<commit_message>
changed graph generation method
</commit_message>
<xml_diff>
--- a/Task 6/Task6.docx
+++ b/Task 6/Task6.docx
@@ -749,16 +749,7 @@
           <w:szCs w:val="24"/>
           <w:lang w:val="en-US" w:eastAsia="zh-CN" w:bidi="hi-IN"/>
         </w:rPr>
-        <w:t xml:space="preserve">calculate the average time required for the paths search of each algorithm. </w:t>
-      </w:r>
-      <w:r>
-        <w:rPr>
-          <w:rFonts w:eastAsia="Times New Roman" w:cs="Times New Roman"/>
-          <w:kern w:val="3"/>
-          <w:szCs w:val="24"/>
-          <w:lang w:val="en-US" w:eastAsia="zh-CN" w:bidi="hi-IN"/>
-        </w:rPr>
-        <w:t>Analyze</w:t>
+        <w:t>calculate the average time required for the paths search of each algorithm. Analyze</w:t>
       </w:r>
       <w:r>
         <w:rPr>
@@ -842,25 +833,7 @@
           <w:szCs w:val="24"/>
           <w:lang w:val="en-US" w:eastAsia="zh-CN" w:bidi="hi-IN"/>
         </w:rPr>
-        <w:t xml:space="preserve">experiment 5 times with different random pair of cells. </w:t>
-      </w:r>
-      <w:r>
-        <w:rPr>
-          <w:rFonts w:eastAsia="Times New Roman" w:cs="Times New Roman"/>
-          <w:kern w:val="3"/>
-          <w:szCs w:val="24"/>
-          <w:lang w:val="en-US" w:eastAsia="zh-CN" w:bidi="hi-IN"/>
-        </w:rPr>
-        <w:t>Analyze</w:t>
-      </w:r>
-      <w:r>
-        <w:rPr>
-          <w:rFonts w:eastAsia="Times New Roman" w:cs="Times New Roman"/>
-          <w:kern w:val="3"/>
-          <w:szCs w:val="24"/>
-          <w:lang w:val="en-US" w:eastAsia="zh-CN" w:bidi="hi-IN"/>
-        </w:rPr>
-        <w:t xml:space="preserve"> the results obtained.</w:t>
+        <w:t>experiment 5 times with different random pair of cells. Analyze the results obtained.</w:t>
       </w:r>
     </w:p>
     <w:p>
@@ -966,7 +939,172 @@
           <w:szCs w:val="24"/>
           <w:lang w:val="en-US"/>
         </w:rPr>
-        <w:t xml:space="preserve"> for finding the shortest paths between nodes in a graph.</w:t>
+        <w:t xml:space="preserve"> for finding the shortest paths between nodes in a graph. It generates a shortest path tree (SPT) with the source</w:t>
+      </w:r>
+      <w:r>
+        <w:rPr>
+          <w:rFonts w:cs="Times New Roman"/>
+          <w:szCs w:val="24"/>
+          <w:lang w:val="en-US"/>
+        </w:rPr>
+        <w:t>, which in this case is</w:t>
+      </w:r>
+      <w:r>
+        <w:rPr>
+          <w:rFonts w:cs="Times New Roman"/>
+          <w:szCs w:val="24"/>
+          <w:lang w:val="en-US"/>
+        </w:rPr>
+        <w:t xml:space="preserve"> a root, </w:t>
+      </w:r>
+      <w:r>
+        <w:rPr>
+          <w:rFonts w:cs="Times New Roman"/>
+          <w:szCs w:val="24"/>
+          <w:lang w:val="en-US"/>
+        </w:rPr>
+        <w:t>while it has</w:t>
+      </w:r>
+      <w:r>
+        <w:rPr>
+          <w:rFonts w:cs="Times New Roman"/>
+          <w:szCs w:val="24"/>
+          <w:lang w:val="en-US"/>
+        </w:rPr>
+        <w:t xml:space="preserve"> two sets</w:t>
+      </w:r>
+      <w:r>
+        <w:rPr>
+          <w:rFonts w:cs="Times New Roman"/>
+          <w:szCs w:val="24"/>
+          <w:lang w:val="en-US"/>
+        </w:rPr>
+        <w:t>,</w:t>
+      </w:r>
+      <w:r>
+        <w:rPr>
+          <w:rFonts w:cs="Times New Roman"/>
+          <w:szCs w:val="24"/>
+          <w:lang w:val="en-US"/>
+        </w:rPr>
+        <w:t xml:space="preserve"> one set contains vertices included in SPT, other set </w:t>
+      </w:r>
+      <w:r>
+        <w:rPr>
+          <w:rFonts w:cs="Times New Roman"/>
+          <w:szCs w:val="24"/>
+          <w:lang w:val="en-US"/>
+        </w:rPr>
+        <w:t>contains</w:t>
+      </w:r>
+      <w:r>
+        <w:rPr>
+          <w:rFonts w:cs="Times New Roman"/>
+          <w:szCs w:val="24"/>
+          <w:lang w:val="en-US"/>
+        </w:rPr>
+        <w:t xml:space="preserve"> vertices not yet included in SPT. At every step, it finds a vertex which is in the other set and has a minimum distance from the source. Algorithm</w:t>
+      </w:r>
+      <w:r>
+        <w:rPr>
+          <w:rFonts w:cs="Times New Roman"/>
+          <w:szCs w:val="24"/>
+          <w:lang w:val="en-US"/>
+        </w:rPr>
+        <w:t>’s</w:t>
+      </w:r>
+      <w:r>
+        <w:rPr>
+          <w:rFonts w:cs="Times New Roman"/>
+          <w:szCs w:val="24"/>
+          <w:lang w:val="en-US"/>
+        </w:rPr>
+        <w:t xml:space="preserve"> time complexity </w:t>
+      </w:r>
+      <w:r>
+        <w:rPr>
+          <w:rFonts w:cs="Times New Roman"/>
+          <w:szCs w:val="24"/>
+          <w:lang w:val="en-US"/>
+        </w:rPr>
+        <w:t xml:space="preserve">ranges from </w:t>
+      </w:r>
+      <w:proofErr w:type="gramStart"/>
+      <w:r>
+        <w:rPr>
+          <w:rFonts w:cs="Times New Roman"/>
+          <w:szCs w:val="24"/>
+          <w:lang w:val="en-US"/>
+        </w:rPr>
+        <w:t>O(</w:t>
+      </w:r>
+      <w:proofErr w:type="gramEnd"/>
+      <w:r>
+        <w:rPr>
+          <w:rFonts w:cs="Times New Roman"/>
+          <w:szCs w:val="24"/>
+          <w:lang w:val="en-US"/>
+        </w:rPr>
+        <w:t xml:space="preserve">|V| </w:t>
+      </w:r>
+      <w:proofErr w:type="spellStart"/>
+      <w:r>
+        <w:rPr>
+          <w:rFonts w:cs="Times New Roman"/>
+          <w:szCs w:val="24"/>
+          <w:lang w:val="en-US"/>
+        </w:rPr>
+        <w:t>log|V</w:t>
+      </w:r>
+      <w:proofErr w:type="spellEnd"/>
+      <w:r>
+        <w:rPr>
+          <w:rFonts w:cs="Times New Roman"/>
+          <w:szCs w:val="24"/>
+          <w:lang w:val="en-US"/>
+        </w:rPr>
+        <w:t xml:space="preserve">|) to </w:t>
+      </w:r>
+      <w:r>
+        <w:rPr>
+          <w:rFonts w:cs="Times New Roman"/>
+          <w:szCs w:val="24"/>
+          <w:lang w:val="en-US"/>
+        </w:rPr>
+        <w:t>O(|V|</w:t>
+      </w:r>
+      <w:r>
+        <w:rPr>
+          <w:rFonts w:cs="Times New Roman"/>
+          <w:szCs w:val="24"/>
+          <w:vertAlign w:val="superscript"/>
+          <w:lang w:val="en-US"/>
+        </w:rPr>
+        <w:t>2</w:t>
+      </w:r>
+      <w:r>
+        <w:rPr>
+          <w:rFonts w:cs="Times New Roman"/>
+          <w:szCs w:val="24"/>
+          <w:lang w:val="en-US"/>
+        </w:rPr>
+        <w:t>)</w:t>
+      </w:r>
+      <w:r>
+        <w:rPr>
+          <w:rFonts w:cs="Times New Roman"/>
+          <w:szCs w:val="24"/>
+          <w:lang w:val="en-US"/>
+        </w:rPr>
+        <w:t xml:space="preserve">. </w:t>
+      </w:r>
+      <w:r>
+        <w:rPr>
+          <w:rFonts w:cs="Times New Roman"/>
+          <w:szCs w:val="24"/>
+          <w:lang w:val="en-US"/>
+        </w:rPr>
+        <w:t>Dijkstra’s algorithm is only applicable when all weights are</w:t>
       </w:r>
       <w:r>
         <w:rPr>
@@ -982,172 +1120,23 @@
           <w:szCs w:val="24"/>
           <w:lang w:val="en-US"/>
         </w:rPr>
-        <w:t>It generates a shortest path tree (SPT) with the source</w:t>
-      </w:r>
-      <w:r>
-        <w:rPr>
-          <w:rFonts w:cs="Times New Roman"/>
-          <w:szCs w:val="24"/>
-          <w:lang w:val="en-US"/>
-        </w:rPr>
-        <w:t>, which in this case is</w:t>
-      </w:r>
-      <w:r>
-        <w:rPr>
-          <w:rFonts w:cs="Times New Roman"/>
-          <w:szCs w:val="24"/>
-          <w:lang w:val="en-US"/>
-        </w:rPr>
-        <w:t xml:space="preserve"> a root, </w:t>
-      </w:r>
-      <w:r>
-        <w:rPr>
-          <w:rFonts w:cs="Times New Roman"/>
-          <w:szCs w:val="24"/>
-          <w:lang w:val="en-US"/>
-        </w:rPr>
-        <w:t>while it has</w:t>
-      </w:r>
-      <w:r>
-        <w:rPr>
-          <w:rFonts w:cs="Times New Roman"/>
-          <w:szCs w:val="24"/>
-          <w:lang w:val="en-US"/>
-        </w:rPr>
-        <w:t xml:space="preserve"> two sets</w:t>
-      </w:r>
-      <w:r>
-        <w:rPr>
-          <w:rFonts w:cs="Times New Roman"/>
-          <w:szCs w:val="24"/>
-          <w:lang w:val="en-US"/>
-        </w:rPr>
-        <w:t>,</w:t>
-      </w:r>
-      <w:r>
-        <w:rPr>
-          <w:rFonts w:cs="Times New Roman"/>
-          <w:szCs w:val="24"/>
-          <w:lang w:val="en-US"/>
-        </w:rPr>
-        <w:t xml:space="preserve"> one set contains vertices included in SPT, other set </w:t>
-      </w:r>
-      <w:r>
-        <w:rPr>
-          <w:rFonts w:cs="Times New Roman"/>
-          <w:szCs w:val="24"/>
-          <w:lang w:val="en-US"/>
-        </w:rPr>
-        <w:t>contains</w:t>
-      </w:r>
-      <w:r>
-        <w:rPr>
-          <w:rFonts w:cs="Times New Roman"/>
-          <w:szCs w:val="24"/>
-          <w:lang w:val="en-US"/>
-        </w:rPr>
-        <w:t xml:space="preserve"> vertices not yet included in SPT. At every step, it finds a vertex which is in the other set and has a minimum distance from the source. Algorithm</w:t>
-      </w:r>
-      <w:r>
-        <w:rPr>
-          <w:rFonts w:cs="Times New Roman"/>
-          <w:szCs w:val="24"/>
-          <w:lang w:val="en-US"/>
-        </w:rPr>
-        <w:t>’s</w:t>
-      </w:r>
-      <w:r>
-        <w:rPr>
-          <w:rFonts w:cs="Times New Roman"/>
-          <w:szCs w:val="24"/>
-          <w:lang w:val="en-US"/>
-        </w:rPr>
-        <w:t xml:space="preserve"> time complexity </w:t>
-      </w:r>
-      <w:r>
-        <w:rPr>
-          <w:rFonts w:cs="Times New Roman"/>
-          <w:szCs w:val="24"/>
-          <w:lang w:val="en-US"/>
-        </w:rPr>
-        <w:t xml:space="preserve">ranges from </w:t>
-      </w:r>
-      <w:proofErr w:type="gramStart"/>
-      <w:r>
-        <w:rPr>
-          <w:rFonts w:cs="Times New Roman"/>
-          <w:szCs w:val="24"/>
-          <w:lang w:val="en-US"/>
-        </w:rPr>
-        <w:t>O(</w:t>
-      </w:r>
-      <w:proofErr w:type="gramEnd"/>
-      <w:r>
-        <w:rPr>
-          <w:rFonts w:cs="Times New Roman"/>
-          <w:szCs w:val="24"/>
-          <w:lang w:val="en-US"/>
-        </w:rPr>
-        <w:t xml:space="preserve">|V| </w:t>
-      </w:r>
-      <w:proofErr w:type="spellStart"/>
-      <w:r>
-        <w:rPr>
-          <w:rFonts w:cs="Times New Roman"/>
-          <w:szCs w:val="24"/>
-          <w:lang w:val="en-US"/>
-        </w:rPr>
-        <w:t>log|V</w:t>
-      </w:r>
-      <w:proofErr w:type="spellEnd"/>
-      <w:r>
-        <w:rPr>
-          <w:rFonts w:cs="Times New Roman"/>
-          <w:szCs w:val="24"/>
-          <w:lang w:val="en-US"/>
-        </w:rPr>
-        <w:t xml:space="preserve">|) to </w:t>
-      </w:r>
-      <w:r>
-        <w:rPr>
-          <w:rFonts w:cs="Times New Roman"/>
-          <w:szCs w:val="24"/>
-          <w:lang w:val="en-US"/>
-        </w:rPr>
-        <w:t>O(|V|</w:t>
-      </w:r>
-      <w:r>
-        <w:rPr>
-          <w:rFonts w:cs="Times New Roman"/>
-          <w:szCs w:val="24"/>
-          <w:vertAlign w:val="superscript"/>
-          <w:lang w:val="en-US"/>
-        </w:rPr>
-        <w:t>2</w:t>
-      </w:r>
-      <w:r>
-        <w:rPr>
-          <w:rFonts w:cs="Times New Roman"/>
-          <w:szCs w:val="24"/>
-          <w:lang w:val="en-US"/>
-        </w:rPr>
-        <w:t>)</w:t>
-      </w:r>
-      <w:r>
-        <w:rPr>
-          <w:rFonts w:cs="Times New Roman"/>
-          <w:szCs w:val="24"/>
-          <w:lang w:val="en-US"/>
-        </w:rPr>
-        <w:t xml:space="preserve">. </w:t>
-      </w:r>
-      <w:r>
-        <w:rPr>
-          <w:rFonts w:cs="Times New Roman"/>
-          <w:szCs w:val="24"/>
-          <w:lang w:val="en-US"/>
-        </w:rPr>
-        <w:t>Dijkstra’s algorithm is only applicable when all weights are</w:t>
+        <w:t>positive</w:t>
+      </w:r>
+      <w:r>
+        <w:rPr>
+          <w:rFonts w:cs="Times New Roman"/>
+          <w:szCs w:val="24"/>
+          <w:lang w:val="en-US"/>
+        </w:rPr>
+        <w:t xml:space="preserve"> as</w:t>
+      </w:r>
+      <w:r>
+        <w:rPr>
+          <w:rFonts w:cs="Times New Roman"/>
+          <w:szCs w:val="24"/>
+          <w:lang w:val="en-US"/>
+        </w:rPr>
+        <w:t xml:space="preserve"> the weights of the edges are added to find the shortest</w:t>
       </w:r>
       <w:r>
         <w:rPr>
@@ -1163,38 +1152,6 @@
           <w:szCs w:val="24"/>
           <w:lang w:val="en-US"/>
         </w:rPr>
-        <w:t>positive</w:t>
-      </w:r>
-      <w:r>
-        <w:rPr>
-          <w:rFonts w:cs="Times New Roman"/>
-          <w:szCs w:val="24"/>
-          <w:lang w:val="en-US"/>
-        </w:rPr>
-        <w:t xml:space="preserve"> as</w:t>
-      </w:r>
-      <w:r>
-        <w:rPr>
-          <w:rFonts w:cs="Times New Roman"/>
-          <w:szCs w:val="24"/>
-          <w:lang w:val="en-US"/>
-        </w:rPr>
-        <w:t xml:space="preserve"> the weights of the edges are added to find the shortest</w:t>
-      </w:r>
-      <w:r>
-        <w:rPr>
-          <w:rFonts w:cs="Times New Roman"/>
-          <w:szCs w:val="24"/>
-          <w:lang w:val="en-US"/>
-        </w:rPr>
-        <w:t xml:space="preserve"> </w:t>
-      </w:r>
-      <w:r>
-        <w:rPr>
-          <w:rFonts w:cs="Times New Roman"/>
-          <w:szCs w:val="24"/>
-          <w:lang w:val="en-US"/>
-        </w:rPr>
         <w:t>path</w:t>
       </w:r>
       <w:r>
@@ -1211,15 +1168,7 @@
           <w:szCs w:val="24"/>
           <w:lang w:val="en-US"/>
         </w:rPr>
-        <w:t xml:space="preserve"> </w:t>
-      </w:r>
-      <w:r>
-        <w:rPr>
-          <w:rFonts w:cs="Times New Roman"/>
-          <w:szCs w:val="24"/>
-          <w:lang w:val="en-US"/>
-        </w:rPr>
-        <w:t xml:space="preserve">if </w:t>
+        <w:t xml:space="preserve"> if </w:t>
       </w:r>
       <w:r>
         <w:rPr>
@@ -1944,254 +1893,427 @@
             <w:szCs w:val="24"/>
             <w:lang w:val="en-US"/>
           </w:rPr>
-          <m:t>-</m:t>
+          <m:t>-1</m:t>
         </m:r>
-        <m:r>
+      </m:oMath>
+      <w:r>
+        <w:rPr>
+          <w:rFonts w:cs="Times New Roman"/>
+          <w:szCs w:val="24"/>
+          <w:lang w:val="en-US"/>
+        </w:rPr>
+        <w:t>. Assuming that there is no negative cycle</w:t>
+      </w:r>
+      <w:r>
+        <w:rPr>
+          <w:rFonts w:cs="Times New Roman"/>
+          <w:szCs w:val="24"/>
+          <w:lang w:val="en-US"/>
+        </w:rPr>
+        <w:t xml:space="preserve"> and</w:t>
+      </w:r>
+      <w:r>
+        <w:rPr>
+          <w:rFonts w:cs="Times New Roman"/>
+          <w:szCs w:val="24"/>
+          <w:lang w:val="en-US"/>
+        </w:rPr>
+        <w:t xml:space="preserve"> we have calculated shortest paths with at most </w:t>
+      </w:r>
+      <w:proofErr w:type="spellStart"/>
+      <w:r>
+        <w:rPr>
+          <w:rFonts w:cs="Times New Roman"/>
+          <w:i/>
+          <w:iCs/>
+          <w:szCs w:val="24"/>
+          <w:lang w:val="en-US"/>
+        </w:rPr>
+        <w:t>i</w:t>
+      </w:r>
+      <w:proofErr w:type="spellEnd"/>
+      <w:r>
+        <w:rPr>
+          <w:rFonts w:cs="Times New Roman"/>
+          <w:szCs w:val="24"/>
+          <w:lang w:val="en-US"/>
+        </w:rPr>
+        <w:t xml:space="preserve"> edges, then an iteration over all edges guarantees to give shortest paths with at most </w:t>
+      </w:r>
+      <w:r>
+        <w:rPr>
+          <w:rFonts w:cs="Times New Roman"/>
+          <w:i/>
+          <w:iCs/>
+          <w:szCs w:val="24"/>
+          <w:lang w:val="en-US"/>
+        </w:rPr>
+        <w:t>(</w:t>
+      </w:r>
+      <w:proofErr w:type="spellStart"/>
+      <w:r>
+        <w:rPr>
+          <w:rFonts w:cs="Times New Roman"/>
+          <w:i/>
+          <w:iCs/>
+          <w:szCs w:val="24"/>
+          <w:lang w:val="en-US"/>
+        </w:rPr>
+        <w:t>i</w:t>
+      </w:r>
+      <w:proofErr w:type="spellEnd"/>
+      <w:r>
+        <w:rPr>
+          <w:rFonts w:cs="Times New Roman"/>
+          <w:i/>
+          <w:iCs/>
+          <w:szCs w:val="24"/>
+          <w:lang w:val="en-US"/>
+        </w:rPr>
+        <w:t xml:space="preserve"> + 1)</w:t>
+      </w:r>
+      <w:r>
+        <w:rPr>
+          <w:rFonts w:cs="Times New Roman"/>
+          <w:szCs w:val="24"/>
+          <w:lang w:val="en-US"/>
+        </w:rPr>
+        <w:t xml:space="preserve"> edges. To check if there is a negative cycle, make |V|-</w:t>
+      </w:r>
+      <w:proofErr w:type="spellStart"/>
+      <w:r>
+        <w:rPr>
+          <w:rFonts w:cs="Times New Roman"/>
+          <w:szCs w:val="24"/>
+          <w:lang w:val="en-US"/>
+        </w:rPr>
+        <w:t>th</w:t>
+      </w:r>
+      <w:proofErr w:type="spellEnd"/>
+      <w:r>
+        <w:rPr>
+          <w:rFonts w:cs="Times New Roman"/>
+          <w:szCs w:val="24"/>
+          <w:lang w:val="en-US"/>
+        </w:rPr>
+        <w:t xml:space="preserve"> iteration. If at least one of the shortest paths becomes shorter, there is </w:t>
+      </w:r>
+      <w:r>
+        <w:rPr>
+          <w:rFonts w:cs="Times New Roman"/>
+          <w:szCs w:val="24"/>
+          <w:lang w:val="en-US"/>
+        </w:rPr>
+        <w:t xml:space="preserve">a </w:t>
+      </w:r>
+      <w:r>
+        <w:rPr>
+          <w:rFonts w:cs="Times New Roman"/>
+          <w:szCs w:val="24"/>
+          <w:lang w:val="en-US"/>
+        </w:rPr>
+        <w:t xml:space="preserve">negative cycle. The time complexity of this algorithm is O(|V||E|) </w:t>
+      </w:r>
+      <w:r>
+        <w:rPr>
+          <w:rFonts w:cs="Times New Roman"/>
+          <w:szCs w:val="24"/>
+          <w:lang w:val="en-US"/>
+        </w:rPr>
+        <w:t xml:space="preserve">and </w:t>
+      </w:r>
+      <w:r>
+        <w:rPr>
+          <w:rFonts w:cs="Times New Roman"/>
+          <w:szCs w:val="24"/>
+          <w:lang w:val="en-US"/>
+        </w:rPr>
+        <w:t>O(|V|</w:t>
+      </w:r>
+      <w:r>
+        <w:rPr>
+          <w:rFonts w:cs="Times New Roman"/>
+          <w:szCs w:val="24"/>
+          <w:vertAlign w:val="superscript"/>
+          <w:lang w:val="en-US"/>
+        </w:rPr>
+        <w:t>3</w:t>
+      </w:r>
+      <w:r>
+        <w:rPr>
+          <w:rFonts w:cs="Times New Roman"/>
+          <w:szCs w:val="24"/>
+          <w:lang w:val="en-US"/>
+        </w:rPr>
+        <w:t>) in the worst-case scenario</w:t>
+      </w:r>
+      <w:r>
+        <w:rPr>
+          <w:rFonts w:cs="Times New Roman"/>
+          <w:szCs w:val="24"/>
+          <w:lang w:val="en-US"/>
+        </w:rPr>
+        <w:t>.</w:t>
+      </w:r>
+    </w:p>
+    <w:p>
+      <w:pPr>
+        <w:rPr>
+          <w:rFonts w:cs="Times New Roman"/>
+          <w:b/>
+          <w:bCs/>
+          <w:szCs w:val="24"/>
+          <w:lang w:val="en-US"/>
+        </w:rPr>
+      </w:pPr>
+      <w:r>
+        <w:rPr>
+          <w:rFonts w:cs="Times New Roman"/>
+          <w:b/>
+          <w:bCs/>
+          <w:szCs w:val="24"/>
+          <w:lang w:val="en-US"/>
+        </w:rPr>
+        <w:t>Results</w:t>
+      </w:r>
+    </w:p>
+    <w:p>
+      <w:pPr>
+        <w:ind w:firstLine="708"/>
+        <w:rPr>
+          <w:rFonts w:eastAsia="Times New Roman" w:cs="Times New Roman"/>
+          <w:kern w:val="3"/>
+          <w:szCs w:val="24"/>
+          <w:lang w:val="en-US" w:eastAsia="zh-CN" w:bidi="hi-IN"/>
+        </w:rPr>
+      </w:pPr>
+      <w:r>
+        <w:rPr>
+          <w:rFonts w:cs="Times New Roman"/>
+          <w:szCs w:val="24"/>
+          <w:lang w:val="en-US"/>
+        </w:rPr>
+        <w:t xml:space="preserve">Weighted graph </w:t>
+      </w:r>
+      <w:r>
+        <w:rPr>
+          <w:rFonts w:cs="Times New Roman"/>
+          <w:szCs w:val="24"/>
+          <w:lang w:val="en-US"/>
+        </w:rPr>
+        <w:t xml:space="preserve">with </w:t>
+      </w:r>
+      <w:r>
+        <w:rPr>
+          <w:rFonts w:cs="Times New Roman"/>
+          <w:szCs w:val="24"/>
+          <w:lang w:val="en-US"/>
+        </w:rPr>
+        <w:t>100 nodes and 500 edges was created</w:t>
+      </w:r>
+      <w:r>
+        <w:rPr>
+          <w:rFonts w:cs="Times New Roman"/>
+          <w:szCs w:val="24"/>
+          <w:lang w:val="en-US"/>
+        </w:rPr>
+        <w:t xml:space="preserve">, using </w:t>
+      </w:r>
+      <w:r>
+        <w:rPr>
+          <w:rFonts w:eastAsia="Times New Roman" w:cs="Times New Roman"/>
+          <w:kern w:val="3"/>
+          <w:szCs w:val="24"/>
+          <w:lang w:val="en-US" w:eastAsia="zh-CN" w:bidi="hi-IN"/>
+        </w:rPr>
+        <w:t>g</w:t>
+      </w:r>
+      <w:r>
+        <w:rPr>
+          <w:rFonts w:eastAsia="Times New Roman" w:cs="Times New Roman"/>
+          <w:kern w:val="3"/>
+          <w:szCs w:val="24"/>
+          <w:lang w:val="en-US" w:eastAsia="zh-CN" w:bidi="hi-IN"/>
+        </w:rPr>
+        <w:t>enerat</w:t>
+      </w:r>
+      <w:r>
+        <w:rPr>
+          <w:rFonts w:eastAsia="Times New Roman" w:cs="Times New Roman"/>
+          <w:kern w:val="3"/>
+          <w:szCs w:val="24"/>
+          <w:lang w:val="en-US" w:eastAsia="zh-CN" w:bidi="hi-IN"/>
+        </w:rPr>
+        <w:t xml:space="preserve">ed </w:t>
+      </w:r>
+      <w:r>
+        <w:rPr>
+          <w:rFonts w:eastAsia="Times New Roman" w:cs="Times New Roman"/>
+          <w:kern w:val="3"/>
+          <w:szCs w:val="24"/>
+          <w:lang w:val="en-US" w:eastAsia="zh-CN" w:bidi="hi-IN"/>
+        </w:rPr>
+        <w:t>random adjacency matrix</w:t>
+      </w:r>
+      <w:r>
+        <w:rPr>
+          <w:rFonts w:eastAsia="Times New Roman" w:cs="Times New Roman"/>
+          <w:kern w:val="3"/>
+          <w:szCs w:val="24"/>
+          <w:lang w:val="en-US" w:eastAsia="zh-CN" w:bidi="hi-IN"/>
+        </w:rPr>
+        <w:t>. This graph can be seen in the picture 1.</w:t>
+      </w:r>
+    </w:p>
+    <w:p>
+      <w:pPr>
+        <w:jc w:val="center"/>
+        <w:rPr>
+          <w:rFonts w:eastAsia="Times New Roman" w:cs="Times New Roman"/>
+          <w:b/>
+          <w:bCs/>
+          <w:kern w:val="3"/>
+          <w:szCs w:val="24"/>
+          <w:lang w:val="en-US" w:eastAsia="zh-CN" w:bidi="hi-IN"/>
+        </w:rPr>
+      </w:pPr>
+      <w:r>
+        <w:rPr>
+          <w:noProof/>
+        </w:rPr>
+        <w:drawing>
+          <wp:inline distT="0" distB="0" distL="0" distR="0" wp14:anchorId="5955922E" wp14:editId="50C4D142">
+            <wp:extent cx="5724525" cy="3726602"/>
+            <wp:effectExtent l="0" t="0" r="0" b="7620"/>
+            <wp:docPr id="1" name="Рисунок 1"/>
+            <wp:cNvGraphicFramePr>
+              <a:graphicFrameLocks xmlns:a="http://schemas.openxmlformats.org/drawingml/2006/main" noChangeAspect="1"/>
+            </wp:cNvGraphicFramePr>
+            <a:graphic xmlns:a="http://schemas.openxmlformats.org/drawingml/2006/main">
+              <a:graphicData uri="http://schemas.openxmlformats.org/drawingml/2006/picture">
+                <pic:pic xmlns:pic="http://schemas.openxmlformats.org/drawingml/2006/picture">
+                  <pic:nvPicPr>
+                    <pic:cNvPr id="1" name=""/>
+                    <pic:cNvPicPr/>
+                  </pic:nvPicPr>
+                  <pic:blipFill>
+                    <a:blip r:embed="rId5"/>
+                    <a:stretch>
+                      <a:fillRect/>
+                    </a:stretch>
+                  </pic:blipFill>
+                  <pic:spPr>
+                    <a:xfrm>
+                      <a:off x="0" y="0"/>
+                      <a:ext cx="5740871" cy="3737243"/>
+                    </a:xfrm>
+                    <a:prstGeom prst="rect">
+                      <a:avLst/>
+                    </a:prstGeom>
+                  </pic:spPr>
+                </pic:pic>
+              </a:graphicData>
+            </a:graphic>
+          </wp:inline>
+        </w:drawing>
+      </w:r>
+    </w:p>
+    <w:p>
+      <w:pPr>
+        <w:ind w:firstLine="708"/>
+        <w:jc w:val="center"/>
+        <w:rPr>
+          <w:rFonts w:eastAsia="Times New Roman" w:cs="Times New Roman"/>
+          <w:kern w:val="3"/>
+          <w:szCs w:val="24"/>
+          <w:lang w:val="en-US" w:eastAsia="zh-CN" w:bidi="hi-IN"/>
+        </w:rPr>
+      </w:pPr>
+      <w:r>
+        <w:rPr>
+          <w:rFonts w:eastAsia="Times New Roman" w:cs="Times New Roman"/>
+          <w:kern w:val="3"/>
+          <w:szCs w:val="24"/>
+          <w:lang w:val="en-US" w:eastAsia="zh-CN" w:bidi="hi-IN"/>
+        </w:rPr>
+        <w:t>Picture 1 – graph</w:t>
+      </w:r>
+    </w:p>
+    <w:p>
+      <w:pPr>
+        <w:rPr>
+          <w:rFonts w:cs="Times New Roman"/>
+          <w:b/>
+          <w:iCs/>
+          <w:szCs w:val="24"/>
+          <w:lang w:val="en-US"/>
+        </w:rPr>
+      </w:pPr>
+      <w:r>
+        <w:rPr>
+          <w:rFonts w:cs="Times New Roman"/>
+          <w:b/>
+          <w:iCs/>
+          <w:szCs w:val="24"/>
+          <w:lang w:val="en-US"/>
+        </w:rPr>
+        <w:t>Conclusion</w:t>
+      </w:r>
+    </w:p>
+    <w:p>
+      <w:pPr>
+        <w:rPr>
+          <w:rFonts w:cs="Times New Roman"/>
+          <w:b/>
+          <w:bCs/>
+          <w:szCs w:val="24"/>
+          <w:lang w:val="en-US"/>
+        </w:rPr>
+      </w:pPr>
+      <w:r>
+        <w:rPr>
+          <w:rFonts w:cs="Times New Roman"/>
+          <w:b/>
+          <w:bCs/>
+          <w:szCs w:val="24"/>
+          <w:lang w:val="en-US"/>
+        </w:rPr>
+        <w:t>Appendix</w:t>
+      </w:r>
+    </w:p>
+    <w:p>
+      <w:pPr>
+        <w:rPr>
+          <w:lang w:val="en-US"/>
+        </w:rPr>
+      </w:pPr>
+      <w:r>
+        <w:rPr>
+          <w:rFonts w:cs="Times New Roman"/>
+          <w:szCs w:val="24"/>
+          <w:lang w:val="en-US"/>
+        </w:rPr>
+        <w:t>Source code is available on</w:t>
+      </w:r>
+      <w:r>
+        <w:rPr>
+          <w:rFonts w:cs="Times New Roman"/>
+          <w:szCs w:val="24"/>
+          <w:lang w:val="en-US"/>
+        </w:rPr>
+        <w:t xml:space="preserve"> </w:t>
+      </w:r>
+      <w:hyperlink r:id="rId6" w:history="1">
+        <w:r>
           <w:rPr>
-            <w:rFonts w:ascii="Cambria Math" w:hAnsi="Cambria Math" w:cs="Times New Roman"/>
+            <w:rStyle w:val="a3"/>
+            <w:rFonts w:cs="Times New Roman"/>
             <w:szCs w:val="24"/>
             <w:lang w:val="en-US"/>
           </w:rPr>
-          <m:t>1</m:t>
-        </m:r>
-      </m:oMath>
-      <w:r>
-        <w:rPr>
-          <w:rFonts w:cs="Times New Roman"/>
-          <w:szCs w:val="24"/>
-          <w:lang w:val="en-US"/>
-        </w:rPr>
-        <w:t>. Assuming that there is no negative cycle</w:t>
-      </w:r>
-      <w:r>
-        <w:rPr>
-          <w:rFonts w:cs="Times New Roman"/>
-          <w:szCs w:val="24"/>
-          <w:lang w:val="en-US"/>
-        </w:rPr>
-        <w:t xml:space="preserve"> and</w:t>
-      </w:r>
-      <w:r>
-        <w:rPr>
-          <w:rFonts w:cs="Times New Roman"/>
-          <w:szCs w:val="24"/>
-          <w:lang w:val="en-US"/>
-        </w:rPr>
-        <w:t xml:space="preserve"> we have calculated shortest paths with at most </w:t>
-      </w:r>
-      <w:proofErr w:type="spellStart"/>
-      <w:r>
-        <w:rPr>
-          <w:rFonts w:cs="Times New Roman"/>
-          <w:i/>
-          <w:iCs/>
-          <w:szCs w:val="24"/>
-          <w:lang w:val="en-US"/>
-        </w:rPr>
-        <w:t>i</w:t>
-      </w:r>
-      <w:proofErr w:type="spellEnd"/>
-      <w:r>
-        <w:rPr>
-          <w:rFonts w:cs="Times New Roman"/>
-          <w:szCs w:val="24"/>
-          <w:lang w:val="en-US"/>
-        </w:rPr>
-        <w:t xml:space="preserve"> edges, then an iteration over all edges guarantees to give shortest paths with at most </w:t>
-      </w:r>
-      <w:r>
-        <w:rPr>
-          <w:rFonts w:cs="Times New Roman"/>
-          <w:i/>
-          <w:iCs/>
-          <w:szCs w:val="24"/>
-          <w:lang w:val="en-US"/>
-        </w:rPr>
-        <w:t>(</w:t>
-      </w:r>
-      <w:proofErr w:type="spellStart"/>
-      <w:r>
-        <w:rPr>
-          <w:rFonts w:cs="Times New Roman"/>
-          <w:i/>
-          <w:iCs/>
-          <w:szCs w:val="24"/>
-          <w:lang w:val="en-US"/>
-        </w:rPr>
-        <w:t>i</w:t>
-      </w:r>
-      <w:proofErr w:type="spellEnd"/>
-      <w:r>
-        <w:rPr>
-          <w:rFonts w:cs="Times New Roman"/>
-          <w:i/>
-          <w:iCs/>
-          <w:szCs w:val="24"/>
-          <w:lang w:val="en-US"/>
-        </w:rPr>
-        <w:t xml:space="preserve"> + 1)</w:t>
-      </w:r>
-      <w:r>
-        <w:rPr>
-          <w:rFonts w:cs="Times New Roman"/>
-          <w:szCs w:val="24"/>
-          <w:lang w:val="en-US"/>
-        </w:rPr>
-        <w:t xml:space="preserve"> edges. To check if there is a negative cycle, make |V|-</w:t>
-      </w:r>
-      <w:proofErr w:type="spellStart"/>
-      <w:r>
-        <w:rPr>
-          <w:rFonts w:cs="Times New Roman"/>
-          <w:szCs w:val="24"/>
-          <w:lang w:val="en-US"/>
-        </w:rPr>
-        <w:t>th</w:t>
-      </w:r>
-      <w:proofErr w:type="spellEnd"/>
-      <w:r>
-        <w:rPr>
-          <w:rFonts w:cs="Times New Roman"/>
-          <w:szCs w:val="24"/>
-          <w:lang w:val="en-US"/>
-        </w:rPr>
-        <w:t xml:space="preserve"> iteration. If at least one of the shortest paths becomes shorter, there is </w:t>
-      </w:r>
-      <w:r>
-        <w:rPr>
-          <w:rFonts w:cs="Times New Roman"/>
-          <w:szCs w:val="24"/>
-          <w:lang w:val="en-US"/>
-        </w:rPr>
-        <w:t xml:space="preserve">a </w:t>
-      </w:r>
-      <w:r>
-        <w:rPr>
-          <w:rFonts w:cs="Times New Roman"/>
-          <w:szCs w:val="24"/>
-          <w:lang w:val="en-US"/>
-        </w:rPr>
-        <w:t xml:space="preserve">negative cycle. The time complexity of this algorithm is O(|V||E|) </w:t>
-      </w:r>
-      <w:r>
-        <w:rPr>
-          <w:rFonts w:cs="Times New Roman"/>
-          <w:szCs w:val="24"/>
-          <w:lang w:val="en-US"/>
-        </w:rPr>
-        <w:t xml:space="preserve">and </w:t>
-      </w:r>
-      <w:r>
-        <w:rPr>
-          <w:rFonts w:cs="Times New Roman"/>
-          <w:szCs w:val="24"/>
-          <w:lang w:val="en-US"/>
-        </w:rPr>
-        <w:t>O(|V|</w:t>
-      </w:r>
-      <w:r>
-        <w:rPr>
-          <w:rFonts w:cs="Times New Roman"/>
-          <w:szCs w:val="24"/>
-          <w:vertAlign w:val="superscript"/>
-          <w:lang w:val="en-US"/>
-        </w:rPr>
-        <w:t>3</w:t>
-      </w:r>
-      <w:r>
-        <w:rPr>
-          <w:rFonts w:cs="Times New Roman"/>
-          <w:szCs w:val="24"/>
-          <w:lang w:val="en-US"/>
-        </w:rPr>
-        <w:t>) in the worst-case scenario</w:t>
-      </w:r>
-      <w:r>
-        <w:rPr>
-          <w:rFonts w:cs="Times New Roman"/>
-          <w:szCs w:val="24"/>
-          <w:lang w:val="en-US"/>
-        </w:rPr>
-        <w:t>.</w:t>
-      </w:r>
-    </w:p>
-    <w:p>
-      <w:pPr>
-        <w:rPr>
-          <w:rFonts w:cs="Times New Roman"/>
-          <w:b/>
-          <w:bCs/>
-          <w:szCs w:val="24"/>
-          <w:lang w:val="en-US"/>
-        </w:rPr>
-      </w:pPr>
-      <w:r>
-        <w:rPr>
-          <w:rFonts w:cs="Times New Roman"/>
-          <w:b/>
-          <w:bCs/>
-          <w:szCs w:val="24"/>
-          <w:lang w:val="en-US"/>
-        </w:rPr>
-        <w:t>Results</w:t>
-      </w:r>
-    </w:p>
-    <w:p>
-      <w:pPr>
-        <w:rPr>
-          <w:rFonts w:cs="Times New Roman"/>
-          <w:b/>
-          <w:iCs/>
-          <w:szCs w:val="24"/>
-          <w:lang w:val="en-US"/>
-        </w:rPr>
-      </w:pPr>
-      <w:r>
-        <w:rPr>
-          <w:rFonts w:cs="Times New Roman"/>
-          <w:b/>
-          <w:iCs/>
-          <w:szCs w:val="24"/>
-          <w:lang w:val="en-US"/>
-        </w:rPr>
-        <w:t>Conclusion</w:t>
-      </w:r>
-    </w:p>
-    <w:p>
-      <w:pPr>
-        <w:rPr>
-          <w:rFonts w:cs="Times New Roman"/>
-          <w:b/>
-          <w:bCs/>
-          <w:szCs w:val="24"/>
-          <w:lang w:val="en-US"/>
-        </w:rPr>
-      </w:pPr>
-      <w:r>
-        <w:rPr>
-          <w:rFonts w:cs="Times New Roman"/>
-          <w:b/>
-          <w:bCs/>
-          <w:szCs w:val="24"/>
-          <w:lang w:val="en-US"/>
-        </w:rPr>
-        <w:t>Appendix</w:t>
-      </w:r>
-    </w:p>
-    <w:p>
-      <w:pPr>
-        <w:rPr>
-          <w:lang w:val="en-US"/>
-        </w:rPr>
-      </w:pPr>
-      <w:r>
-        <w:rPr>
-          <w:rFonts w:cs="Times New Roman"/>
-          <w:szCs w:val="24"/>
-          <w:lang w:val="en-US"/>
-        </w:rPr>
-        <w:t>Source code is available on</w:t>
-      </w:r>
+          <w:t>https://github.com/sophia-vdovkina/Analysis-and-development-of-algorithms/blob/main/Task%206/Task6.ipynb</w:t>
+        </w:r>
+      </w:hyperlink>
       <w:r>
         <w:rPr>
           <w:rFonts w:cs="Times New Roman"/>

</xml_diff>

<commit_message>
added final version of task 6, pratical part of  task 5
</commit_message>
<xml_diff>
--- a/Task 6/Task6.docx
+++ b/Task 6/Task6.docx
@@ -316,10 +316,12 @@
           <w:szCs w:val="28"/>
           <w:lang w:val="en-US"/>
         </w:rPr>
-        <w:t xml:space="preserve">Syrchenko </w:t>
-      </w:r>
-      <w:proofErr w:type="spellStart"/>
-      <w:r>
+        <w:t>Syrchenko Arina</w:t>
+      </w:r>
+    </w:p>
+    <w:p>
+      <w:pPr>
+        <w:jc w:val="right"/>
         <w:rPr>
           <w:rFonts w:cs="Times New Roman"/>
           <w:i/>
@@ -328,13 +330,8 @@
           <w:szCs w:val="28"/>
           <w:lang w:val="en-US"/>
         </w:rPr>
-        <w:t>Arina</w:t>
-      </w:r>
-      <w:proofErr w:type="spellEnd"/>
-    </w:p>
-    <w:p>
-      <w:pPr>
-        <w:jc w:val="right"/>
+      </w:pPr>
+      <w:r>
         <w:rPr>
           <w:rFonts w:cs="Times New Roman"/>
           <w:i/>
@@ -343,7 +340,8 @@
           <w:szCs w:val="28"/>
           <w:lang w:val="en-US"/>
         </w:rPr>
-      </w:pPr>
+        <w:t>Academic group</w:t>
+      </w:r>
       <w:r>
         <w:rPr>
           <w:rFonts w:cs="Times New Roman"/>
@@ -353,225 +351,834 @@
           <w:szCs w:val="28"/>
           <w:lang w:val="en-US"/>
         </w:rPr>
-        <w:t>Academic group</w:t>
-      </w:r>
+        <w:t>: J4133c</w:t>
+      </w:r>
+    </w:p>
+    <w:p>
+      <w:pPr>
+        <w:jc w:val="right"/>
+        <w:rPr>
+          <w:rFonts w:cs="Times New Roman"/>
+          <w:sz w:val="28"/>
+          <w:szCs w:val="28"/>
+          <w:lang w:val="en-US"/>
+        </w:rPr>
+      </w:pPr>
+      <w:r>
+        <w:rPr>
+          <w:rFonts w:cs="Times New Roman"/>
+          <w:sz w:val="28"/>
+          <w:szCs w:val="28"/>
+          <w:lang w:val="en-US"/>
+        </w:rPr>
+        <w:t>Accepted by</w:t>
+      </w:r>
+    </w:p>
+    <w:p>
+      <w:pPr>
+        <w:jc w:val="right"/>
+        <w:rPr>
+          <w:rFonts w:cs="Times New Roman"/>
+          <w:sz w:val="28"/>
+          <w:szCs w:val="28"/>
+          <w:lang w:val="en-US"/>
+        </w:rPr>
+      </w:pPr>
+      <w:r>
+        <w:rPr>
+          <w:rFonts w:cs="Times New Roman"/>
+          <w:sz w:val="28"/>
+          <w:szCs w:val="28"/>
+          <w:lang w:val="en-US"/>
+        </w:rPr>
+        <w:t>Dr Petr Chunaev</w:t>
+      </w:r>
+    </w:p>
+    <w:p>
+      <w:pPr>
+        <w:rPr>
+          <w:rFonts w:cs="Times New Roman"/>
+          <w:sz w:val="28"/>
+          <w:szCs w:val="28"/>
+          <w:lang w:val="en-US"/>
+        </w:rPr>
+      </w:pPr>
+    </w:p>
+    <w:p>
+      <w:pPr>
+        <w:rPr>
+          <w:rFonts w:cs="Times New Roman"/>
+          <w:sz w:val="28"/>
+          <w:szCs w:val="28"/>
+          <w:lang w:val="en-US"/>
+        </w:rPr>
+      </w:pPr>
+    </w:p>
+    <w:p>
+      <w:pPr>
+        <w:rPr>
+          <w:rFonts w:cs="Times New Roman"/>
+          <w:sz w:val="28"/>
+          <w:szCs w:val="28"/>
+          <w:lang w:val="en-US"/>
+        </w:rPr>
+      </w:pPr>
+    </w:p>
+    <w:p>
+      <w:pPr>
+        <w:rPr>
+          <w:rFonts w:cs="Times New Roman"/>
+          <w:sz w:val="28"/>
+          <w:szCs w:val="28"/>
+          <w:lang w:val="en-US"/>
+        </w:rPr>
+      </w:pPr>
+    </w:p>
+    <w:p>
+      <w:pPr>
+        <w:rPr>
+          <w:rFonts w:cs="Times New Roman"/>
+          <w:sz w:val="28"/>
+          <w:szCs w:val="28"/>
+          <w:lang w:val="en-US"/>
+        </w:rPr>
+      </w:pPr>
+    </w:p>
+    <w:p>
+      <w:pPr>
+        <w:rPr>
+          <w:rFonts w:cs="Times New Roman"/>
+          <w:sz w:val="28"/>
+          <w:szCs w:val="28"/>
+          <w:lang w:val="en-US"/>
+        </w:rPr>
+      </w:pPr>
+    </w:p>
+    <w:p>
+      <w:pPr>
+        <w:jc w:val="center"/>
+        <w:rPr>
+          <w:rFonts w:cs="Times New Roman"/>
+          <w:sz w:val="28"/>
+          <w:szCs w:val="28"/>
+          <w:lang w:val="en-US"/>
+        </w:rPr>
+      </w:pPr>
+      <w:r>
+        <w:rPr>
+          <w:rFonts w:cs="Times New Roman"/>
+          <w:sz w:val="28"/>
+          <w:szCs w:val="28"/>
+          <w:lang w:val="en-US"/>
+        </w:rPr>
+        <w:t>St. Petersburg</w:t>
+      </w:r>
+    </w:p>
+    <w:p>
+      <w:pPr>
+        <w:jc w:val="center"/>
+        <w:rPr>
+          <w:rFonts w:cs="Times New Roman"/>
+          <w:sz w:val="28"/>
+          <w:szCs w:val="28"/>
+          <w:lang w:val="en-US"/>
+        </w:rPr>
+      </w:pPr>
+      <w:r>
+        <w:rPr>
+          <w:rFonts w:cs="Times New Roman"/>
+          <w:sz w:val="28"/>
+          <w:szCs w:val="28"/>
+          <w:lang w:val="en-US"/>
+        </w:rPr>
+        <w:t>202</w:t>
+      </w:r>
+      <w:r>
+        <w:rPr>
+          <w:rFonts w:cs="Times New Roman"/>
+          <w:sz w:val="28"/>
+          <w:szCs w:val="28"/>
+          <w:lang w:val="en-US"/>
+        </w:rPr>
+        <w:t>2</w:t>
+      </w:r>
+    </w:p>
+    <w:p>
+      <w:pPr>
+        <w:spacing w:after="120"/>
+        <w:rPr>
+          <w:rFonts w:cs="Times New Roman"/>
+          <w:b/>
+          <w:bCs/>
+          <w:szCs w:val="24"/>
+          <w:lang w:val="en-US"/>
+        </w:rPr>
+      </w:pPr>
+      <w:r>
+        <w:rPr>
+          <w:rFonts w:cs="Times New Roman"/>
+          <w:b/>
+          <w:bCs/>
+          <w:szCs w:val="24"/>
+          <w:lang w:val="en-US"/>
+        </w:rPr>
+        <w:lastRenderedPageBreak/>
+        <w:t>Goal</w:t>
+      </w:r>
+    </w:p>
+    <w:p>
+      <w:pPr>
+        <w:spacing w:after="120"/>
+        <w:rPr>
+          <w:rFonts w:cs="Times New Roman"/>
+          <w:szCs w:val="24"/>
+          <w:lang w:val="en"/>
+        </w:rPr>
+      </w:pPr>
+      <w:r>
+        <w:rPr>
+          <w:rFonts w:cs="Times New Roman"/>
+          <w:szCs w:val="24"/>
+          <w:lang w:val="en"/>
+        </w:rPr>
+        <w:t>The use of path search algorithms on weighted graphs (Dijkstra's, A* and Bellman</w:t>
+      </w:r>
+      <w:r>
+        <w:rPr>
+          <w:rFonts w:cs="Times New Roman"/>
+          <w:szCs w:val="24"/>
+          <w:lang w:val="en"/>
+        </w:rPr>
+        <w:t>-</w:t>
+      </w:r>
+      <w:r>
+        <w:rPr>
+          <w:rFonts w:cs="Times New Roman"/>
+          <w:szCs w:val="24"/>
+          <w:lang w:val="en"/>
+        </w:rPr>
+        <w:t>Ford algorithms)</w:t>
+      </w:r>
+      <w:r>
+        <w:rPr>
+          <w:rFonts w:cs="Times New Roman"/>
+          <w:szCs w:val="24"/>
+          <w:lang w:val="en"/>
+        </w:rPr>
+        <w:t>.</w:t>
+      </w:r>
+    </w:p>
+    <w:p>
+      <w:pPr>
+        <w:spacing w:after="120"/>
+        <w:rPr>
+          <w:rFonts w:cs="Times New Roman"/>
+          <w:b/>
+          <w:bCs/>
+          <w:szCs w:val="24"/>
+          <w:lang w:val="en-US"/>
+        </w:rPr>
+      </w:pPr>
+      <w:r>
+        <w:rPr>
+          <w:rFonts w:cs="Times New Roman"/>
+          <w:b/>
+          <w:bCs/>
+          <w:szCs w:val="24"/>
+          <w:lang w:val="en-US"/>
+        </w:rPr>
+        <w:t>Formulation of the problem</w:t>
+      </w:r>
+    </w:p>
+    <w:p>
+      <w:pPr>
+        <w:rPr>
+          <w:rFonts w:eastAsia="Times New Roman" w:cs="Times New Roman"/>
+          <w:kern w:val="3"/>
+          <w:szCs w:val="24"/>
+          <w:lang w:val="en-US" w:eastAsia="zh-CN" w:bidi="hi-IN"/>
+        </w:rPr>
+      </w:pPr>
+      <w:r>
+        <w:rPr>
+          <w:rFonts w:eastAsia="Times New Roman" w:cs="Times New Roman"/>
+          <w:b/>
+          <w:bCs/>
+          <w:kern w:val="3"/>
+          <w:szCs w:val="24"/>
+          <w:lang w:val="en-US" w:eastAsia="zh-CN" w:bidi="hi-IN"/>
+        </w:rPr>
+        <w:t>I.</w:t>
+      </w:r>
+      <w:r>
+        <w:rPr>
+          <w:rFonts w:eastAsia="Times New Roman" w:cs="Times New Roman"/>
+          <w:kern w:val="3"/>
+          <w:szCs w:val="24"/>
+          <w:lang w:val="en-US" w:eastAsia="zh-CN" w:bidi="hi-IN"/>
+        </w:rPr>
+        <w:t xml:space="preserve"> Generate a random adjacency matrix for a simple undirected weighted graph of</w:t>
+      </w:r>
+      <w:r>
+        <w:rPr>
+          <w:rFonts w:eastAsia="Times New Roman" w:cs="Times New Roman"/>
+          <w:kern w:val="3"/>
+          <w:szCs w:val="24"/>
+          <w:lang w:val="en-US" w:eastAsia="zh-CN" w:bidi="hi-IN"/>
+        </w:rPr>
+        <w:t xml:space="preserve"> </w:t>
+      </w:r>
+      <w:r>
+        <w:rPr>
+          <w:rFonts w:eastAsia="Times New Roman" w:cs="Times New Roman"/>
+          <w:kern w:val="3"/>
+          <w:szCs w:val="24"/>
+          <w:lang w:val="en-US" w:eastAsia="zh-CN" w:bidi="hi-IN"/>
+        </w:rPr>
+        <w:t>100 vertices and 500 edges with assigned random positive integer weights (note that</w:t>
+      </w:r>
+      <w:r>
+        <w:rPr>
+          <w:rFonts w:eastAsia="Times New Roman" w:cs="Times New Roman"/>
+          <w:kern w:val="3"/>
+          <w:szCs w:val="24"/>
+          <w:lang w:val="en-US" w:eastAsia="zh-CN" w:bidi="hi-IN"/>
+        </w:rPr>
+        <w:t xml:space="preserve"> </w:t>
+      </w:r>
+      <w:r>
+        <w:rPr>
+          <w:rFonts w:eastAsia="Times New Roman" w:cs="Times New Roman"/>
+          <w:kern w:val="3"/>
+          <w:szCs w:val="24"/>
+          <w:lang w:val="en-US" w:eastAsia="zh-CN" w:bidi="hi-IN"/>
+        </w:rPr>
+        <w:t>the matrix should be symmetric and contain only 0s and weights as elements). Use</w:t>
+      </w:r>
+      <w:r>
+        <w:rPr>
+          <w:rFonts w:eastAsia="Times New Roman" w:cs="Times New Roman"/>
+          <w:kern w:val="3"/>
+          <w:szCs w:val="24"/>
+          <w:lang w:val="en-US" w:eastAsia="zh-CN" w:bidi="hi-IN"/>
+        </w:rPr>
+        <w:t xml:space="preserve"> </w:t>
+      </w:r>
+      <w:r>
+        <w:rPr>
+          <w:rFonts w:eastAsia="Times New Roman" w:cs="Times New Roman"/>
+          <w:kern w:val="3"/>
+          <w:szCs w:val="24"/>
+          <w:lang w:val="en-US" w:eastAsia="zh-CN" w:bidi="hi-IN"/>
+        </w:rPr>
+        <w:t>Dijkstra's and Bellman-Ford algorithms to find shortest paths between a random</w:t>
+      </w:r>
+      <w:r>
+        <w:rPr>
+          <w:rFonts w:eastAsia="Times New Roman" w:cs="Times New Roman"/>
+          <w:kern w:val="3"/>
+          <w:szCs w:val="24"/>
+          <w:lang w:val="en-US" w:eastAsia="zh-CN" w:bidi="hi-IN"/>
+        </w:rPr>
+        <w:t xml:space="preserve"> </w:t>
+      </w:r>
+      <w:r>
+        <w:rPr>
+          <w:rFonts w:eastAsia="Times New Roman" w:cs="Times New Roman"/>
+          <w:kern w:val="3"/>
+          <w:szCs w:val="24"/>
+          <w:lang w:val="en-US" w:eastAsia="zh-CN" w:bidi="hi-IN"/>
+        </w:rPr>
+        <w:t>starting vertex and other vertices. Measure the time required to find the paths for</w:t>
+      </w:r>
+      <w:r>
+        <w:rPr>
+          <w:rFonts w:eastAsia="Times New Roman" w:cs="Times New Roman"/>
+          <w:kern w:val="3"/>
+          <w:szCs w:val="24"/>
+          <w:lang w:val="en-US" w:eastAsia="zh-CN" w:bidi="hi-IN"/>
+        </w:rPr>
+        <w:t xml:space="preserve"> </w:t>
+      </w:r>
+      <w:r>
+        <w:rPr>
+          <w:rFonts w:eastAsia="Times New Roman" w:cs="Times New Roman"/>
+          <w:kern w:val="3"/>
+          <w:szCs w:val="24"/>
+          <w:lang w:val="en-US" w:eastAsia="zh-CN" w:bidi="hi-IN"/>
+        </w:rPr>
+        <w:t>each algorithm. Repeat the experiment 10 times for the same starting vertex and</w:t>
+      </w:r>
+      <w:r>
+        <w:rPr>
+          <w:rFonts w:eastAsia="Times New Roman" w:cs="Times New Roman"/>
+          <w:kern w:val="3"/>
+          <w:szCs w:val="24"/>
+          <w:lang w:val="en-US" w:eastAsia="zh-CN" w:bidi="hi-IN"/>
+        </w:rPr>
+        <w:t xml:space="preserve"> </w:t>
+      </w:r>
+      <w:r>
+        <w:rPr>
+          <w:rFonts w:eastAsia="Times New Roman" w:cs="Times New Roman"/>
+          <w:kern w:val="3"/>
+          <w:szCs w:val="24"/>
+          <w:lang w:val="en-US" w:eastAsia="zh-CN" w:bidi="hi-IN"/>
+        </w:rPr>
+        <w:t>calculate the average time required for the paths search of each algorithm. Analyze</w:t>
+      </w:r>
+      <w:r>
+        <w:rPr>
+          <w:rFonts w:eastAsia="Times New Roman" w:cs="Times New Roman"/>
+          <w:kern w:val="3"/>
+          <w:szCs w:val="24"/>
+          <w:lang w:val="en-US" w:eastAsia="zh-CN" w:bidi="hi-IN"/>
+        </w:rPr>
+        <w:t xml:space="preserve"> </w:t>
+      </w:r>
+      <w:r>
+        <w:rPr>
+          <w:rFonts w:eastAsia="Times New Roman" w:cs="Times New Roman"/>
+          <w:kern w:val="3"/>
+          <w:szCs w:val="24"/>
+          <w:lang w:val="en-US" w:eastAsia="zh-CN" w:bidi="hi-IN"/>
+        </w:rPr>
+        <w:t>the results obtained.</w:t>
+      </w:r>
+    </w:p>
+    <w:p>
+      <w:pPr>
+        <w:rPr>
+          <w:rFonts w:eastAsia="Times New Roman" w:cs="Times New Roman"/>
+          <w:kern w:val="3"/>
+          <w:szCs w:val="24"/>
+          <w:lang w:val="en-US" w:eastAsia="zh-CN" w:bidi="hi-IN"/>
+        </w:rPr>
+      </w:pPr>
+      <w:r>
+        <w:rPr>
+          <w:rFonts w:eastAsia="Times New Roman" w:cs="Times New Roman"/>
+          <w:b/>
+          <w:bCs/>
+          <w:kern w:val="3"/>
+          <w:szCs w:val="24"/>
+          <w:lang w:val="en-US" w:eastAsia="zh-CN" w:bidi="hi-IN"/>
+        </w:rPr>
+        <w:t>II.</w:t>
+      </w:r>
+      <w:r>
+        <w:rPr>
+          <w:rFonts w:eastAsia="Times New Roman" w:cs="Times New Roman"/>
+          <w:kern w:val="3"/>
+          <w:szCs w:val="24"/>
+          <w:lang w:val="en-US" w:eastAsia="zh-CN" w:bidi="hi-IN"/>
+        </w:rPr>
+        <w:t xml:space="preserve"> Generate a 10x20 cell grid with 40 obstacle cells. Choose two random non</w:t>
+      </w:r>
+      <w:r>
+        <w:rPr>
+          <w:rFonts w:eastAsia="Times New Roman" w:cs="Times New Roman"/>
+          <w:kern w:val="3"/>
+          <w:szCs w:val="24"/>
+          <w:lang w:val="en-US" w:eastAsia="zh-CN" w:bidi="hi-IN"/>
+        </w:rPr>
+        <w:t>-</w:t>
+      </w:r>
+      <w:r>
+        <w:rPr>
+          <w:rFonts w:eastAsia="Times New Roman" w:cs="Times New Roman"/>
+          <w:kern w:val="3"/>
+          <w:szCs w:val="24"/>
+          <w:lang w:val="en-US" w:eastAsia="zh-CN" w:bidi="hi-IN"/>
+        </w:rPr>
+        <w:t>obstacle cells and find a shortest path between them using A* algorithm. Repeat the</w:t>
+      </w:r>
+      <w:r>
+        <w:rPr>
+          <w:rFonts w:eastAsia="Times New Roman" w:cs="Times New Roman"/>
+          <w:kern w:val="3"/>
+          <w:szCs w:val="24"/>
+          <w:lang w:val="en-US" w:eastAsia="zh-CN" w:bidi="hi-IN"/>
+        </w:rPr>
+        <w:t xml:space="preserve"> </w:t>
+      </w:r>
+      <w:r>
+        <w:rPr>
+          <w:rFonts w:eastAsia="Times New Roman" w:cs="Times New Roman"/>
+          <w:kern w:val="3"/>
+          <w:szCs w:val="24"/>
+          <w:lang w:val="en-US" w:eastAsia="zh-CN" w:bidi="hi-IN"/>
+        </w:rPr>
+        <w:t>experiment 5 times with different random pair of cells. Analyze the results obtained.</w:t>
+      </w:r>
+    </w:p>
+    <w:p>
+      <w:pPr>
+        <w:rPr>
+          <w:rFonts w:eastAsia="Times New Roman" w:cs="Times New Roman"/>
+          <w:kern w:val="3"/>
+          <w:szCs w:val="24"/>
+          <w:lang w:val="en-US" w:eastAsia="zh-CN" w:bidi="hi-IN"/>
+        </w:rPr>
+      </w:pPr>
+      <w:r>
+        <w:rPr>
+          <w:rFonts w:eastAsia="Times New Roman" w:cs="Times New Roman"/>
+          <w:b/>
+          <w:bCs/>
+          <w:kern w:val="3"/>
+          <w:szCs w:val="24"/>
+          <w:lang w:val="en-US" w:eastAsia="zh-CN" w:bidi="hi-IN"/>
+        </w:rPr>
+        <w:t>III.</w:t>
+      </w:r>
+      <w:r>
+        <w:rPr>
+          <w:rFonts w:eastAsia="Times New Roman" w:cs="Times New Roman"/>
+          <w:kern w:val="3"/>
+          <w:szCs w:val="24"/>
+          <w:lang w:val="en-US" w:eastAsia="zh-CN" w:bidi="hi-IN"/>
+        </w:rPr>
+        <w:t xml:space="preserve"> Describe the data structures and design techniques used within the algorithms.</w:t>
+      </w:r>
+    </w:p>
+    <w:p>
+      <w:pPr>
+        <w:rPr>
+          <w:rFonts w:cs="Times New Roman"/>
+          <w:b/>
+          <w:bCs/>
+          <w:szCs w:val="24"/>
+          <w:lang w:val="en-US"/>
+        </w:rPr>
+      </w:pPr>
+      <w:r>
+        <w:rPr>
+          <w:rFonts w:cs="Times New Roman"/>
+          <w:b/>
+          <w:bCs/>
+          <w:szCs w:val="24"/>
+          <w:lang w:val="en-US"/>
+        </w:rPr>
+        <w:t>Brief theoretical part</w:t>
+      </w:r>
+    </w:p>
+    <w:p>
+      <w:pPr>
+        <w:rPr>
+          <w:rFonts w:cs="Times New Roman"/>
+          <w:szCs w:val="24"/>
+          <w:lang w:val="en-US"/>
+        </w:rPr>
+      </w:pPr>
+      <w:bookmarkStart w:id="1" w:name="_Hlk115882067"/>
       <w:r>
         <w:rPr>
           <w:rFonts w:cs="Times New Roman"/>
           <w:i/>
           <w:iCs/>
-          <w:sz w:val="28"/>
-          <w:szCs w:val="28"/>
-          <w:lang w:val="en-US"/>
-        </w:rPr>
-        <w:t>: J4133c</w:t>
-      </w:r>
-    </w:p>
-    <w:p>
-      <w:pPr>
-        <w:jc w:val="right"/>
-        <w:rPr>
-          <w:rFonts w:cs="Times New Roman"/>
-          <w:sz w:val="28"/>
-          <w:szCs w:val="28"/>
-          <w:lang w:val="en-US"/>
-        </w:rPr>
-      </w:pPr>
-      <w:r>
-        <w:rPr>
-          <w:rFonts w:cs="Times New Roman"/>
-          <w:sz w:val="28"/>
-          <w:szCs w:val="28"/>
-          <w:lang w:val="en-US"/>
-        </w:rPr>
-        <w:t>Accepted by</w:t>
-      </w:r>
-    </w:p>
-    <w:p>
-      <w:pPr>
-        <w:jc w:val="right"/>
-        <w:rPr>
-          <w:rFonts w:cs="Times New Roman"/>
-          <w:sz w:val="28"/>
-          <w:szCs w:val="28"/>
-          <w:lang w:val="en-US"/>
-        </w:rPr>
-      </w:pPr>
-      <w:r>
-        <w:rPr>
-          <w:rFonts w:cs="Times New Roman"/>
-          <w:sz w:val="28"/>
-          <w:szCs w:val="28"/>
-          <w:lang w:val="en-US"/>
-        </w:rPr>
-        <w:t xml:space="preserve">Dr Petr </w:t>
-      </w:r>
-      <w:proofErr w:type="spellStart"/>
-      <w:r>
-        <w:rPr>
-          <w:rFonts w:cs="Times New Roman"/>
-          <w:sz w:val="28"/>
-          <w:szCs w:val="28"/>
-          <w:lang w:val="en-US"/>
-        </w:rPr>
-        <w:t>Chunaev</w:t>
-      </w:r>
-      <w:proofErr w:type="spellEnd"/>
-    </w:p>
-    <w:p>
-      <w:pPr>
-        <w:rPr>
-          <w:rFonts w:cs="Times New Roman"/>
-          <w:sz w:val="28"/>
-          <w:szCs w:val="28"/>
-          <w:lang w:val="en-US"/>
-        </w:rPr>
-      </w:pPr>
-    </w:p>
-    <w:p>
-      <w:pPr>
-        <w:rPr>
-          <w:rFonts w:cs="Times New Roman"/>
-          <w:sz w:val="28"/>
-          <w:szCs w:val="28"/>
-          <w:lang w:val="en-US"/>
-        </w:rPr>
-      </w:pPr>
-    </w:p>
-    <w:p>
-      <w:pPr>
-        <w:rPr>
-          <w:rFonts w:cs="Times New Roman"/>
-          <w:sz w:val="28"/>
-          <w:szCs w:val="28"/>
-          <w:lang w:val="en-US"/>
-        </w:rPr>
-      </w:pPr>
-    </w:p>
-    <w:p>
-      <w:pPr>
-        <w:rPr>
-          <w:rFonts w:cs="Times New Roman"/>
-          <w:sz w:val="28"/>
-          <w:szCs w:val="28"/>
-          <w:lang w:val="en-US"/>
-        </w:rPr>
-      </w:pPr>
-    </w:p>
-    <w:p>
-      <w:pPr>
-        <w:rPr>
-          <w:rFonts w:cs="Times New Roman"/>
-          <w:sz w:val="28"/>
-          <w:szCs w:val="28"/>
-          <w:lang w:val="en-US"/>
-        </w:rPr>
-      </w:pPr>
-    </w:p>
-    <w:p>
-      <w:pPr>
-        <w:rPr>
-          <w:rFonts w:cs="Times New Roman"/>
-          <w:sz w:val="28"/>
-          <w:szCs w:val="28"/>
-          <w:lang w:val="en-US"/>
-        </w:rPr>
-      </w:pPr>
-    </w:p>
-    <w:p>
-      <w:pPr>
-        <w:jc w:val="center"/>
-        <w:rPr>
-          <w:rFonts w:cs="Times New Roman"/>
-          <w:sz w:val="28"/>
-          <w:szCs w:val="28"/>
-          <w:lang w:val="en-US"/>
-        </w:rPr>
-      </w:pPr>
-      <w:r>
-        <w:rPr>
-          <w:rFonts w:cs="Times New Roman"/>
-          <w:sz w:val="28"/>
-          <w:szCs w:val="28"/>
-          <w:lang w:val="en-US"/>
-        </w:rPr>
-        <w:t>St. Petersburg</w:t>
-      </w:r>
-    </w:p>
-    <w:p>
-      <w:pPr>
-        <w:jc w:val="center"/>
-        <w:rPr>
-          <w:rFonts w:cs="Times New Roman"/>
-          <w:sz w:val="28"/>
-          <w:szCs w:val="28"/>
-          <w:lang w:val="en-US"/>
-        </w:rPr>
-      </w:pPr>
-      <w:r>
-        <w:rPr>
-          <w:rFonts w:cs="Times New Roman"/>
-          <w:sz w:val="28"/>
-          <w:szCs w:val="28"/>
-          <w:lang w:val="en-US"/>
-        </w:rPr>
-        <w:t>202</w:t>
-      </w:r>
-      <w:r>
-        <w:rPr>
-          <w:rFonts w:cs="Times New Roman"/>
-          <w:sz w:val="28"/>
-          <w:szCs w:val="28"/>
+          <w:szCs w:val="24"/>
+          <w:lang w:val="en-US"/>
+        </w:rPr>
+        <w:t>Dijkstra's algorithm</w:t>
+      </w:r>
+    </w:p>
+    <w:bookmarkEnd w:id="1"/>
+    <w:p>
+      <w:pPr>
+        <w:ind w:firstLine="708"/>
+        <w:rPr>
+          <w:rFonts w:cs="Times New Roman"/>
+          <w:szCs w:val="24"/>
+          <w:lang w:val="en-US"/>
+        </w:rPr>
+      </w:pPr>
+      <w:r>
+        <w:rPr>
+          <w:rFonts w:cs="Times New Roman"/>
+          <w:szCs w:val="24"/>
+          <w:lang w:val="en-US"/>
+        </w:rPr>
+        <w:t>Dijkstra's algorithm</w:t>
+      </w:r>
+      <w:r>
+        <w:rPr>
+          <w:rFonts w:cs="Times New Roman"/>
+          <w:szCs w:val="24"/>
+          <w:lang w:val="en-US"/>
+        </w:rPr>
+        <w:t xml:space="preserve"> is used</w:t>
+      </w:r>
+      <w:r>
+        <w:rPr>
+          <w:rFonts w:cs="Times New Roman"/>
+          <w:szCs w:val="24"/>
+          <w:lang w:val="en-US"/>
+        </w:rPr>
+        <w:t xml:space="preserve"> for finding the shortest paths between nodes in a graph. It generates a shortest path tree (SPT) with the source</w:t>
+      </w:r>
+      <w:r>
+        <w:rPr>
+          <w:rFonts w:cs="Times New Roman"/>
+          <w:szCs w:val="24"/>
+          <w:lang w:val="en-US"/>
+        </w:rPr>
+        <w:t>, which in this case is</w:t>
+      </w:r>
+      <w:r>
+        <w:rPr>
+          <w:rFonts w:cs="Times New Roman"/>
+          <w:szCs w:val="24"/>
+          <w:lang w:val="en-US"/>
+        </w:rPr>
+        <w:t xml:space="preserve"> a root, </w:t>
+      </w:r>
+      <w:r>
+        <w:rPr>
+          <w:rFonts w:cs="Times New Roman"/>
+          <w:szCs w:val="24"/>
+          <w:lang w:val="en-US"/>
+        </w:rPr>
+        <w:t>while it has</w:t>
+      </w:r>
+      <w:r>
+        <w:rPr>
+          <w:rFonts w:cs="Times New Roman"/>
+          <w:szCs w:val="24"/>
+          <w:lang w:val="en-US"/>
+        </w:rPr>
+        <w:t xml:space="preserve"> two sets</w:t>
+      </w:r>
+      <w:r>
+        <w:rPr>
+          <w:rFonts w:cs="Times New Roman"/>
+          <w:szCs w:val="24"/>
+          <w:lang w:val="en-US"/>
+        </w:rPr>
+        <w:t>,</w:t>
+      </w:r>
+      <w:r>
+        <w:rPr>
+          <w:rFonts w:cs="Times New Roman"/>
+          <w:szCs w:val="24"/>
+          <w:lang w:val="en-US"/>
+        </w:rPr>
+        <w:t xml:space="preserve"> one set contains vertices included in SPT, other set </w:t>
+      </w:r>
+      <w:r>
+        <w:rPr>
+          <w:rFonts w:cs="Times New Roman"/>
+          <w:szCs w:val="24"/>
+          <w:lang w:val="en-US"/>
+        </w:rPr>
+        <w:t>contains</w:t>
+      </w:r>
+      <w:r>
+        <w:rPr>
+          <w:rFonts w:cs="Times New Roman"/>
+          <w:szCs w:val="24"/>
+          <w:lang w:val="en-US"/>
+        </w:rPr>
+        <w:t xml:space="preserve"> vertices not yet included in SPT. At every step, it finds a vertex which is in the other set and has a minimum distance from the source. Algorithm</w:t>
+      </w:r>
+      <w:r>
+        <w:rPr>
+          <w:rFonts w:cs="Times New Roman"/>
+          <w:szCs w:val="24"/>
+          <w:lang w:val="en-US"/>
+        </w:rPr>
+        <w:t>’s</w:t>
+      </w:r>
+      <w:r>
+        <w:rPr>
+          <w:rFonts w:cs="Times New Roman"/>
+          <w:szCs w:val="24"/>
+          <w:lang w:val="en-US"/>
+        </w:rPr>
+        <w:t xml:space="preserve"> time complexity </w:t>
+      </w:r>
+      <w:r>
+        <w:rPr>
+          <w:rFonts w:cs="Times New Roman"/>
+          <w:szCs w:val="24"/>
+          <w:lang w:val="en-US"/>
+        </w:rPr>
+        <w:t xml:space="preserve">ranges from O(|V| log|V|) to </w:t>
+      </w:r>
+      <w:r>
+        <w:rPr>
+          <w:rFonts w:cs="Times New Roman"/>
+          <w:szCs w:val="24"/>
+          <w:lang w:val="en-US"/>
+        </w:rPr>
+        <w:t>O(|V|</w:t>
+      </w:r>
+      <w:r>
+        <w:rPr>
+          <w:rFonts w:cs="Times New Roman"/>
+          <w:szCs w:val="24"/>
+          <w:vertAlign w:val="superscript"/>
           <w:lang w:val="en-US"/>
         </w:rPr>
         <w:t>2</w:t>
       </w:r>
-    </w:p>
-    <w:p>
-      <w:pPr>
-        <w:spacing w:after="120"/>
-        <w:rPr>
-          <w:rFonts w:cs="Times New Roman"/>
-          <w:b/>
-          <w:bCs/>
-          <w:szCs w:val="24"/>
-          <w:lang w:val="en-US"/>
-        </w:rPr>
-      </w:pPr>
-      <w:r>
-        <w:rPr>
-          <w:rFonts w:cs="Times New Roman"/>
-          <w:b/>
-          <w:bCs/>
-          <w:szCs w:val="24"/>
-          <w:lang w:val="en-US"/>
-        </w:rPr>
-        <w:lastRenderedPageBreak/>
-        <w:t>Goal</w:t>
-      </w:r>
-    </w:p>
-    <w:p>
-      <w:pPr>
-        <w:spacing w:after="120"/>
-        <w:rPr>
-          <w:rFonts w:cs="Times New Roman"/>
-          <w:szCs w:val="24"/>
-          <w:lang w:val="en"/>
-        </w:rPr>
-      </w:pPr>
-      <w:r>
-        <w:rPr>
-          <w:rFonts w:cs="Times New Roman"/>
-          <w:szCs w:val="24"/>
-          <w:lang w:val="en"/>
-        </w:rPr>
-        <w:t>The use of path search algorithms on weighted graphs (Dijkstra's, A* and Bellman</w:t>
-      </w:r>
-      <w:r>
-        <w:rPr>
-          <w:rFonts w:cs="Times New Roman"/>
-          <w:szCs w:val="24"/>
-          <w:lang w:val="en"/>
+      <w:r>
+        <w:rPr>
+          <w:rFonts w:cs="Times New Roman"/>
+          <w:szCs w:val="24"/>
+          <w:lang w:val="en-US"/>
+        </w:rPr>
+        <w:t>)</w:t>
+      </w:r>
+      <w:r>
+        <w:rPr>
+          <w:rFonts w:cs="Times New Roman"/>
+          <w:szCs w:val="24"/>
+          <w:lang w:val="en-US"/>
+        </w:rPr>
+        <w:t xml:space="preserve">. </w:t>
+      </w:r>
+      <w:r>
+        <w:rPr>
+          <w:rFonts w:cs="Times New Roman"/>
+          <w:szCs w:val="24"/>
+          <w:lang w:val="en-US"/>
+        </w:rPr>
+        <w:t>Dijkstra’s algorithm is only applicable when all weights are</w:t>
+      </w:r>
+      <w:r>
+        <w:rPr>
+          <w:rFonts w:cs="Times New Roman"/>
+          <w:szCs w:val="24"/>
+          <w:lang w:val="en-US"/>
+        </w:rPr>
+        <w:t xml:space="preserve"> </w:t>
+      </w:r>
+      <w:r>
+        <w:rPr>
+          <w:rFonts w:cs="Times New Roman"/>
+          <w:szCs w:val="24"/>
+          <w:lang w:val="en-US"/>
+        </w:rPr>
+        <w:t>positive</w:t>
+      </w:r>
+      <w:r>
+        <w:rPr>
+          <w:rFonts w:cs="Times New Roman"/>
+          <w:szCs w:val="24"/>
+          <w:lang w:val="en-US"/>
+        </w:rPr>
+        <w:t xml:space="preserve"> as</w:t>
+      </w:r>
+      <w:r>
+        <w:rPr>
+          <w:rFonts w:cs="Times New Roman"/>
+          <w:szCs w:val="24"/>
+          <w:lang w:val="en-US"/>
+        </w:rPr>
+        <w:t xml:space="preserve"> the weights of the edges are added to find the shortest</w:t>
+      </w:r>
+      <w:r>
+        <w:rPr>
+          <w:rFonts w:cs="Times New Roman"/>
+          <w:szCs w:val="24"/>
+          <w:lang w:val="en-US"/>
+        </w:rPr>
+        <w:t xml:space="preserve"> </w:t>
+      </w:r>
+      <w:r>
+        <w:rPr>
+          <w:rFonts w:cs="Times New Roman"/>
+          <w:szCs w:val="24"/>
+          <w:lang w:val="en-US"/>
+        </w:rPr>
+        <w:t>path</w:t>
+      </w:r>
+      <w:r>
+        <w:rPr>
+          <w:rFonts w:cs="Times New Roman"/>
+          <w:szCs w:val="24"/>
+          <w:lang w:val="en-US"/>
+        </w:rPr>
+        <w:t>, so</w:t>
+      </w:r>
+      <w:r>
+        <w:rPr>
+          <w:rFonts w:cs="Times New Roman"/>
+          <w:szCs w:val="24"/>
+          <w:lang w:val="en-US"/>
+        </w:rPr>
+        <w:t xml:space="preserve"> if </w:t>
+      </w:r>
+      <w:r>
+        <w:rPr>
+          <w:rFonts w:cs="Times New Roman"/>
+          <w:szCs w:val="24"/>
+          <w:lang w:val="en-US"/>
+        </w:rPr>
+        <w:t>there are negative</w:t>
+      </w:r>
+      <w:r>
+        <w:rPr>
+          <w:rFonts w:cs="Times New Roman"/>
+          <w:szCs w:val="24"/>
+          <w:lang w:val="en-US"/>
+        </w:rPr>
+        <w:t xml:space="preserve"> weights</w:t>
+      </w:r>
+      <w:r>
+        <w:rPr>
+          <w:rFonts w:cs="Times New Roman"/>
+          <w:szCs w:val="24"/>
+          <w:lang w:val="en-US"/>
+        </w:rPr>
+        <w:t>,</w:t>
+      </w:r>
+      <w:r>
+        <w:rPr>
+          <w:rFonts w:cs="Times New Roman"/>
+          <w:szCs w:val="24"/>
+          <w:lang w:val="en-US"/>
+        </w:rPr>
+        <w:t xml:space="preserve"> the algorithm w</w:t>
+      </w:r>
+      <w:r>
+        <w:rPr>
+          <w:rFonts w:cs="Times New Roman"/>
+          <w:szCs w:val="24"/>
+          <w:lang w:val="en-US"/>
+        </w:rPr>
+        <w:t>ill</w:t>
+      </w:r>
+      <w:r>
+        <w:rPr>
+          <w:rFonts w:cs="Times New Roman"/>
+          <w:szCs w:val="24"/>
+          <w:lang w:val="en-US"/>
+        </w:rPr>
+        <w:t xml:space="preserve"> </w:t>
+      </w:r>
+      <w:r>
+        <w:rPr>
+          <w:rFonts w:cs="Times New Roman"/>
+          <w:szCs w:val="24"/>
+          <w:lang w:val="en-US"/>
+        </w:rPr>
+        <w:t>loop over them, as it will iteratively find shorter and shorter path</w:t>
+      </w:r>
+      <w:r>
+        <w:rPr>
+          <w:rFonts w:cs="Times New Roman"/>
+          <w:szCs w:val="24"/>
+          <w:lang w:val="en-US"/>
+        </w:rPr>
+        <w:t>. However, Bellman</w:t>
+      </w:r>
+      <w:r>
+        <w:rPr>
+          <w:rFonts w:cs="Times New Roman"/>
+          <w:szCs w:val="24"/>
+          <w:lang w:val="en-US"/>
         </w:rPr>
         <w:t>-</w:t>
       </w:r>
@@ -579,324 +1186,29 @@
         <w:rPr>
           <w:rFonts w:cs="Times New Roman"/>
           <w:szCs w:val="24"/>
-          <w:lang w:val="en"/>
-        </w:rPr>
-        <w:t>Ford algorithms)</w:t>
-      </w:r>
-      <w:r>
-        <w:rPr>
-          <w:rFonts w:cs="Times New Roman"/>
-          <w:szCs w:val="24"/>
-          <w:lang w:val="en"/>
-        </w:rPr>
-        <w:t>.</w:t>
-      </w:r>
-    </w:p>
-    <w:p>
-      <w:pPr>
-        <w:spacing w:after="120"/>
-        <w:rPr>
-          <w:rFonts w:cs="Times New Roman"/>
-          <w:b/>
-          <w:bCs/>
-          <w:szCs w:val="24"/>
-          <w:lang w:val="en-US"/>
-        </w:rPr>
-      </w:pPr>
-      <w:r>
-        <w:rPr>
-          <w:rFonts w:cs="Times New Roman"/>
-          <w:b/>
-          <w:bCs/>
-          <w:szCs w:val="24"/>
-          <w:lang w:val="en-US"/>
-        </w:rPr>
-        <w:t>Formulation of the problem</w:t>
-      </w:r>
-    </w:p>
-    <w:p>
-      <w:pPr>
-        <w:rPr>
-          <w:rFonts w:eastAsia="Times New Roman" w:cs="Times New Roman"/>
-          <w:kern w:val="3"/>
-          <w:szCs w:val="24"/>
-          <w:lang w:val="en-US" w:eastAsia="zh-CN" w:bidi="hi-IN"/>
-        </w:rPr>
-      </w:pPr>
-      <w:r>
-        <w:rPr>
-          <w:rFonts w:eastAsia="Times New Roman" w:cs="Times New Roman"/>
-          <w:b/>
-          <w:bCs/>
-          <w:kern w:val="3"/>
-          <w:szCs w:val="24"/>
-          <w:lang w:val="en-US" w:eastAsia="zh-CN" w:bidi="hi-IN"/>
-        </w:rPr>
-        <w:t>I.</w:t>
-      </w:r>
-      <w:r>
-        <w:rPr>
-          <w:rFonts w:eastAsia="Times New Roman" w:cs="Times New Roman"/>
-          <w:kern w:val="3"/>
-          <w:szCs w:val="24"/>
-          <w:lang w:val="en-US" w:eastAsia="zh-CN" w:bidi="hi-IN"/>
-        </w:rPr>
-        <w:t xml:space="preserve"> Generate a random adjacency matrix for a simple undirected weighted graph of</w:t>
-      </w:r>
-      <w:r>
-        <w:rPr>
-          <w:rFonts w:eastAsia="Times New Roman" w:cs="Times New Roman"/>
-          <w:kern w:val="3"/>
-          <w:szCs w:val="24"/>
-          <w:lang w:val="en-US" w:eastAsia="zh-CN" w:bidi="hi-IN"/>
-        </w:rPr>
-        <w:t xml:space="preserve"> </w:t>
-      </w:r>
-      <w:r>
-        <w:rPr>
-          <w:rFonts w:eastAsia="Times New Roman" w:cs="Times New Roman"/>
-          <w:kern w:val="3"/>
-          <w:szCs w:val="24"/>
-          <w:lang w:val="en-US" w:eastAsia="zh-CN" w:bidi="hi-IN"/>
-        </w:rPr>
-        <w:t>100 vertices and 500 edges with assigned random positive integer weights (note that</w:t>
-      </w:r>
-      <w:r>
-        <w:rPr>
-          <w:rFonts w:eastAsia="Times New Roman" w:cs="Times New Roman"/>
-          <w:kern w:val="3"/>
-          <w:szCs w:val="24"/>
-          <w:lang w:val="en-US" w:eastAsia="zh-CN" w:bidi="hi-IN"/>
-        </w:rPr>
-        <w:t xml:space="preserve"> </w:t>
-      </w:r>
-      <w:r>
-        <w:rPr>
-          <w:rFonts w:eastAsia="Times New Roman" w:cs="Times New Roman"/>
-          <w:kern w:val="3"/>
-          <w:szCs w:val="24"/>
-          <w:lang w:val="en-US" w:eastAsia="zh-CN" w:bidi="hi-IN"/>
-        </w:rPr>
-        <w:t>the matrix should be symmetric and contain only 0s and weights as elements). Use</w:t>
-      </w:r>
-      <w:r>
-        <w:rPr>
-          <w:rFonts w:eastAsia="Times New Roman" w:cs="Times New Roman"/>
-          <w:kern w:val="3"/>
-          <w:szCs w:val="24"/>
-          <w:lang w:val="en-US" w:eastAsia="zh-CN" w:bidi="hi-IN"/>
-        </w:rPr>
-        <w:t xml:space="preserve"> </w:t>
-      </w:r>
-      <w:r>
-        <w:rPr>
-          <w:rFonts w:eastAsia="Times New Roman" w:cs="Times New Roman"/>
-          <w:kern w:val="3"/>
-          <w:szCs w:val="24"/>
-          <w:lang w:val="en-US" w:eastAsia="zh-CN" w:bidi="hi-IN"/>
-        </w:rPr>
-        <w:t>Dijkstra's and Bellman-Ford algorithms to find shortest paths between a random</w:t>
-      </w:r>
-      <w:r>
-        <w:rPr>
-          <w:rFonts w:eastAsia="Times New Roman" w:cs="Times New Roman"/>
-          <w:kern w:val="3"/>
-          <w:szCs w:val="24"/>
-          <w:lang w:val="en-US" w:eastAsia="zh-CN" w:bidi="hi-IN"/>
-        </w:rPr>
-        <w:t xml:space="preserve"> </w:t>
-      </w:r>
-      <w:r>
-        <w:rPr>
-          <w:rFonts w:eastAsia="Times New Roman" w:cs="Times New Roman"/>
-          <w:kern w:val="3"/>
-          <w:szCs w:val="24"/>
-          <w:lang w:val="en-US" w:eastAsia="zh-CN" w:bidi="hi-IN"/>
-        </w:rPr>
-        <w:t>starting vertex and other vertices. Measure the time required to find the paths for</w:t>
-      </w:r>
-      <w:r>
-        <w:rPr>
-          <w:rFonts w:eastAsia="Times New Roman" w:cs="Times New Roman"/>
-          <w:kern w:val="3"/>
-          <w:szCs w:val="24"/>
-          <w:lang w:val="en-US" w:eastAsia="zh-CN" w:bidi="hi-IN"/>
-        </w:rPr>
-        <w:t xml:space="preserve"> </w:t>
-      </w:r>
-      <w:r>
-        <w:rPr>
-          <w:rFonts w:eastAsia="Times New Roman" w:cs="Times New Roman"/>
-          <w:kern w:val="3"/>
-          <w:szCs w:val="24"/>
-          <w:lang w:val="en-US" w:eastAsia="zh-CN" w:bidi="hi-IN"/>
-        </w:rPr>
-        <w:t>each algorithm. Repeat the experiment 10 times for the same starting vertex and</w:t>
-      </w:r>
-      <w:r>
-        <w:rPr>
-          <w:rFonts w:eastAsia="Times New Roman" w:cs="Times New Roman"/>
-          <w:kern w:val="3"/>
-          <w:szCs w:val="24"/>
-          <w:lang w:val="en-US" w:eastAsia="zh-CN" w:bidi="hi-IN"/>
-        </w:rPr>
-        <w:t xml:space="preserve"> </w:t>
-      </w:r>
-      <w:r>
-        <w:rPr>
-          <w:rFonts w:eastAsia="Times New Roman" w:cs="Times New Roman"/>
-          <w:kern w:val="3"/>
-          <w:szCs w:val="24"/>
-          <w:lang w:val="en-US" w:eastAsia="zh-CN" w:bidi="hi-IN"/>
-        </w:rPr>
-        <w:t>calculate the average time required for the paths search of each algorithm. Analyze</w:t>
-      </w:r>
-      <w:r>
-        <w:rPr>
-          <w:rFonts w:eastAsia="Times New Roman" w:cs="Times New Roman"/>
-          <w:kern w:val="3"/>
-          <w:szCs w:val="24"/>
-          <w:lang w:val="en-US" w:eastAsia="zh-CN" w:bidi="hi-IN"/>
-        </w:rPr>
-        <w:t xml:space="preserve"> </w:t>
-      </w:r>
-      <w:r>
-        <w:rPr>
-          <w:rFonts w:eastAsia="Times New Roman" w:cs="Times New Roman"/>
-          <w:kern w:val="3"/>
-          <w:szCs w:val="24"/>
-          <w:lang w:val="en-US" w:eastAsia="zh-CN" w:bidi="hi-IN"/>
-        </w:rPr>
-        <w:t>the results obtained.</w:t>
-      </w:r>
-    </w:p>
-    <w:p>
-      <w:pPr>
-        <w:rPr>
-          <w:rFonts w:eastAsia="Times New Roman" w:cs="Times New Roman"/>
-          <w:kern w:val="3"/>
-          <w:szCs w:val="24"/>
-          <w:lang w:val="en-US" w:eastAsia="zh-CN" w:bidi="hi-IN"/>
-        </w:rPr>
-      </w:pPr>
-      <w:r>
-        <w:rPr>
-          <w:rFonts w:eastAsia="Times New Roman" w:cs="Times New Roman"/>
-          <w:b/>
-          <w:bCs/>
-          <w:kern w:val="3"/>
-          <w:szCs w:val="24"/>
-          <w:lang w:val="en-US" w:eastAsia="zh-CN" w:bidi="hi-IN"/>
-        </w:rPr>
-        <w:t>II.</w:t>
-      </w:r>
-      <w:r>
-        <w:rPr>
-          <w:rFonts w:eastAsia="Times New Roman" w:cs="Times New Roman"/>
-          <w:kern w:val="3"/>
-          <w:szCs w:val="24"/>
-          <w:lang w:val="en-US" w:eastAsia="zh-CN" w:bidi="hi-IN"/>
-        </w:rPr>
-        <w:t xml:space="preserve"> Generate a 10x20 cell grid with 40 obstacle cells. Choose two random non</w:t>
-      </w:r>
-      <w:r>
-        <w:rPr>
-          <w:rFonts w:eastAsia="Times New Roman" w:cs="Times New Roman"/>
-          <w:kern w:val="3"/>
-          <w:szCs w:val="24"/>
-          <w:lang w:val="en-US" w:eastAsia="zh-CN" w:bidi="hi-IN"/>
-        </w:rPr>
-        <w:t>-</w:t>
-      </w:r>
-      <w:r>
-        <w:rPr>
-          <w:rFonts w:eastAsia="Times New Roman" w:cs="Times New Roman"/>
-          <w:kern w:val="3"/>
-          <w:szCs w:val="24"/>
-          <w:lang w:val="en-US" w:eastAsia="zh-CN" w:bidi="hi-IN"/>
-        </w:rPr>
-        <w:t>obstacle cells and find a shortest path between them using A* algorithm. Repeat the</w:t>
-      </w:r>
-      <w:r>
-        <w:rPr>
-          <w:rFonts w:eastAsia="Times New Roman" w:cs="Times New Roman"/>
-          <w:kern w:val="3"/>
-          <w:szCs w:val="24"/>
-          <w:lang w:val="en-US" w:eastAsia="zh-CN" w:bidi="hi-IN"/>
-        </w:rPr>
-        <w:t xml:space="preserve"> </w:t>
-      </w:r>
-      <w:r>
-        <w:rPr>
-          <w:rFonts w:eastAsia="Times New Roman" w:cs="Times New Roman"/>
-          <w:kern w:val="3"/>
-          <w:szCs w:val="24"/>
-          <w:lang w:val="en-US" w:eastAsia="zh-CN" w:bidi="hi-IN"/>
-        </w:rPr>
-        <w:t>experiment 5 times with different random pair of cells. Analyze the results obtained.</w:t>
-      </w:r>
-    </w:p>
-    <w:p>
-      <w:pPr>
-        <w:rPr>
-          <w:rFonts w:eastAsia="Times New Roman" w:cs="Times New Roman"/>
-          <w:kern w:val="3"/>
-          <w:szCs w:val="24"/>
-          <w:lang w:val="en-US" w:eastAsia="zh-CN" w:bidi="hi-IN"/>
-        </w:rPr>
-      </w:pPr>
-      <w:r>
-        <w:rPr>
-          <w:rFonts w:eastAsia="Times New Roman" w:cs="Times New Roman"/>
-          <w:b/>
-          <w:bCs/>
-          <w:kern w:val="3"/>
-          <w:szCs w:val="24"/>
-          <w:lang w:val="en-US" w:eastAsia="zh-CN" w:bidi="hi-IN"/>
-        </w:rPr>
-        <w:t>III.</w:t>
-      </w:r>
-      <w:r>
-        <w:rPr>
-          <w:rFonts w:eastAsia="Times New Roman" w:cs="Times New Roman"/>
-          <w:kern w:val="3"/>
-          <w:szCs w:val="24"/>
-          <w:lang w:val="en-US" w:eastAsia="zh-CN" w:bidi="hi-IN"/>
-        </w:rPr>
-        <w:t xml:space="preserve"> Describe the data structures and design techniques used within the algorithms.</w:t>
-      </w:r>
-    </w:p>
-    <w:p>
-      <w:pPr>
-        <w:rPr>
-          <w:rFonts w:cs="Times New Roman"/>
-          <w:b/>
-          <w:bCs/>
-          <w:szCs w:val="24"/>
-          <w:lang w:val="en-US"/>
-        </w:rPr>
-      </w:pPr>
-      <w:r>
-        <w:rPr>
-          <w:rFonts w:cs="Times New Roman"/>
-          <w:b/>
-          <w:bCs/>
-          <w:szCs w:val="24"/>
-          <w:lang w:val="en-US"/>
-        </w:rPr>
-        <w:t>Brief theoretical part</w:t>
-      </w:r>
-    </w:p>
-    <w:p>
-      <w:pPr>
-        <w:rPr>
-          <w:rFonts w:cs="Times New Roman"/>
-          <w:szCs w:val="24"/>
-          <w:lang w:val="en-US"/>
-        </w:rPr>
-      </w:pPr>
-      <w:bookmarkStart w:id="1" w:name="_Hlk115882067"/>
-      <w:r>
+          <w:lang w:val="en-US"/>
+        </w:rPr>
+        <w:t xml:space="preserve">Ford </w:t>
+      </w:r>
+      <w:r>
+        <w:rPr>
+          <w:rFonts w:cs="Times New Roman"/>
+          <w:szCs w:val="24"/>
+          <w:lang w:val="en-US"/>
+        </w:rPr>
+        <w:t>a</w:t>
+      </w:r>
+      <w:r>
+        <w:rPr>
+          <w:rFonts w:cs="Times New Roman"/>
+          <w:szCs w:val="24"/>
+          <w:lang w:val="en-US"/>
+        </w:rPr>
+        <w:t>lgorithm can be used in such cases.</w:t>
+      </w:r>
+    </w:p>
+    <w:p>
+      <w:pPr>
         <w:rPr>
           <w:rFonts w:cs="Times New Roman"/>
           <w:i/>
@@ -904,371 +1216,8 @@
           <w:szCs w:val="24"/>
           <w:lang w:val="en-US"/>
         </w:rPr>
-        <w:t>Dijkstra's algorithm</w:t>
-      </w:r>
-    </w:p>
-    <w:bookmarkEnd w:id="1"/>
-    <w:p>
-      <w:pPr>
-        <w:ind w:firstLine="708"/>
-        <w:rPr>
-          <w:rFonts w:cs="Times New Roman"/>
-          <w:szCs w:val="24"/>
-          <w:lang w:val="en-US"/>
-        </w:rPr>
-      </w:pPr>
-      <w:r>
-        <w:rPr>
-          <w:rFonts w:cs="Times New Roman"/>
-          <w:szCs w:val="24"/>
-          <w:lang w:val="en-US"/>
-        </w:rPr>
-        <w:t>Dijkstra's algorithm</w:t>
-      </w:r>
-      <w:r>
-        <w:rPr>
-          <w:rFonts w:cs="Times New Roman"/>
-          <w:szCs w:val="24"/>
-          <w:lang w:val="en-US"/>
-        </w:rPr>
-        <w:t xml:space="preserve"> is used</w:t>
-      </w:r>
-      <w:r>
-        <w:rPr>
-          <w:rFonts w:cs="Times New Roman"/>
-          <w:szCs w:val="24"/>
-          <w:lang w:val="en-US"/>
-        </w:rPr>
-        <w:t xml:space="preserve"> for finding the shortest paths between nodes in a graph. It generates a shortest path tree (SPT) with the source</w:t>
-      </w:r>
-      <w:r>
-        <w:rPr>
-          <w:rFonts w:cs="Times New Roman"/>
-          <w:szCs w:val="24"/>
-          <w:lang w:val="en-US"/>
-        </w:rPr>
-        <w:t>, which in this case is</w:t>
-      </w:r>
-      <w:r>
-        <w:rPr>
-          <w:rFonts w:cs="Times New Roman"/>
-          <w:szCs w:val="24"/>
-          <w:lang w:val="en-US"/>
-        </w:rPr>
-        <w:t xml:space="preserve"> a root, </w:t>
-      </w:r>
-      <w:r>
-        <w:rPr>
-          <w:rFonts w:cs="Times New Roman"/>
-          <w:szCs w:val="24"/>
-          <w:lang w:val="en-US"/>
-        </w:rPr>
-        <w:t>while it has</w:t>
-      </w:r>
-      <w:r>
-        <w:rPr>
-          <w:rFonts w:cs="Times New Roman"/>
-          <w:szCs w:val="24"/>
-          <w:lang w:val="en-US"/>
-        </w:rPr>
-        <w:t xml:space="preserve"> two sets</w:t>
-      </w:r>
-      <w:r>
-        <w:rPr>
-          <w:rFonts w:cs="Times New Roman"/>
-          <w:szCs w:val="24"/>
-          <w:lang w:val="en-US"/>
-        </w:rPr>
-        <w:t>,</w:t>
-      </w:r>
-      <w:r>
-        <w:rPr>
-          <w:rFonts w:cs="Times New Roman"/>
-          <w:szCs w:val="24"/>
-          <w:lang w:val="en-US"/>
-        </w:rPr>
-        <w:t xml:space="preserve"> one set contains vertices included in SPT, other set </w:t>
-      </w:r>
-      <w:r>
-        <w:rPr>
-          <w:rFonts w:cs="Times New Roman"/>
-          <w:szCs w:val="24"/>
-          <w:lang w:val="en-US"/>
-        </w:rPr>
-        <w:t>contains</w:t>
-      </w:r>
-      <w:r>
-        <w:rPr>
-          <w:rFonts w:cs="Times New Roman"/>
-          <w:szCs w:val="24"/>
-          <w:lang w:val="en-US"/>
-        </w:rPr>
-        <w:t xml:space="preserve"> vertices not yet included in SPT. At every step, it finds a vertex which is in the other set and has a minimum distance from the source. Algorithm</w:t>
-      </w:r>
-      <w:r>
-        <w:rPr>
-          <w:rFonts w:cs="Times New Roman"/>
-          <w:szCs w:val="24"/>
-          <w:lang w:val="en-US"/>
-        </w:rPr>
-        <w:t>’s</w:t>
-      </w:r>
-      <w:r>
-        <w:rPr>
-          <w:rFonts w:cs="Times New Roman"/>
-          <w:szCs w:val="24"/>
-          <w:lang w:val="en-US"/>
-        </w:rPr>
-        <w:t xml:space="preserve"> time complexity </w:t>
-      </w:r>
-      <w:r>
-        <w:rPr>
-          <w:rFonts w:cs="Times New Roman"/>
-          <w:szCs w:val="24"/>
-          <w:lang w:val="en-US"/>
-        </w:rPr>
-        <w:t xml:space="preserve">ranges from </w:t>
-      </w:r>
-      <w:proofErr w:type="gramStart"/>
-      <w:r>
-        <w:rPr>
-          <w:rFonts w:cs="Times New Roman"/>
-          <w:szCs w:val="24"/>
-          <w:lang w:val="en-US"/>
-        </w:rPr>
-        <w:t>O(</w:t>
-      </w:r>
-      <w:proofErr w:type="gramEnd"/>
-      <w:r>
-        <w:rPr>
-          <w:rFonts w:cs="Times New Roman"/>
-          <w:szCs w:val="24"/>
-          <w:lang w:val="en-US"/>
-        </w:rPr>
-        <w:t xml:space="preserve">|V| </w:t>
-      </w:r>
-      <w:proofErr w:type="spellStart"/>
-      <w:r>
-        <w:rPr>
-          <w:rFonts w:cs="Times New Roman"/>
-          <w:szCs w:val="24"/>
-          <w:lang w:val="en-US"/>
-        </w:rPr>
-        <w:t>log|V</w:t>
-      </w:r>
-      <w:proofErr w:type="spellEnd"/>
-      <w:r>
-        <w:rPr>
-          <w:rFonts w:cs="Times New Roman"/>
-          <w:szCs w:val="24"/>
-          <w:lang w:val="en-US"/>
-        </w:rPr>
-        <w:t xml:space="preserve">|) to </w:t>
-      </w:r>
-      <w:r>
-        <w:rPr>
-          <w:rFonts w:cs="Times New Roman"/>
-          <w:szCs w:val="24"/>
-          <w:lang w:val="en-US"/>
-        </w:rPr>
-        <w:t>O(|V|</w:t>
-      </w:r>
-      <w:r>
-        <w:rPr>
-          <w:rFonts w:cs="Times New Roman"/>
-          <w:szCs w:val="24"/>
-          <w:vertAlign w:val="superscript"/>
-          <w:lang w:val="en-US"/>
-        </w:rPr>
-        <w:t>2</w:t>
-      </w:r>
-      <w:r>
-        <w:rPr>
-          <w:rFonts w:cs="Times New Roman"/>
-          <w:szCs w:val="24"/>
-          <w:lang w:val="en-US"/>
-        </w:rPr>
-        <w:t>)</w:t>
-      </w:r>
-      <w:r>
-        <w:rPr>
-          <w:rFonts w:cs="Times New Roman"/>
-          <w:szCs w:val="24"/>
-          <w:lang w:val="en-US"/>
-        </w:rPr>
-        <w:t xml:space="preserve">. </w:t>
-      </w:r>
-      <w:r>
-        <w:rPr>
-          <w:rFonts w:cs="Times New Roman"/>
-          <w:szCs w:val="24"/>
-          <w:lang w:val="en-US"/>
-        </w:rPr>
-        <w:t>Dijkstra’s algorithm is only applicable when all weights are</w:t>
-      </w:r>
-      <w:r>
-        <w:rPr>
-          <w:rFonts w:cs="Times New Roman"/>
-          <w:szCs w:val="24"/>
-          <w:lang w:val="en-US"/>
-        </w:rPr>
-        <w:t xml:space="preserve"> </w:t>
-      </w:r>
-      <w:r>
-        <w:rPr>
-          <w:rFonts w:cs="Times New Roman"/>
-          <w:szCs w:val="24"/>
-          <w:lang w:val="en-US"/>
-        </w:rPr>
-        <w:t>positive</w:t>
-      </w:r>
-      <w:r>
-        <w:rPr>
-          <w:rFonts w:cs="Times New Roman"/>
-          <w:szCs w:val="24"/>
-          <w:lang w:val="en-US"/>
-        </w:rPr>
-        <w:t xml:space="preserve"> as</w:t>
-      </w:r>
-      <w:r>
-        <w:rPr>
-          <w:rFonts w:cs="Times New Roman"/>
-          <w:szCs w:val="24"/>
-          <w:lang w:val="en-US"/>
-        </w:rPr>
-        <w:t xml:space="preserve"> the weights of the edges are added to find the shortest</w:t>
-      </w:r>
-      <w:r>
-        <w:rPr>
-          <w:rFonts w:cs="Times New Roman"/>
-          <w:szCs w:val="24"/>
-          <w:lang w:val="en-US"/>
-        </w:rPr>
-        <w:t xml:space="preserve"> </w:t>
-      </w:r>
-      <w:r>
-        <w:rPr>
-          <w:rFonts w:cs="Times New Roman"/>
-          <w:szCs w:val="24"/>
-          <w:lang w:val="en-US"/>
-        </w:rPr>
-        <w:t>path</w:t>
-      </w:r>
-      <w:r>
-        <w:rPr>
-          <w:rFonts w:cs="Times New Roman"/>
-          <w:szCs w:val="24"/>
-          <w:lang w:val="en-US"/>
-        </w:rPr>
-        <w:t>, so</w:t>
-      </w:r>
-      <w:r>
-        <w:rPr>
-          <w:rFonts w:cs="Times New Roman"/>
-          <w:szCs w:val="24"/>
-          <w:lang w:val="en-US"/>
-        </w:rPr>
-        <w:t xml:space="preserve"> if </w:t>
-      </w:r>
-      <w:r>
-        <w:rPr>
-          <w:rFonts w:cs="Times New Roman"/>
-          <w:szCs w:val="24"/>
-          <w:lang w:val="en-US"/>
-        </w:rPr>
-        <w:t>there are negative</w:t>
-      </w:r>
-      <w:r>
-        <w:rPr>
-          <w:rFonts w:cs="Times New Roman"/>
-          <w:szCs w:val="24"/>
-          <w:lang w:val="en-US"/>
-        </w:rPr>
-        <w:t xml:space="preserve"> weights</w:t>
-      </w:r>
-      <w:r>
-        <w:rPr>
-          <w:rFonts w:cs="Times New Roman"/>
-          <w:szCs w:val="24"/>
-          <w:lang w:val="en-US"/>
-        </w:rPr>
-        <w:t>,</w:t>
-      </w:r>
-      <w:r>
-        <w:rPr>
-          <w:rFonts w:cs="Times New Roman"/>
-          <w:szCs w:val="24"/>
-          <w:lang w:val="en-US"/>
-        </w:rPr>
-        <w:t xml:space="preserve"> the algorithm w</w:t>
-      </w:r>
-      <w:r>
-        <w:rPr>
-          <w:rFonts w:cs="Times New Roman"/>
-          <w:szCs w:val="24"/>
-          <w:lang w:val="en-US"/>
-        </w:rPr>
-        <w:t>ill</w:t>
-      </w:r>
-      <w:r>
-        <w:rPr>
-          <w:rFonts w:cs="Times New Roman"/>
-          <w:szCs w:val="24"/>
-          <w:lang w:val="en-US"/>
-        </w:rPr>
-        <w:t xml:space="preserve"> </w:t>
-      </w:r>
-      <w:r>
-        <w:rPr>
-          <w:rFonts w:cs="Times New Roman"/>
-          <w:szCs w:val="24"/>
-          <w:lang w:val="en-US"/>
-        </w:rPr>
-        <w:t>loop over them, as it will iteratively find shorter and shorter path</w:t>
-      </w:r>
-      <w:r>
-        <w:rPr>
-          <w:rFonts w:cs="Times New Roman"/>
-          <w:szCs w:val="24"/>
-          <w:lang w:val="en-US"/>
-        </w:rPr>
-        <w:t>. However, Bellman</w:t>
-      </w:r>
-      <w:r>
-        <w:rPr>
-          <w:rFonts w:cs="Times New Roman"/>
-          <w:szCs w:val="24"/>
-          <w:lang w:val="en-US"/>
-        </w:rPr>
-        <w:t>-</w:t>
-      </w:r>
-      <w:r>
-        <w:rPr>
-          <w:rFonts w:cs="Times New Roman"/>
-          <w:szCs w:val="24"/>
-          <w:lang w:val="en-US"/>
-        </w:rPr>
-        <w:t xml:space="preserve">Ford </w:t>
-      </w:r>
-      <w:r>
-        <w:rPr>
-          <w:rFonts w:cs="Times New Roman"/>
-          <w:szCs w:val="24"/>
-          <w:lang w:val="en-US"/>
-        </w:rPr>
-        <w:t>a</w:t>
-      </w:r>
-      <w:r>
-        <w:rPr>
-          <w:rFonts w:cs="Times New Roman"/>
-          <w:szCs w:val="24"/>
-          <w:lang w:val="en-US"/>
-        </w:rPr>
-        <w:t>lgorithm can be used in such cases.</w:t>
-      </w:r>
-    </w:p>
-    <w:p>
-      <w:pPr>
+      </w:pPr>
+      <w:r>
         <w:rPr>
           <w:rFonts w:cs="Times New Roman"/>
           <w:i/>
@@ -1276,7 +1225,124 @@
           <w:szCs w:val="24"/>
           <w:lang w:val="en-US"/>
         </w:rPr>
-      </w:pPr>
+        <w:t>A* algorithm</w:t>
+      </w:r>
+    </w:p>
+    <w:p>
+      <w:pPr>
+        <w:ind w:firstLine="708"/>
+        <w:rPr>
+          <w:rFonts w:cs="Times New Roman"/>
+          <w:szCs w:val="24"/>
+          <w:lang w:val="en-US"/>
+        </w:rPr>
+      </w:pPr>
+      <w:r>
+        <w:rPr>
+          <w:rFonts w:cs="Times New Roman"/>
+          <w:szCs w:val="24"/>
+          <w:lang w:val="en-US"/>
+        </w:rPr>
+        <w:t>A* algorithm is another algorithm for finding the shortest paths in a graph. A* is an informed search algorithm, or a best-first search</w:t>
+      </w:r>
+      <w:r>
+        <w:rPr>
+          <w:rFonts w:cs="Times New Roman"/>
+          <w:szCs w:val="24"/>
+          <w:lang w:val="en-US"/>
+        </w:rPr>
+        <w:t>. S</w:t>
+      </w:r>
+      <w:r>
+        <w:rPr>
+          <w:rFonts w:cs="Times New Roman"/>
+          <w:szCs w:val="24"/>
+          <w:lang w:val="en-US"/>
+        </w:rPr>
+        <w:t xml:space="preserve">tarting from a </w:t>
+      </w:r>
+      <w:r>
+        <w:rPr>
+          <w:rFonts w:cs="Times New Roman"/>
+          <w:szCs w:val="24"/>
+          <w:lang w:val="en-US"/>
+        </w:rPr>
+        <w:t>source</w:t>
+      </w:r>
+      <w:r>
+        <w:rPr>
+          <w:rFonts w:cs="Times New Roman"/>
+          <w:szCs w:val="24"/>
+          <w:lang w:val="en-US"/>
+        </w:rPr>
+        <w:t xml:space="preserve"> node, it aims to find a path to the goal node </w:t>
+      </w:r>
+      <w:r>
+        <w:rPr>
+          <w:rFonts w:cs="Times New Roman"/>
+          <w:szCs w:val="24"/>
+          <w:lang w:val="en-US"/>
+        </w:rPr>
+        <w:t>with</w:t>
+      </w:r>
+      <w:r>
+        <w:rPr>
+          <w:rFonts w:cs="Times New Roman"/>
+          <w:szCs w:val="24"/>
+          <w:lang w:val="en-US"/>
+        </w:rPr>
+        <w:t xml:space="preserve"> the smallest cost. It does this by maintaining a tree of paths originating </w:t>
+      </w:r>
+      <w:r>
+        <w:rPr>
+          <w:rFonts w:cs="Times New Roman"/>
+          <w:szCs w:val="24"/>
+          <w:lang w:val="en-US"/>
+        </w:rPr>
+        <w:t xml:space="preserve">from </w:t>
+      </w:r>
+      <w:r>
+        <w:rPr>
+          <w:rFonts w:cs="Times New Roman"/>
+          <w:szCs w:val="24"/>
+          <w:lang w:val="en-US"/>
+        </w:rPr>
+        <w:t xml:space="preserve">the start node and extending those paths one edge at a time until </w:t>
+      </w:r>
+      <w:r>
+        <w:rPr>
+          <w:rFonts w:cs="Times New Roman"/>
+          <w:szCs w:val="24"/>
+          <w:lang w:val="en-US"/>
+        </w:rPr>
+        <w:t>the</w:t>
+      </w:r>
+      <w:r>
+        <w:rPr>
+          <w:rFonts w:cs="Times New Roman"/>
+          <w:szCs w:val="24"/>
+          <w:lang w:val="en-US"/>
+        </w:rPr>
+        <w:t xml:space="preserve"> termination criterion is satisfied.</w:t>
+      </w:r>
+    </w:p>
+    <w:p>
+      <w:pPr>
+        <w:ind w:firstLine="708"/>
+        <w:rPr>
+          <w:rFonts w:cs="Times New Roman"/>
+          <w:szCs w:val="24"/>
+          <w:lang w:val="en-US"/>
+        </w:rPr>
+      </w:pPr>
+      <w:r>
+        <w:rPr>
+          <w:rFonts w:cs="Times New Roman"/>
+          <w:szCs w:val="24"/>
+          <w:lang w:val="en-US"/>
+        </w:rPr>
+        <w:t xml:space="preserve">Each node </w:t>
+      </w:r>
       <w:r>
         <w:rPr>
           <w:rFonts w:cs="Times New Roman"/>
@@ -1285,139 +1351,16 @@
           <w:szCs w:val="24"/>
           <w:lang w:val="en-US"/>
         </w:rPr>
-        <w:t>A* algorithm</w:t>
-      </w:r>
-    </w:p>
-    <w:p>
-      <w:pPr>
-        <w:ind w:firstLine="708"/>
-        <w:rPr>
-          <w:rFonts w:cs="Times New Roman"/>
-          <w:szCs w:val="24"/>
-          <w:lang w:val="en-US"/>
-        </w:rPr>
-      </w:pPr>
-      <w:r>
-        <w:rPr>
-          <w:rFonts w:cs="Times New Roman"/>
-          <w:szCs w:val="24"/>
-          <w:lang w:val="en-US"/>
-        </w:rPr>
-        <w:t>A* algorithm is another algorithm for finding the shortest paths in a graph. A* is an informed search algorithm, or a best-first search</w:t>
-      </w:r>
-      <w:r>
-        <w:rPr>
-          <w:rFonts w:cs="Times New Roman"/>
-          <w:szCs w:val="24"/>
-          <w:lang w:val="en-US"/>
-        </w:rPr>
-        <w:t>. S</w:t>
-      </w:r>
-      <w:r>
-        <w:rPr>
-          <w:rFonts w:cs="Times New Roman"/>
-          <w:szCs w:val="24"/>
-          <w:lang w:val="en-US"/>
-        </w:rPr>
-        <w:t xml:space="preserve">tarting from a </w:t>
-      </w:r>
-      <w:r>
-        <w:rPr>
-          <w:rFonts w:cs="Times New Roman"/>
-          <w:szCs w:val="24"/>
-          <w:lang w:val="en-US"/>
-        </w:rPr>
-        <w:t>source</w:t>
-      </w:r>
-      <w:r>
-        <w:rPr>
-          <w:rFonts w:cs="Times New Roman"/>
-          <w:szCs w:val="24"/>
-          <w:lang w:val="en-US"/>
-        </w:rPr>
-        <w:t xml:space="preserve"> node, it aims to find a path to the goal node </w:t>
-      </w:r>
-      <w:r>
-        <w:rPr>
-          <w:rFonts w:cs="Times New Roman"/>
-          <w:szCs w:val="24"/>
-          <w:lang w:val="en-US"/>
-        </w:rPr>
-        <w:t>with</w:t>
-      </w:r>
-      <w:r>
-        <w:rPr>
-          <w:rFonts w:cs="Times New Roman"/>
-          <w:szCs w:val="24"/>
-          <w:lang w:val="en-US"/>
-        </w:rPr>
-        <w:t xml:space="preserve"> the smallest cost. It does this by maintaining a tree of paths originating </w:t>
-      </w:r>
-      <w:r>
-        <w:rPr>
-          <w:rFonts w:cs="Times New Roman"/>
-          <w:szCs w:val="24"/>
-          <w:lang w:val="en-US"/>
-        </w:rPr>
-        <w:t xml:space="preserve">from </w:t>
-      </w:r>
-      <w:r>
-        <w:rPr>
-          <w:rFonts w:cs="Times New Roman"/>
-          <w:szCs w:val="24"/>
-          <w:lang w:val="en-US"/>
-        </w:rPr>
-        <w:t xml:space="preserve">the start node and extending those paths one edge at a time until </w:t>
-      </w:r>
-      <w:r>
-        <w:rPr>
-          <w:rFonts w:cs="Times New Roman"/>
-          <w:szCs w:val="24"/>
-          <w:lang w:val="en-US"/>
-        </w:rPr>
-        <w:t>the</w:t>
-      </w:r>
-      <w:r>
-        <w:rPr>
-          <w:rFonts w:cs="Times New Roman"/>
-          <w:szCs w:val="24"/>
-          <w:lang w:val="en-US"/>
-        </w:rPr>
-        <w:t xml:space="preserve"> termination criterion is satisfied.</w:t>
-      </w:r>
-    </w:p>
-    <w:p>
-      <w:pPr>
-        <w:ind w:firstLine="708"/>
-        <w:rPr>
-          <w:rFonts w:cs="Times New Roman"/>
-          <w:szCs w:val="24"/>
-          <w:lang w:val="en-US"/>
-        </w:rPr>
-      </w:pPr>
-      <w:r>
-        <w:rPr>
-          <w:rFonts w:cs="Times New Roman"/>
-          <w:szCs w:val="24"/>
-          <w:lang w:val="en-US"/>
-        </w:rPr>
-        <w:t>A* algorithm has 3 parameters:</w:t>
-      </w:r>
-    </w:p>
-    <w:p>
-      <w:pPr>
-        <w:pStyle w:val="a4"/>
-        <w:numPr>
-          <w:ilvl w:val="0"/>
-          <w:numId w:val="11"/>
-        </w:numPr>
-        <w:ind w:left="0" w:firstLine="709"/>
-        <w:rPr>
-          <w:rFonts w:cs="Times New Roman"/>
-          <w:szCs w:val="24"/>
-          <w:lang w:val="en-US"/>
-        </w:rPr>
-      </w:pPr>
+        <w:t>n</w:t>
+      </w:r>
+      <w:r>
+        <w:rPr>
+          <w:rFonts w:cs="Times New Roman"/>
+          <w:szCs w:val="24"/>
+          <w:lang w:val="en-US"/>
+        </w:rPr>
+        <w:t xml:space="preserve"> has a cost </w:t>
+      </w:r>
       <w:r>
         <w:rPr>
           <w:rFonts w:cs="Times New Roman"/>
@@ -1426,171 +1369,63 @@
           <w:szCs w:val="24"/>
           <w:lang w:val="en-US"/>
         </w:rPr>
-        <w:t>g</w:t>
-      </w:r>
-      <w:r>
-        <w:rPr>
-          <w:rFonts w:cs="Times New Roman"/>
-          <w:szCs w:val="24"/>
-          <w:lang w:val="en-US"/>
-        </w:rPr>
-        <w:t xml:space="preserve"> is </w:t>
-      </w:r>
-      <w:r>
-        <w:rPr>
-          <w:rFonts w:cs="Times New Roman"/>
-          <w:szCs w:val="24"/>
-          <w:lang w:val="en-US"/>
-        </w:rPr>
-        <w:t xml:space="preserve">the cost of moving from the initial cell to the current cell. </w:t>
-      </w:r>
-      <w:r>
-        <w:rPr>
-          <w:rFonts w:cs="Times New Roman"/>
-          <w:szCs w:val="24"/>
-          <w:lang w:val="en-US"/>
-        </w:rPr>
-        <w:t>I</w:t>
-      </w:r>
-      <w:r>
-        <w:rPr>
-          <w:rFonts w:cs="Times New Roman"/>
-          <w:szCs w:val="24"/>
-          <w:lang w:val="en-US"/>
-        </w:rPr>
-        <w:t>t is the sum of</w:t>
-      </w:r>
-      <w:r>
-        <w:rPr>
-          <w:rFonts w:cs="Times New Roman"/>
-          <w:szCs w:val="24"/>
-          <w:lang w:val="en-US"/>
-        </w:rPr>
-        <w:t xml:space="preserve"> </w:t>
-      </w:r>
-      <w:r>
-        <w:rPr>
-          <w:rFonts w:cs="Times New Roman"/>
-          <w:szCs w:val="24"/>
-          <w:lang w:val="en-US"/>
-        </w:rPr>
-        <w:t>all the cells that have been visited.</w:t>
-      </w:r>
-    </w:p>
-    <w:p>
-      <w:pPr>
-        <w:pStyle w:val="a4"/>
-        <w:numPr>
-          <w:ilvl w:val="0"/>
-          <w:numId w:val="11"/>
-        </w:numPr>
-        <w:ind w:left="0" w:firstLine="709"/>
-        <w:rPr>
-          <w:rFonts w:cs="Times New Roman"/>
-          <w:szCs w:val="24"/>
-          <w:lang w:val="en-US"/>
-        </w:rPr>
-      </w:pPr>
-      <w:r>
-        <w:rPr>
+        <w:t>f(n)</w:t>
+      </w:r>
+      <w:r>
+        <w:rPr>
+          <w:rFonts w:cs="Times New Roman"/>
+          <w:szCs w:val="24"/>
+          <w:lang w:val="en-US"/>
+        </w:rPr>
+        <w:t xml:space="preserve"> which is calculated as </w:t>
+      </w:r>
+      <m:oMath>
+        <m:r>
+          <w:rPr>
+            <w:rFonts w:ascii="Cambria Math" w:hAnsi="Cambria Math" w:cs="Times New Roman"/>
+            <w:szCs w:val="24"/>
+            <w:lang w:val="en-US"/>
+          </w:rPr>
+          <m:t>f(n) = g(n) + h(n)</m:t>
+        </m:r>
+      </m:oMath>
+      <w:r>
+        <w:rPr>
+          <w:rFonts w:cs="Times New Roman"/>
+          <w:szCs w:val="24"/>
+          <w:lang w:val="en-US"/>
+        </w:rPr>
+        <w:t xml:space="preserve">. In this formula, </w:t>
+      </w:r>
+      <w:r>
+        <w:rPr>
+          <w:rFonts w:cs="Times New Roman"/>
           <w:i/>
           <w:iCs/>
-        </w:rPr>
-        <w:t>h</w:t>
-      </w:r>
-      <w:r>
-        <w:t xml:space="preserve"> is</w:t>
-      </w:r>
-      <w:r>
-        <w:t xml:space="preserve"> also known as the heuristic </w:t>
-      </w:r>
-      <w:proofErr w:type="gramStart"/>
-      <w:r>
-        <w:t>value,</w:t>
-      </w:r>
-      <w:proofErr w:type="gramEnd"/>
-      <w:r>
-        <w:t xml:space="preserve"> it is the estimated cost of </w:t>
-      </w:r>
-      <w:r>
-        <w:t>the path</w:t>
-      </w:r>
-      <w:r>
-        <w:t xml:space="preserve"> from the current cell to the final cell. </w:t>
-      </w:r>
-    </w:p>
-    <w:p>
-      <w:pPr>
-        <w:pStyle w:val="a4"/>
-        <w:numPr>
-          <w:ilvl w:val="0"/>
-          <w:numId w:val="11"/>
-        </w:numPr>
-        <w:ind w:left="0" w:firstLine="709"/>
-        <w:rPr>
-          <w:rFonts w:cs="Times New Roman"/>
-          <w:szCs w:val="24"/>
-          <w:lang w:val="en-US"/>
-        </w:rPr>
-      </w:pPr>
-      <w:r>
-        <w:rPr>
+          <w:szCs w:val="24"/>
+          <w:lang w:val="en-US"/>
+        </w:rPr>
+        <w:t>g(n)</w:t>
+      </w:r>
+      <w:r>
+        <w:rPr>
+          <w:rFonts w:cs="Times New Roman"/>
+          <w:szCs w:val="24"/>
+          <w:lang w:val="en-US"/>
+        </w:rPr>
+        <w:t xml:space="preserve"> is the actual cost of the node from the beginning of the path, and h(n) is its heuristic cost to reach the goal. A* is admissible, meaning that it always finds the solution with optimal </w:t>
+      </w:r>
+      <w:r>
+        <w:rPr>
+          <w:rFonts w:cs="Times New Roman"/>
           <w:i/>
           <w:iCs/>
-        </w:rPr>
-        <w:t>f</w:t>
-      </w:r>
-      <w:r>
-        <w:t xml:space="preserve"> </w:t>
-      </w:r>
-      <w:r>
-        <w:t xml:space="preserve">is the sum of g and h. So, </w:t>
-      </w:r>
-      <w:r>
-        <w:rPr>
-          <w:rFonts w:ascii="Cambria Math" w:hAnsi="Cambria Math" w:cs="Cambria Math"/>
-        </w:rPr>
-        <w:t>𝑓</w:t>
-      </w:r>
-      <w:r>
-        <w:t xml:space="preserve"> = </w:t>
-      </w:r>
-      <w:r>
-        <w:rPr>
-          <w:rFonts w:ascii="Cambria Math" w:hAnsi="Cambria Math" w:cs="Cambria Math"/>
-        </w:rPr>
-        <w:t>𝑔</w:t>
-      </w:r>
-      <w:r>
-        <w:t xml:space="preserve"> + ℎ</w:t>
-      </w:r>
-      <w:r>
-        <w:t xml:space="preserve">. </w:t>
-      </w:r>
-      <w:r>
-        <w:t>The way that the algorithm makes its decisions is by taking the f-value into account. The algorithm selects the smallest f-valued cell and moves to that cell. This process continues until the algorithm reaches its goal cell.</w:t>
-      </w:r>
-    </w:p>
-    <w:p>
-      <w:pPr>
-        <w:ind w:firstLine="708"/>
-        <w:rPr>
-          <w:rFonts w:cs="Times New Roman"/>
-          <w:szCs w:val="24"/>
-          <w:lang w:val="en-US"/>
-        </w:rPr>
-      </w:pPr>
-      <w:r>
-        <w:rPr>
-          <w:rFonts w:cs="Times New Roman"/>
-          <w:szCs w:val="24"/>
-          <w:lang w:val="en-US"/>
-        </w:rPr>
-        <w:t>A* exploits heuristic technique which helps it to work faster that Dijkstra’s algorithm. Its time complexity is O(|E|).</w:t>
-      </w:r>
-    </w:p>
-    <w:p>
-      <w:pPr>
+          <w:szCs w:val="24"/>
+          <w:lang w:val="en-US"/>
+        </w:rPr>
+        <w:t>f(n</w:t>
+      </w:r>
+      <w:r>
         <w:rPr>
           <w:rFonts w:cs="Times New Roman"/>
           <w:i/>
@@ -1598,8 +1433,40 @@
           <w:szCs w:val="24"/>
           <w:lang w:val="en-US"/>
         </w:rPr>
-      </w:pPr>
-      <w:r>
+        <w:t>)</w:t>
+      </w:r>
+      <w:r>
+        <w:rPr>
+          <w:rFonts w:cs="Times New Roman"/>
+          <w:szCs w:val="24"/>
+          <w:lang w:val="en-US"/>
+        </w:rPr>
+        <w:t xml:space="preserve">. </w:t>
+      </w:r>
+      <w:r>
+        <w:t>The way that the algorithm makes its decisions is by taking the f-value into account. The algorithm selects the smallest f-valued cell and moves to that cell. This process continues until the algorithm reaches its goal cell.</w:t>
+      </w:r>
+    </w:p>
+    <w:p>
+      <w:pPr>
+        <w:ind w:firstLine="708"/>
+        <w:rPr>
+          <w:rFonts w:cs="Times New Roman"/>
+          <w:szCs w:val="24"/>
+          <w:lang w:val="en-US"/>
+        </w:rPr>
+      </w:pPr>
+      <w:r>
+        <w:rPr>
+          <w:rFonts w:cs="Times New Roman"/>
+          <w:szCs w:val="24"/>
+          <w:lang w:val="en-US"/>
+        </w:rPr>
+        <w:t>A* exploits heuristic technique which helps it to work faster that Dijkstra’s algorithm. Its time complexity is O(|E|).</w:t>
+      </w:r>
+    </w:p>
+    <w:p>
+      <w:pPr>
         <w:rPr>
           <w:rFonts w:cs="Times New Roman"/>
           <w:i/>
@@ -1607,140 +1474,7 @@
           <w:szCs w:val="24"/>
           <w:lang w:val="en-US"/>
         </w:rPr>
-        <w:t>Bellman-Ford algorithm</w:t>
-      </w:r>
-    </w:p>
-    <w:p>
-      <w:pPr>
-        <w:ind w:firstLine="708"/>
-        <w:rPr>
-          <w:rFonts w:cs="Times New Roman"/>
-          <w:szCs w:val="24"/>
-          <w:lang w:val="en-US"/>
-        </w:rPr>
-      </w:pPr>
-      <w:r>
-        <w:rPr>
-          <w:rFonts w:cs="Times New Roman"/>
-          <w:szCs w:val="24"/>
-          <w:lang w:val="en-US"/>
-        </w:rPr>
-        <w:lastRenderedPageBreak/>
-        <w:t>Bellman-Ford algorithm is used to find minimum distance from the source vertex to any</w:t>
-      </w:r>
-      <w:r>
-        <w:rPr>
-          <w:rFonts w:cs="Times New Roman"/>
-          <w:szCs w:val="24"/>
-          <w:lang w:val="en-US"/>
-        </w:rPr>
-        <w:t xml:space="preserve"> </w:t>
-      </w:r>
-      <w:r>
-        <w:rPr>
-          <w:rFonts w:cs="Times New Roman"/>
-          <w:szCs w:val="24"/>
-          <w:lang w:val="en-US"/>
-        </w:rPr>
-        <w:t>other vertex. Bellman-Ford algorithm finds the distance in a bottom-up manner. At first, it finds</w:t>
-      </w:r>
-      <w:r>
-        <w:rPr>
-          <w:rFonts w:cs="Times New Roman"/>
-          <w:szCs w:val="24"/>
-          <w:lang w:val="en-US"/>
-        </w:rPr>
-        <w:t xml:space="preserve"> </w:t>
-      </w:r>
-      <w:r>
-        <w:rPr>
-          <w:rFonts w:cs="Times New Roman"/>
-          <w:szCs w:val="24"/>
-          <w:lang w:val="en-US"/>
-        </w:rPr>
-        <w:t>those distances which have only one edge in the path. After that</w:t>
-      </w:r>
-      <w:r>
-        <w:rPr>
-          <w:rFonts w:cs="Times New Roman"/>
-          <w:szCs w:val="24"/>
-          <w:lang w:val="en-US"/>
-        </w:rPr>
-        <w:t xml:space="preserve"> it</w:t>
-      </w:r>
-      <w:r>
-        <w:rPr>
-          <w:rFonts w:cs="Times New Roman"/>
-          <w:szCs w:val="24"/>
-          <w:lang w:val="en-US"/>
-        </w:rPr>
-        <w:t xml:space="preserve"> increase</w:t>
-      </w:r>
-      <w:r>
-        <w:rPr>
-          <w:rFonts w:cs="Times New Roman"/>
-          <w:szCs w:val="24"/>
-          <w:lang w:val="en-US"/>
-        </w:rPr>
-        <w:t>s</w:t>
-      </w:r>
-      <w:r>
-        <w:rPr>
-          <w:rFonts w:cs="Times New Roman"/>
-          <w:szCs w:val="24"/>
-          <w:lang w:val="en-US"/>
-        </w:rPr>
-        <w:t xml:space="preserve"> the path</w:t>
-      </w:r>
-      <w:r>
-        <w:rPr>
-          <w:rFonts w:cs="Times New Roman"/>
-          <w:szCs w:val="24"/>
-          <w:lang w:val="en-US"/>
-        </w:rPr>
-        <w:t>’s</w:t>
-      </w:r>
-      <w:r>
-        <w:rPr>
-          <w:rFonts w:cs="Times New Roman"/>
-          <w:szCs w:val="24"/>
-          <w:lang w:val="en-US"/>
-        </w:rPr>
-        <w:t xml:space="preserve"> length to find</w:t>
-      </w:r>
-      <w:r>
-        <w:rPr>
-          <w:rFonts w:cs="Times New Roman"/>
-          <w:szCs w:val="24"/>
-          <w:lang w:val="en-US"/>
-        </w:rPr>
-        <w:t xml:space="preserve"> </w:t>
-      </w:r>
-      <w:r>
-        <w:rPr>
-          <w:rFonts w:cs="Times New Roman"/>
-          <w:szCs w:val="24"/>
-          <w:lang w:val="en-US"/>
-        </w:rPr>
-        <w:t>all possible solutions</w:t>
-      </w:r>
-      <w:r>
-        <w:rPr>
-          <w:rFonts w:cs="Times New Roman"/>
-          <w:szCs w:val="24"/>
-          <w:lang w:val="en-US"/>
-        </w:rPr>
-        <w:t>. So,</w:t>
-      </w:r>
-      <w:r>
-        <w:rPr>
-          <w:rFonts w:cs="Times New Roman"/>
-          <w:szCs w:val="24"/>
-          <w:lang w:val="en-US"/>
-        </w:rPr>
-        <w:t xml:space="preserve"> at </w:t>
-      </w:r>
-      <w:proofErr w:type="spellStart"/>
+      </w:pPr>
       <w:r>
         <w:rPr>
           <w:rFonts w:cs="Times New Roman"/>
@@ -1749,42 +1483,138 @@
           <w:szCs w:val="24"/>
           <w:lang w:val="en-US"/>
         </w:rPr>
-        <w:t>i</w:t>
-      </w:r>
-      <w:r>
-        <w:rPr>
-          <w:rFonts w:cs="Times New Roman"/>
-          <w:szCs w:val="24"/>
-          <w:lang w:val="en-US"/>
-        </w:rPr>
-        <w:t>-th</w:t>
-      </w:r>
-      <w:proofErr w:type="spellEnd"/>
-      <w:r>
-        <w:rPr>
-          <w:rFonts w:cs="Times New Roman"/>
-          <w:szCs w:val="24"/>
-          <w:lang w:val="en-US"/>
-        </w:rPr>
-        <w:t xml:space="preserve"> iteration, Bellman-Ford calculates the shortest paths </w:t>
-      </w:r>
-      <w:r>
-        <w:rPr>
-          <w:rFonts w:cs="Times New Roman"/>
-          <w:szCs w:val="24"/>
-          <w:lang w:val="en-US"/>
-        </w:rPr>
-        <w:t>that</w:t>
-      </w:r>
-      <w:r>
-        <w:rPr>
-          <w:rFonts w:cs="Times New Roman"/>
-          <w:szCs w:val="24"/>
-          <w:lang w:val="en-US"/>
-        </w:rPr>
-        <w:t xml:space="preserve"> has at most </w:t>
-      </w:r>
-      <w:proofErr w:type="spellStart"/>
+        <w:t>Bellman-Ford algorithm</w:t>
+      </w:r>
+    </w:p>
+    <w:p>
+      <w:pPr>
+        <w:ind w:firstLine="708"/>
+        <w:rPr>
+          <w:rFonts w:cs="Times New Roman"/>
+          <w:szCs w:val="24"/>
+          <w:lang w:val="en-US"/>
+        </w:rPr>
+      </w:pPr>
+      <w:r>
+        <w:rPr>
+          <w:rFonts w:cs="Times New Roman"/>
+          <w:szCs w:val="24"/>
+          <w:lang w:val="en-US"/>
+        </w:rPr>
+        <w:t>Bellman-Ford algorithm is used to find minimum distance from the source vertex to any</w:t>
+      </w:r>
+      <w:r>
+        <w:rPr>
+          <w:rFonts w:cs="Times New Roman"/>
+          <w:szCs w:val="24"/>
+          <w:lang w:val="en-US"/>
+        </w:rPr>
+        <w:t xml:space="preserve"> </w:t>
+      </w:r>
+      <w:r>
+        <w:rPr>
+          <w:rFonts w:cs="Times New Roman"/>
+          <w:szCs w:val="24"/>
+          <w:lang w:val="en-US"/>
+        </w:rPr>
+        <w:t>other vertex. Bellman-Ford algorithm finds the distance in a bottom-up manner. At first, it finds</w:t>
+      </w:r>
+      <w:r>
+        <w:rPr>
+          <w:rFonts w:cs="Times New Roman"/>
+          <w:szCs w:val="24"/>
+          <w:lang w:val="en-US"/>
+        </w:rPr>
+        <w:t xml:space="preserve"> </w:t>
+      </w:r>
+      <w:r>
+        <w:rPr>
+          <w:rFonts w:cs="Times New Roman"/>
+          <w:szCs w:val="24"/>
+          <w:lang w:val="en-US"/>
+        </w:rPr>
+        <w:t>those distances which have only one edge in the path. After that</w:t>
+      </w:r>
+      <w:r>
+        <w:rPr>
+          <w:rFonts w:cs="Times New Roman"/>
+          <w:szCs w:val="24"/>
+          <w:lang w:val="en-US"/>
+        </w:rPr>
+        <w:t xml:space="preserve"> it</w:t>
+      </w:r>
+      <w:r>
+        <w:rPr>
+          <w:rFonts w:cs="Times New Roman"/>
+          <w:szCs w:val="24"/>
+          <w:lang w:val="en-US"/>
+        </w:rPr>
+        <w:t xml:space="preserve"> increase</w:t>
+      </w:r>
+      <w:r>
+        <w:rPr>
+          <w:rFonts w:cs="Times New Roman"/>
+          <w:szCs w:val="24"/>
+          <w:lang w:val="en-US"/>
+        </w:rPr>
+        <w:t>s</w:t>
+      </w:r>
+      <w:r>
+        <w:rPr>
+          <w:rFonts w:cs="Times New Roman"/>
+          <w:szCs w:val="24"/>
+          <w:lang w:val="en-US"/>
+        </w:rPr>
+        <w:t xml:space="preserve"> the path</w:t>
+      </w:r>
+      <w:r>
+        <w:rPr>
+          <w:rFonts w:cs="Times New Roman"/>
+          <w:szCs w:val="24"/>
+          <w:lang w:val="en-US"/>
+        </w:rPr>
+        <w:t>’s</w:t>
+      </w:r>
+      <w:r>
+        <w:rPr>
+          <w:rFonts w:cs="Times New Roman"/>
+          <w:szCs w:val="24"/>
+          <w:lang w:val="en-US"/>
+        </w:rPr>
+        <w:t xml:space="preserve"> length to find</w:t>
+      </w:r>
+      <w:r>
+        <w:rPr>
+          <w:rFonts w:cs="Times New Roman"/>
+          <w:szCs w:val="24"/>
+          <w:lang w:val="en-US"/>
+        </w:rPr>
+        <w:t xml:space="preserve"> </w:t>
+      </w:r>
+      <w:r>
+        <w:rPr>
+          <w:rFonts w:cs="Times New Roman"/>
+          <w:szCs w:val="24"/>
+          <w:lang w:val="en-US"/>
+        </w:rPr>
+        <w:t>all possible solutions</w:t>
+      </w:r>
+      <w:r>
+        <w:rPr>
+          <w:rFonts w:cs="Times New Roman"/>
+          <w:szCs w:val="24"/>
+          <w:lang w:val="en-US"/>
+        </w:rPr>
+        <w:t>. So,</w:t>
+      </w:r>
+      <w:r>
+        <w:rPr>
+          <w:rFonts w:cs="Times New Roman"/>
+          <w:szCs w:val="24"/>
+          <w:lang w:val="en-US"/>
+        </w:rPr>
+        <w:t xml:space="preserve"> at </w:t>
+      </w:r>
       <w:r>
         <w:rPr>
           <w:rFonts w:cs="Times New Roman"/>
@@ -1795,7 +1625,49 @@
         </w:rPr>
         <w:t>i</w:t>
       </w:r>
-      <w:proofErr w:type="spellEnd"/>
+      <w:r>
+        <w:rPr>
+          <w:rFonts w:cs="Times New Roman"/>
+          <w:szCs w:val="24"/>
+          <w:lang w:val="en-US"/>
+        </w:rPr>
+        <w:t xml:space="preserve">-th iteration, Bellman-Ford calculates the shortest paths </w:t>
+      </w:r>
+      <w:r>
+        <w:rPr>
+          <w:rFonts w:cs="Times New Roman"/>
+          <w:szCs w:val="24"/>
+          <w:lang w:val="en-US"/>
+        </w:rPr>
+        <w:t>that</w:t>
+      </w:r>
+      <w:r>
+        <w:rPr>
+          <w:rFonts w:cs="Times New Roman"/>
+          <w:szCs w:val="24"/>
+          <w:lang w:val="en-US"/>
+        </w:rPr>
+        <w:t xml:space="preserve"> has </w:t>
+      </w:r>
+      <w:r>
+        <w:rPr>
+          <w:rFonts w:cs="Times New Roman"/>
+          <w:szCs w:val="24"/>
+          <w:lang w:val="en-US"/>
+        </w:rPr>
+        <w:lastRenderedPageBreak/>
+        <w:t xml:space="preserve">at most </w:t>
+      </w:r>
+      <w:r>
+        <w:rPr>
+          <w:rFonts w:cs="Times New Roman"/>
+          <w:i/>
+          <w:iCs/>
+          <w:szCs w:val="24"/>
+          <w:lang w:val="en-US"/>
+        </w:rPr>
+        <w:t>i</w:t>
+      </w:r>
       <w:r>
         <w:rPr>
           <w:rFonts w:cs="Times New Roman"/>
@@ -1920,7 +1792,6 @@
         </w:rPr>
         <w:t xml:space="preserve"> we have calculated shortest paths with at most </w:t>
       </w:r>
-      <w:proofErr w:type="spellStart"/>
       <w:r>
         <w:rPr>
           <w:rFonts w:cs="Times New Roman"/>
@@ -1931,7 +1802,6 @@
         </w:rPr>
         <w:t>i</w:t>
       </w:r>
-      <w:proofErr w:type="spellEnd"/>
       <w:r>
         <w:rPr>
           <w:rFonts w:cs="Times New Roman"/>
@@ -1948,55 +1818,15 @@
           <w:szCs w:val="24"/>
           <w:lang w:val="en-US"/>
         </w:rPr>
-        <w:t>(</w:t>
-      </w:r>
-      <w:proofErr w:type="spellStart"/>
-      <w:r>
-        <w:rPr>
-          <w:rFonts w:cs="Times New Roman"/>
-          <w:i/>
-          <w:iCs/>
-          <w:szCs w:val="24"/>
-          <w:lang w:val="en-US"/>
-        </w:rPr>
-        <w:t>i</w:t>
-      </w:r>
-      <w:proofErr w:type="spellEnd"/>
-      <w:r>
-        <w:rPr>
-          <w:rFonts w:cs="Times New Roman"/>
-          <w:i/>
-          <w:iCs/>
-          <w:szCs w:val="24"/>
-          <w:lang w:val="en-US"/>
-        </w:rPr>
-        <w:t xml:space="preserve"> + 1)</w:t>
-      </w:r>
-      <w:r>
-        <w:rPr>
-          <w:rFonts w:cs="Times New Roman"/>
-          <w:szCs w:val="24"/>
-          <w:lang w:val="en-US"/>
-        </w:rPr>
-        <w:t xml:space="preserve"> edges. To check if there is a negative cycle, make |V|-</w:t>
-      </w:r>
-      <w:proofErr w:type="spellStart"/>
-      <w:r>
-        <w:rPr>
-          <w:rFonts w:cs="Times New Roman"/>
-          <w:szCs w:val="24"/>
-          <w:lang w:val="en-US"/>
-        </w:rPr>
-        <w:t>th</w:t>
-      </w:r>
-      <w:proofErr w:type="spellEnd"/>
-      <w:r>
-        <w:rPr>
-          <w:rFonts w:cs="Times New Roman"/>
-          <w:szCs w:val="24"/>
-          <w:lang w:val="en-US"/>
-        </w:rPr>
-        <w:t xml:space="preserve"> iteration. If at least one of the shortest paths becomes shorter, there is </w:t>
+        <w:t>(i + 1)</w:t>
+      </w:r>
+      <w:r>
+        <w:rPr>
+          <w:rFonts w:cs="Times New Roman"/>
+          <w:szCs w:val="24"/>
+          <w:lang w:val="en-US"/>
+        </w:rPr>
+        <w:t xml:space="preserve"> edges. To check if there is a negative cycle, make |V|-th iteration. If at least one of the shortest paths becomes shorter, there is </w:t>
       </w:r>
       <w:r>
         <w:rPr>
@@ -2119,10 +1949,7 @@
         <w:t xml:space="preserve"> and a slice of its </w:t>
       </w:r>
       <w:r>
-        <w:t>adjacency lis</w:t>
-      </w:r>
-      <w:r>
-        <w:t>t is in the picture 2</w:t>
+        <w:t>adjacency list is in the picture 2</w:t>
       </w:r>
       <w:r>
         <w:rPr>
@@ -2151,9 +1978,9 @@
           <w:noProof/>
         </w:rPr>
         <w:drawing>
-          <wp:inline distT="0" distB="0" distL="0" distR="0" wp14:anchorId="442758B8" wp14:editId="39372F64">
-            <wp:extent cx="5199380" cy="3238500"/>
-            <wp:effectExtent l="0" t="0" r="1270" b="0"/>
+          <wp:inline distT="0" distB="0" distL="0" distR="0" wp14:anchorId="4F6870D0" wp14:editId="362FD23F">
+            <wp:extent cx="4781550" cy="3374430"/>
+            <wp:effectExtent l="0" t="0" r="0" b="0"/>
             <wp:docPr id="1" name="Рисунок 1"/>
             <wp:cNvGraphicFramePr>
               <a:graphicFrameLocks xmlns:a="http://schemas.openxmlformats.org/drawingml/2006/main" noChangeAspect="1"/>
@@ -2165,27 +1992,20 @@
                     <pic:cNvPr id="1" name=""/>
                     <pic:cNvPicPr/>
                   </pic:nvPicPr>
-                  <pic:blipFill rotWithShape="1">
+                  <pic:blipFill>
                     <a:blip r:embed="rId5"/>
-                    <a:srcRect t="4631" b="2732"/>
-                    <a:stretch/>
+                    <a:stretch>
+                      <a:fillRect/>
+                    </a:stretch>
                   </pic:blipFill>
-                  <pic:spPr bwMode="auto">
+                  <pic:spPr>
                     <a:xfrm>
                       <a:off x="0" y="0"/>
-                      <a:ext cx="5210540" cy="3245451"/>
+                      <a:ext cx="4786984" cy="3378265"/>
                     </a:xfrm>
                     <a:prstGeom prst="rect">
                       <a:avLst/>
                     </a:prstGeom>
-                    <a:ln>
-                      <a:noFill/>
-                    </a:ln>
-                    <a:extLst>
-                      <a:ext uri="{53640926-AAD7-44D8-BBD7-CCE9431645EC}">
-                        <a14:shadowObscured xmlns:a14="http://schemas.microsoft.com/office/drawing/2010/main"/>
-                      </a:ext>
-                    </a:extLst>
                   </pic:spPr>
                 </pic:pic>
               </a:graphicData>
@@ -2231,10 +2051,10 @@
           <w:noProof/>
         </w:rPr>
         <w:drawing>
-          <wp:inline distT="0" distB="0" distL="0" distR="0" wp14:anchorId="2837D87F" wp14:editId="1EE3818A">
-            <wp:extent cx="3190875" cy="2557306"/>
+          <wp:inline distT="0" distB="0" distL="0" distR="0" wp14:anchorId="51494FA1" wp14:editId="0F411C78">
+            <wp:extent cx="4218438" cy="1800225"/>
             <wp:effectExtent l="0" t="0" r="0" b="0"/>
-            <wp:docPr id="2" name="Рисунок 2"/>
+            <wp:docPr id="6" name="Рисунок 6"/>
             <wp:cNvGraphicFramePr>
               <a:graphicFrameLocks xmlns:a="http://schemas.openxmlformats.org/drawingml/2006/main" noChangeAspect="1"/>
             </wp:cNvGraphicFramePr>
@@ -2254,7 +2074,7 @@
                   <pic:spPr>
                     <a:xfrm>
                       <a:off x="0" y="0"/>
-                      <a:ext cx="3202949" cy="2566983"/>
+                      <a:ext cx="4220211" cy="1800982"/>
                     </a:xfrm>
                     <a:prstGeom prst="rect">
                       <a:avLst/>
@@ -2282,10 +2102,7 @@
         <w:t xml:space="preserve">Picture 2 – </w:t>
       </w:r>
       <w:r>
-        <w:t>adjacency lis</w:t>
-      </w:r>
-      <w:r>
-        <w:t>t</w:t>
+        <w:t>adjacency list</w:t>
       </w:r>
     </w:p>
     <w:p>
@@ -2293,53 +2110,34 @@
         <w:ind w:firstLine="708"/>
       </w:pPr>
       <w:r>
-        <w:lastRenderedPageBreak/>
-        <w:t xml:space="preserve">Using </w:t>
-      </w:r>
-      <w:r>
-        <w:t xml:space="preserve">Dijkstra’s </w:t>
-      </w:r>
-      <w:r>
-        <w:t xml:space="preserve">and </w:t>
-      </w:r>
-      <w:r>
-        <w:t>Bellman-Ford algorithm</w:t>
-      </w:r>
-      <w:r>
-        <w:t>s</w:t>
-      </w:r>
-      <w:r>
+        <w:t xml:space="preserve">Using Dijkstra’s and Bellman-Ford algorithms the shortest path </w:t>
+      </w:r>
+      <w:r>
+        <w:rPr>
+          <w:rFonts w:eastAsia="Times New Roman" w:cs="Times New Roman"/>
+          <w:kern w:val="3"/>
+          <w:szCs w:val="24"/>
+          <w:lang w:val="en-US" w:eastAsia="zh-CN" w:bidi="hi-IN"/>
+        </w:rPr>
+        <w:t>between a random</w:t>
+      </w:r>
+      <w:r>
+        <w:rPr>
+          <w:rFonts w:eastAsia="Times New Roman" w:cs="Times New Roman"/>
+          <w:kern w:val="3"/>
+          <w:szCs w:val="24"/>
+          <w:lang w:val="en-US" w:eastAsia="zh-CN" w:bidi="hi-IN"/>
+        </w:rPr>
         <w:t xml:space="preserve"> </w:t>
       </w:r>
       <w:r>
-        <w:t>t</w:t>
-      </w:r>
-      <w:r>
-        <w:t xml:space="preserve">he shortest path </w:t>
-      </w:r>
-      <w:r>
-        <w:t>from</w:t>
-      </w:r>
-      <w:r>
-        <w:t xml:space="preserve"> start node (</w:t>
-      </w:r>
-      <w:r>
-        <w:t>6</w:t>
-      </w:r>
-      <w:r>
-        <w:t xml:space="preserve">) </w:t>
-      </w:r>
-      <w:r>
-        <w:t>to</w:t>
-      </w:r>
-      <w:r>
-        <w:t xml:space="preserve"> target node (</w:t>
-      </w:r>
-      <w:r>
-        <w:t>54</w:t>
-      </w:r>
-      <w:r>
-        <w:t>)</w:t>
+        <w:rPr>
+          <w:rFonts w:eastAsia="Times New Roman" w:cs="Times New Roman"/>
+          <w:kern w:val="3"/>
+          <w:szCs w:val="24"/>
+          <w:lang w:val="en-US" w:eastAsia="zh-CN" w:bidi="hi-IN"/>
+        </w:rPr>
+        <w:t>starting vertex and other vertices</w:t>
       </w:r>
       <w:r>
         <w:t>, the results are shown on pictures 3 and 4 respectively.</w:t>
@@ -2360,11 +2158,12 @@
         <w:rPr>
           <w:noProof/>
         </w:rPr>
+        <w:lastRenderedPageBreak/>
         <w:drawing>
-          <wp:inline distT="0" distB="0" distL="0" distR="0" wp14:anchorId="5835B77E" wp14:editId="6C67DE35">
-            <wp:extent cx="3286125" cy="340579"/>
-            <wp:effectExtent l="0" t="0" r="0" b="2540"/>
-            <wp:docPr id="3" name="Рисунок 3"/>
+          <wp:inline distT="0" distB="0" distL="0" distR="0" wp14:anchorId="4BF11914" wp14:editId="7B5BEA35">
+            <wp:extent cx="3438525" cy="1733550"/>
+            <wp:effectExtent l="0" t="0" r="9525" b="0"/>
+            <wp:docPr id="7" name="Рисунок 7"/>
             <wp:cNvGraphicFramePr>
               <a:graphicFrameLocks xmlns:a="http://schemas.openxmlformats.org/drawingml/2006/main" noChangeAspect="1"/>
             </wp:cNvGraphicFramePr>
@@ -2384,7 +2183,7 @@
                   <pic:spPr>
                     <a:xfrm>
                       <a:off x="0" y="0"/>
-                      <a:ext cx="3302789" cy="342306"/>
+                      <a:ext cx="3438525" cy="1733550"/>
                     </a:xfrm>
                     <a:prstGeom prst="rect">
                       <a:avLst/>
@@ -2443,10 +2242,10 @@
           <w:noProof/>
         </w:rPr>
         <w:drawing>
-          <wp:inline distT="0" distB="0" distL="0" distR="0" wp14:anchorId="51915C3D" wp14:editId="4A0E34B4">
-            <wp:extent cx="3552825" cy="337929"/>
-            <wp:effectExtent l="0" t="0" r="0" b="5080"/>
-            <wp:docPr id="4" name="Рисунок 4"/>
+          <wp:inline distT="0" distB="0" distL="0" distR="0" wp14:anchorId="48BDD3D8" wp14:editId="3574DB43">
+            <wp:extent cx="3486150" cy="1790700"/>
+            <wp:effectExtent l="0" t="0" r="0" b="0"/>
+            <wp:docPr id="8" name="Рисунок 8"/>
             <wp:cNvGraphicFramePr>
               <a:graphicFrameLocks xmlns:a="http://schemas.openxmlformats.org/drawingml/2006/main" noChangeAspect="1"/>
             </wp:cNvGraphicFramePr>
@@ -2466,7 +2265,7 @@
                   <pic:spPr>
                     <a:xfrm>
                       <a:off x="0" y="0"/>
-                      <a:ext cx="3573670" cy="339912"/>
+                      <a:ext cx="3486150" cy="1790700"/>
                     </a:xfrm>
                     <a:prstGeom prst="rect">
                       <a:avLst/>
@@ -2497,25 +2296,7 @@
           <w:szCs w:val="24"/>
           <w:lang w:val="en-US" w:eastAsia="zh-CN" w:bidi="hi-IN"/>
         </w:rPr>
-        <w:t xml:space="preserve">Picture </w:t>
-      </w:r>
-      <w:r>
-        <w:rPr>
-          <w:rFonts w:eastAsia="Times New Roman" w:cs="Times New Roman"/>
-          <w:kern w:val="3"/>
-          <w:szCs w:val="24"/>
-          <w:lang w:val="en-US" w:eastAsia="zh-CN" w:bidi="hi-IN"/>
-        </w:rPr>
-        <w:t>4</w:t>
-      </w:r>
-      <w:r>
-        <w:rPr>
-          <w:rFonts w:eastAsia="Times New Roman" w:cs="Times New Roman"/>
-          <w:kern w:val="3"/>
-          <w:szCs w:val="24"/>
-          <w:lang w:val="en-US" w:eastAsia="zh-CN" w:bidi="hi-IN"/>
-        </w:rPr>
-        <w:t xml:space="preserve"> – result of </w:t>
+        <w:t xml:space="preserve">Picture 4 – result of </w:t>
       </w:r>
       <w:r>
         <w:rPr>
@@ -2544,7 +2325,16 @@
           <w:szCs w:val="24"/>
           <w:lang w:val="en-US" w:eastAsia="zh-CN" w:bidi="hi-IN"/>
         </w:rPr>
-        <w:t>Both algorithms found the same path</w:t>
+        <w:t>Both algorithms found same path</w:t>
+      </w:r>
+      <w:r>
+        <w:rPr>
+          <w:rFonts w:eastAsia="Times New Roman" w:cs="Times New Roman"/>
+          <w:kern w:val="3"/>
+          <w:szCs w:val="24"/>
+          <w:lang w:val="en-US" w:eastAsia="zh-CN" w:bidi="hi-IN"/>
+        </w:rPr>
+        <w:t>s</w:t>
       </w:r>
       <w:r>
         <w:rPr>
@@ -2731,10 +2521,10 @@
           <w:noProof/>
         </w:rPr>
         <w:drawing>
-          <wp:inline distT="0" distB="0" distL="0" distR="0" wp14:anchorId="2DC4FC14" wp14:editId="38D3E521">
-            <wp:extent cx="4429125" cy="2987469"/>
-            <wp:effectExtent l="0" t="0" r="0" b="3810"/>
-            <wp:docPr id="5" name="Рисунок 5"/>
+          <wp:inline distT="0" distB="0" distL="0" distR="0" wp14:anchorId="736C438C" wp14:editId="09D0AD1D">
+            <wp:extent cx="5381625" cy="3532716"/>
+            <wp:effectExtent l="0" t="0" r="0" b="0"/>
+            <wp:docPr id="9" name="Рисунок 9"/>
             <wp:cNvGraphicFramePr>
               <a:graphicFrameLocks xmlns:a="http://schemas.openxmlformats.org/drawingml/2006/main" noChangeAspect="1"/>
             </wp:cNvGraphicFramePr>
@@ -2754,7 +2544,7 @@
                   <pic:spPr>
                     <a:xfrm>
                       <a:off x="0" y="0"/>
-                      <a:ext cx="4438179" cy="2993576"/>
+                      <a:ext cx="5386037" cy="3535612"/>
                     </a:xfrm>
                     <a:prstGeom prst="rect">
                       <a:avLst/>
@@ -2784,16 +2574,7 @@
           <w:szCs w:val="24"/>
           <w:lang w:val="en-US" w:eastAsia="zh-CN" w:bidi="hi-IN"/>
         </w:rPr>
-        <w:t xml:space="preserve">Picture 5 – a </w:t>
-      </w:r>
-      <w:r>
-        <w:rPr>
-          <w:rFonts w:eastAsia="Times New Roman" w:cs="Times New Roman"/>
-          <w:kern w:val="3"/>
-          <w:szCs w:val="24"/>
-          <w:lang w:val="en-US" w:eastAsia="zh-CN" w:bidi="hi-IN"/>
-        </w:rPr>
-        <w:t>c</w:t>
+        <w:t>Picture 5 – a c</w:t>
       </w:r>
       <w:r>
         <w:rPr>
@@ -2803,6 +2584,977 @@
           <w:lang w:val="en-US" w:eastAsia="zh-CN" w:bidi="hi-IN"/>
         </w:rPr>
         <w:t>ell grid</w:t>
+      </w:r>
+    </w:p>
+    <w:p>
+      <w:pPr>
+        <w:rPr>
+          <w:rFonts w:eastAsia="Times New Roman" w:cs="Times New Roman"/>
+          <w:kern w:val="3"/>
+          <w:szCs w:val="24"/>
+          <w:lang w:val="en-US" w:eastAsia="zh-CN" w:bidi="hi-IN"/>
+        </w:rPr>
+      </w:pPr>
+      <w:r>
+        <w:rPr>
+          <w:rFonts w:eastAsia="Times New Roman" w:cs="Times New Roman"/>
+          <w:kern w:val="3"/>
+          <w:szCs w:val="24"/>
+          <w:lang w:val="en-US" w:eastAsia="zh-CN" w:bidi="hi-IN"/>
+        </w:rPr>
+        <w:lastRenderedPageBreak/>
+        <w:tab/>
+        <w:t xml:space="preserve">Five experiments were conducted, during each experiment </w:t>
+      </w:r>
+      <w:r>
+        <w:rPr>
+          <w:rFonts w:eastAsia="Times New Roman" w:cs="Times New Roman"/>
+          <w:kern w:val="3"/>
+          <w:szCs w:val="24"/>
+          <w:lang w:val="en-US" w:eastAsia="zh-CN" w:bidi="hi-IN"/>
+        </w:rPr>
+        <w:t>two random non</w:t>
+      </w:r>
+      <w:r>
+        <w:rPr>
+          <w:rFonts w:eastAsia="Times New Roman" w:cs="Times New Roman"/>
+          <w:kern w:val="3"/>
+          <w:szCs w:val="24"/>
+          <w:lang w:val="en-US" w:eastAsia="zh-CN" w:bidi="hi-IN"/>
+        </w:rPr>
+        <w:t>-</w:t>
+      </w:r>
+      <w:r>
+        <w:rPr>
+          <w:rFonts w:eastAsia="Times New Roman" w:cs="Times New Roman"/>
+          <w:kern w:val="3"/>
+          <w:szCs w:val="24"/>
+          <w:lang w:val="en-US" w:eastAsia="zh-CN" w:bidi="hi-IN"/>
+        </w:rPr>
+        <w:t xml:space="preserve">obstacle cells </w:t>
+      </w:r>
+      <w:r>
+        <w:rPr>
+          <w:rFonts w:eastAsia="Times New Roman" w:cs="Times New Roman"/>
+          <w:kern w:val="3"/>
+          <w:szCs w:val="24"/>
+          <w:lang w:val="en-US" w:eastAsia="zh-CN" w:bidi="hi-IN"/>
+        </w:rPr>
+        <w:t xml:space="preserve">were chosen </w:t>
+      </w:r>
+      <w:r>
+        <w:rPr>
+          <w:rFonts w:eastAsia="Times New Roman" w:cs="Times New Roman"/>
+          <w:kern w:val="3"/>
+          <w:szCs w:val="24"/>
+          <w:lang w:val="en-US" w:eastAsia="zh-CN" w:bidi="hi-IN"/>
+        </w:rPr>
+        <w:t>and a shortest path between them</w:t>
+      </w:r>
+      <w:r>
+        <w:rPr>
+          <w:rFonts w:eastAsia="Times New Roman" w:cs="Times New Roman"/>
+          <w:kern w:val="3"/>
+          <w:szCs w:val="24"/>
+          <w:lang w:val="en-US" w:eastAsia="zh-CN" w:bidi="hi-IN"/>
+        </w:rPr>
+        <w:t xml:space="preserve"> was</w:t>
+      </w:r>
+      <w:r>
+        <w:rPr>
+          <w:rFonts w:eastAsia="Times New Roman" w:cs="Times New Roman"/>
+          <w:kern w:val="3"/>
+          <w:szCs w:val="24"/>
+          <w:lang w:val="en-US" w:eastAsia="zh-CN" w:bidi="hi-IN"/>
+        </w:rPr>
+        <w:t xml:space="preserve"> f</w:t>
+      </w:r>
+      <w:r>
+        <w:rPr>
+          <w:rFonts w:eastAsia="Times New Roman" w:cs="Times New Roman"/>
+          <w:kern w:val="3"/>
+          <w:szCs w:val="24"/>
+          <w:lang w:val="en-US" w:eastAsia="zh-CN" w:bidi="hi-IN"/>
+        </w:rPr>
+        <w:t>oun</w:t>
+      </w:r>
+      <w:r>
+        <w:rPr>
+          <w:rFonts w:eastAsia="Times New Roman" w:cs="Times New Roman"/>
+          <w:kern w:val="3"/>
+          <w:szCs w:val="24"/>
+          <w:lang w:val="en-US" w:eastAsia="zh-CN" w:bidi="hi-IN"/>
+        </w:rPr>
+        <w:t xml:space="preserve">d using A* algorithm. </w:t>
+      </w:r>
+      <w:r>
+        <w:rPr>
+          <w:rFonts w:eastAsia="Times New Roman" w:cs="Times New Roman"/>
+          <w:kern w:val="3"/>
+          <w:szCs w:val="24"/>
+          <w:lang w:val="en-US" w:eastAsia="zh-CN" w:bidi="hi-IN"/>
+        </w:rPr>
+        <w:t>Experiments results are shown on pictures 6 – 10.</w:t>
+      </w:r>
+    </w:p>
+    <w:p>
+      <w:pPr>
+        <w:jc w:val="center"/>
+        <w:rPr>
+          <w:rFonts w:eastAsia="Times New Roman" w:cs="Times New Roman"/>
+          <w:kern w:val="3"/>
+          <w:szCs w:val="24"/>
+          <w:lang w:val="en-US" w:eastAsia="zh-CN" w:bidi="hi-IN"/>
+        </w:rPr>
+      </w:pPr>
+      <w:r>
+        <w:rPr>
+          <w:noProof/>
+        </w:rPr>
+        <w:drawing>
+          <wp:inline distT="0" distB="0" distL="0" distR="0" wp14:anchorId="45808639" wp14:editId="3382E0D2">
+            <wp:extent cx="5143500" cy="3469320"/>
+            <wp:effectExtent l="0" t="0" r="0" b="0"/>
+            <wp:docPr id="10" name="Рисунок 10"/>
+            <wp:cNvGraphicFramePr>
+              <a:graphicFrameLocks xmlns:a="http://schemas.openxmlformats.org/drawingml/2006/main" noChangeAspect="1"/>
+            </wp:cNvGraphicFramePr>
+            <a:graphic xmlns:a="http://schemas.openxmlformats.org/drawingml/2006/main">
+              <a:graphicData uri="http://schemas.openxmlformats.org/drawingml/2006/picture">
+                <pic:pic xmlns:pic="http://schemas.openxmlformats.org/drawingml/2006/picture">
+                  <pic:nvPicPr>
+                    <pic:cNvPr id="1" name=""/>
+                    <pic:cNvPicPr/>
+                  </pic:nvPicPr>
+                  <pic:blipFill>
+                    <a:blip r:embed="rId10"/>
+                    <a:stretch>
+                      <a:fillRect/>
+                    </a:stretch>
+                  </pic:blipFill>
+                  <pic:spPr>
+                    <a:xfrm>
+                      <a:off x="0" y="0"/>
+                      <a:ext cx="5149232" cy="3473186"/>
+                    </a:xfrm>
+                    <a:prstGeom prst="rect">
+                      <a:avLst/>
+                    </a:prstGeom>
+                  </pic:spPr>
+                </pic:pic>
+              </a:graphicData>
+            </a:graphic>
+          </wp:inline>
+        </w:drawing>
+      </w:r>
+    </w:p>
+    <w:p>
+      <w:pPr>
+        <w:jc w:val="center"/>
+        <w:rPr>
+          <w:rFonts w:eastAsia="Times New Roman" w:cs="Times New Roman"/>
+          <w:kern w:val="3"/>
+          <w:szCs w:val="24"/>
+          <w:lang w:val="en-US" w:eastAsia="zh-CN" w:bidi="hi-IN"/>
+        </w:rPr>
+      </w:pPr>
+      <w:r>
+        <w:rPr>
+          <w:rFonts w:eastAsia="Times New Roman" w:cs="Times New Roman"/>
+          <w:kern w:val="3"/>
+          <w:szCs w:val="24"/>
+          <w:lang w:val="en-US" w:eastAsia="zh-CN" w:bidi="hi-IN"/>
+        </w:rPr>
+        <w:t>Picture 6 – first experiment with path from (9, 3) to (4, 6)</w:t>
+      </w:r>
+    </w:p>
+    <w:p>
+      <w:pPr>
+        <w:jc w:val="center"/>
+        <w:rPr>
+          <w:rFonts w:eastAsia="Times New Roman" w:cs="Times New Roman"/>
+          <w:kern w:val="3"/>
+          <w:szCs w:val="24"/>
+          <w:lang w:val="en-US" w:eastAsia="zh-CN" w:bidi="hi-IN"/>
+        </w:rPr>
+      </w:pPr>
+      <w:r>
+        <w:rPr>
+          <w:noProof/>
+        </w:rPr>
+        <w:drawing>
+          <wp:inline distT="0" distB="0" distL="0" distR="0" wp14:anchorId="6CB5D7C3" wp14:editId="0C17F4B9">
+            <wp:extent cx="5032990" cy="3487854"/>
+            <wp:effectExtent l="0" t="0" r="0" b="0"/>
+            <wp:docPr id="11" name="Рисунок 11"/>
+            <wp:cNvGraphicFramePr>
+              <a:graphicFrameLocks xmlns:a="http://schemas.openxmlformats.org/drawingml/2006/main" noChangeAspect="1"/>
+            </wp:cNvGraphicFramePr>
+            <a:graphic xmlns:a="http://schemas.openxmlformats.org/drawingml/2006/main">
+              <a:graphicData uri="http://schemas.openxmlformats.org/drawingml/2006/picture">
+                <pic:pic xmlns:pic="http://schemas.openxmlformats.org/drawingml/2006/picture">
+                  <pic:nvPicPr>
+                    <pic:cNvPr id="1" name=""/>
+                    <pic:cNvPicPr/>
+                  </pic:nvPicPr>
+                  <pic:blipFill>
+                    <a:blip r:embed="rId11"/>
+                    <a:stretch>
+                      <a:fillRect/>
+                    </a:stretch>
+                  </pic:blipFill>
+                  <pic:spPr>
+                    <a:xfrm>
+                      <a:off x="0" y="0"/>
+                      <a:ext cx="5051083" cy="3500393"/>
+                    </a:xfrm>
+                    <a:prstGeom prst="rect">
+                      <a:avLst/>
+                    </a:prstGeom>
+                  </pic:spPr>
+                </pic:pic>
+              </a:graphicData>
+            </a:graphic>
+          </wp:inline>
+        </w:drawing>
+      </w:r>
+    </w:p>
+    <w:p>
+      <w:pPr>
+        <w:jc w:val="center"/>
+        <w:rPr>
+          <w:rFonts w:eastAsia="Times New Roman" w:cs="Times New Roman"/>
+          <w:kern w:val="3"/>
+          <w:szCs w:val="24"/>
+          <w:lang w:val="en-US" w:eastAsia="zh-CN" w:bidi="hi-IN"/>
+        </w:rPr>
+      </w:pPr>
+      <w:r>
+        <w:rPr>
+          <w:rFonts w:eastAsia="Times New Roman" w:cs="Times New Roman"/>
+          <w:kern w:val="3"/>
+          <w:szCs w:val="24"/>
+          <w:lang w:val="en-US" w:eastAsia="zh-CN" w:bidi="hi-IN"/>
+        </w:rPr>
+        <w:t xml:space="preserve">Picture </w:t>
+      </w:r>
+      <w:r>
+        <w:rPr>
+          <w:rFonts w:eastAsia="Times New Roman" w:cs="Times New Roman"/>
+          <w:kern w:val="3"/>
+          <w:szCs w:val="24"/>
+          <w:lang w:val="en-US" w:eastAsia="zh-CN" w:bidi="hi-IN"/>
+        </w:rPr>
+        <w:t>7</w:t>
+      </w:r>
+      <w:r>
+        <w:rPr>
+          <w:rFonts w:eastAsia="Times New Roman" w:cs="Times New Roman"/>
+          <w:kern w:val="3"/>
+          <w:szCs w:val="24"/>
+          <w:lang w:val="en-US" w:eastAsia="zh-CN" w:bidi="hi-IN"/>
+        </w:rPr>
+        <w:t xml:space="preserve"> – </w:t>
+      </w:r>
+      <w:r>
+        <w:rPr>
+          <w:rFonts w:eastAsia="Times New Roman" w:cs="Times New Roman"/>
+          <w:kern w:val="3"/>
+          <w:szCs w:val="24"/>
+          <w:lang w:val="en-US" w:eastAsia="zh-CN" w:bidi="hi-IN"/>
+        </w:rPr>
+        <w:t>second</w:t>
+      </w:r>
+      <w:r>
+        <w:rPr>
+          <w:rFonts w:eastAsia="Times New Roman" w:cs="Times New Roman"/>
+          <w:kern w:val="3"/>
+          <w:szCs w:val="24"/>
+          <w:lang w:val="en-US" w:eastAsia="zh-CN" w:bidi="hi-IN"/>
+        </w:rPr>
+        <w:t xml:space="preserve"> experiment with path from (</w:t>
+      </w:r>
+      <w:r>
+        <w:rPr>
+          <w:rFonts w:eastAsia="Times New Roman" w:cs="Times New Roman"/>
+          <w:kern w:val="3"/>
+          <w:szCs w:val="24"/>
+          <w:lang w:val="en-US" w:eastAsia="zh-CN" w:bidi="hi-IN"/>
+        </w:rPr>
+        <w:t>2</w:t>
+      </w:r>
+      <w:r>
+        <w:rPr>
+          <w:rFonts w:eastAsia="Times New Roman" w:cs="Times New Roman"/>
+          <w:kern w:val="3"/>
+          <w:szCs w:val="24"/>
+          <w:lang w:val="en-US" w:eastAsia="zh-CN" w:bidi="hi-IN"/>
+        </w:rPr>
+        <w:t xml:space="preserve">, </w:t>
+      </w:r>
+      <w:r>
+        <w:rPr>
+          <w:rFonts w:eastAsia="Times New Roman" w:cs="Times New Roman"/>
+          <w:kern w:val="3"/>
+          <w:szCs w:val="24"/>
+          <w:lang w:val="en-US" w:eastAsia="zh-CN" w:bidi="hi-IN"/>
+        </w:rPr>
+        <w:t>4</w:t>
+      </w:r>
+      <w:r>
+        <w:rPr>
+          <w:rFonts w:eastAsia="Times New Roman" w:cs="Times New Roman"/>
+          <w:kern w:val="3"/>
+          <w:szCs w:val="24"/>
+          <w:lang w:val="en-US" w:eastAsia="zh-CN" w:bidi="hi-IN"/>
+        </w:rPr>
+        <w:t>) to (</w:t>
+      </w:r>
+      <w:r>
+        <w:rPr>
+          <w:rFonts w:eastAsia="Times New Roman" w:cs="Times New Roman"/>
+          <w:kern w:val="3"/>
+          <w:szCs w:val="24"/>
+          <w:lang w:val="en-US" w:eastAsia="zh-CN" w:bidi="hi-IN"/>
+        </w:rPr>
+        <w:t>3</w:t>
+      </w:r>
+      <w:r>
+        <w:rPr>
+          <w:rFonts w:eastAsia="Times New Roman" w:cs="Times New Roman"/>
+          <w:kern w:val="3"/>
+          <w:szCs w:val="24"/>
+          <w:lang w:val="en-US" w:eastAsia="zh-CN" w:bidi="hi-IN"/>
+        </w:rPr>
+        <w:t xml:space="preserve">, </w:t>
+      </w:r>
+      <w:r>
+        <w:rPr>
+          <w:rFonts w:eastAsia="Times New Roman" w:cs="Times New Roman"/>
+          <w:kern w:val="3"/>
+          <w:szCs w:val="24"/>
+          <w:lang w:val="en-US" w:eastAsia="zh-CN" w:bidi="hi-IN"/>
+        </w:rPr>
+        <w:t>3</w:t>
+      </w:r>
+      <w:r>
+        <w:rPr>
+          <w:rFonts w:eastAsia="Times New Roman" w:cs="Times New Roman"/>
+          <w:kern w:val="3"/>
+          <w:szCs w:val="24"/>
+          <w:lang w:val="en-US" w:eastAsia="zh-CN" w:bidi="hi-IN"/>
+        </w:rPr>
+        <w:t>)</w:t>
+      </w:r>
+    </w:p>
+    <w:p>
+      <w:pPr>
+        <w:jc w:val="center"/>
+        <w:rPr>
+          <w:rFonts w:eastAsia="Times New Roman" w:cs="Times New Roman"/>
+          <w:kern w:val="3"/>
+          <w:szCs w:val="24"/>
+          <w:lang w:val="en-US" w:eastAsia="zh-CN" w:bidi="hi-IN"/>
+        </w:rPr>
+      </w:pPr>
+    </w:p>
+    <w:p>
+      <w:pPr>
+        <w:jc w:val="center"/>
+        <w:rPr>
+          <w:rFonts w:eastAsia="Times New Roman" w:cs="Times New Roman"/>
+          <w:kern w:val="3"/>
+          <w:szCs w:val="24"/>
+          <w:lang w:val="en-US" w:eastAsia="zh-CN" w:bidi="hi-IN"/>
+        </w:rPr>
+      </w:pPr>
+      <w:r>
+        <w:rPr>
+          <w:noProof/>
+        </w:rPr>
+        <w:lastRenderedPageBreak/>
+        <w:drawing>
+          <wp:inline distT="0" distB="0" distL="0" distR="0" wp14:anchorId="2BCF6F5D" wp14:editId="45511E66">
+            <wp:extent cx="4572000" cy="3283727"/>
+            <wp:effectExtent l="0" t="0" r="0" b="0"/>
+            <wp:docPr id="12" name="Рисунок 12"/>
+            <wp:cNvGraphicFramePr>
+              <a:graphicFrameLocks xmlns:a="http://schemas.openxmlformats.org/drawingml/2006/main" noChangeAspect="1"/>
+            </wp:cNvGraphicFramePr>
+            <a:graphic xmlns:a="http://schemas.openxmlformats.org/drawingml/2006/main">
+              <a:graphicData uri="http://schemas.openxmlformats.org/drawingml/2006/picture">
+                <pic:pic xmlns:pic="http://schemas.openxmlformats.org/drawingml/2006/picture">
+                  <pic:nvPicPr>
+                    <pic:cNvPr id="1" name=""/>
+                    <pic:cNvPicPr/>
+                  </pic:nvPicPr>
+                  <pic:blipFill>
+                    <a:blip r:embed="rId12"/>
+                    <a:stretch>
+                      <a:fillRect/>
+                    </a:stretch>
+                  </pic:blipFill>
+                  <pic:spPr>
+                    <a:xfrm>
+                      <a:off x="0" y="0"/>
+                      <a:ext cx="4577272" cy="3287513"/>
+                    </a:xfrm>
+                    <a:prstGeom prst="rect">
+                      <a:avLst/>
+                    </a:prstGeom>
+                  </pic:spPr>
+                </pic:pic>
+              </a:graphicData>
+            </a:graphic>
+          </wp:inline>
+        </w:drawing>
+      </w:r>
+    </w:p>
+    <w:p>
+      <w:pPr>
+        <w:jc w:val="center"/>
+        <w:rPr>
+          <w:rFonts w:eastAsia="Times New Roman" w:cs="Times New Roman"/>
+          <w:kern w:val="3"/>
+          <w:szCs w:val="24"/>
+          <w:lang w:val="en-US" w:eastAsia="zh-CN" w:bidi="hi-IN"/>
+        </w:rPr>
+      </w:pPr>
+      <w:r>
+        <w:rPr>
+          <w:rFonts w:eastAsia="Times New Roman" w:cs="Times New Roman"/>
+          <w:kern w:val="3"/>
+          <w:szCs w:val="24"/>
+          <w:lang w:val="en-US" w:eastAsia="zh-CN" w:bidi="hi-IN"/>
+        </w:rPr>
+        <w:t xml:space="preserve">Picture </w:t>
+      </w:r>
+      <w:r>
+        <w:rPr>
+          <w:rFonts w:eastAsia="Times New Roman" w:cs="Times New Roman"/>
+          <w:kern w:val="3"/>
+          <w:szCs w:val="24"/>
+          <w:lang w:val="en-US" w:eastAsia="zh-CN" w:bidi="hi-IN"/>
+        </w:rPr>
+        <w:t>8</w:t>
+      </w:r>
+      <w:r>
+        <w:rPr>
+          <w:rFonts w:eastAsia="Times New Roman" w:cs="Times New Roman"/>
+          <w:kern w:val="3"/>
+          <w:szCs w:val="24"/>
+          <w:lang w:val="en-US" w:eastAsia="zh-CN" w:bidi="hi-IN"/>
+        </w:rPr>
+        <w:t xml:space="preserve"> – </w:t>
+      </w:r>
+      <w:r>
+        <w:rPr>
+          <w:rFonts w:eastAsia="Times New Roman" w:cs="Times New Roman"/>
+          <w:kern w:val="3"/>
+          <w:szCs w:val="24"/>
+          <w:lang w:val="en-US" w:eastAsia="zh-CN" w:bidi="hi-IN"/>
+        </w:rPr>
+        <w:t>third</w:t>
+      </w:r>
+      <w:r>
+        <w:rPr>
+          <w:rFonts w:eastAsia="Times New Roman" w:cs="Times New Roman"/>
+          <w:kern w:val="3"/>
+          <w:szCs w:val="24"/>
+          <w:lang w:val="en-US" w:eastAsia="zh-CN" w:bidi="hi-IN"/>
+        </w:rPr>
+        <w:t xml:space="preserve"> experiment with path from (</w:t>
+      </w:r>
+      <w:r>
+        <w:rPr>
+          <w:rFonts w:eastAsia="Times New Roman" w:cs="Times New Roman"/>
+          <w:kern w:val="3"/>
+          <w:szCs w:val="24"/>
+          <w:lang w:val="en-US" w:eastAsia="zh-CN" w:bidi="hi-IN"/>
+        </w:rPr>
+        <w:t>0</w:t>
+      </w:r>
+      <w:r>
+        <w:rPr>
+          <w:rFonts w:eastAsia="Times New Roman" w:cs="Times New Roman"/>
+          <w:kern w:val="3"/>
+          <w:szCs w:val="24"/>
+          <w:lang w:val="en-US" w:eastAsia="zh-CN" w:bidi="hi-IN"/>
+        </w:rPr>
+        <w:t xml:space="preserve">, </w:t>
+      </w:r>
+      <w:r>
+        <w:rPr>
+          <w:rFonts w:eastAsia="Times New Roman" w:cs="Times New Roman"/>
+          <w:kern w:val="3"/>
+          <w:szCs w:val="24"/>
+          <w:lang w:val="en-US" w:eastAsia="zh-CN" w:bidi="hi-IN"/>
+        </w:rPr>
+        <w:t>0</w:t>
+      </w:r>
+      <w:r>
+        <w:rPr>
+          <w:rFonts w:eastAsia="Times New Roman" w:cs="Times New Roman"/>
+          <w:kern w:val="3"/>
+          <w:szCs w:val="24"/>
+          <w:lang w:val="en-US" w:eastAsia="zh-CN" w:bidi="hi-IN"/>
+        </w:rPr>
+        <w:t>) to (</w:t>
+      </w:r>
+      <w:r>
+        <w:rPr>
+          <w:rFonts w:eastAsia="Times New Roman" w:cs="Times New Roman"/>
+          <w:kern w:val="3"/>
+          <w:szCs w:val="24"/>
+          <w:lang w:val="en-US" w:eastAsia="zh-CN" w:bidi="hi-IN"/>
+        </w:rPr>
+        <w:t>4</w:t>
+      </w:r>
+      <w:r>
+        <w:rPr>
+          <w:rFonts w:eastAsia="Times New Roman" w:cs="Times New Roman"/>
+          <w:kern w:val="3"/>
+          <w:szCs w:val="24"/>
+          <w:lang w:val="en-US" w:eastAsia="zh-CN" w:bidi="hi-IN"/>
+        </w:rPr>
+        <w:t xml:space="preserve">, </w:t>
+      </w:r>
+      <w:r>
+        <w:rPr>
+          <w:rFonts w:eastAsia="Times New Roman" w:cs="Times New Roman"/>
+          <w:kern w:val="3"/>
+          <w:szCs w:val="24"/>
+          <w:lang w:val="en-US" w:eastAsia="zh-CN" w:bidi="hi-IN"/>
+        </w:rPr>
+        <w:t>4</w:t>
+      </w:r>
+      <w:r>
+        <w:rPr>
+          <w:rFonts w:eastAsia="Times New Roman" w:cs="Times New Roman"/>
+          <w:kern w:val="3"/>
+          <w:szCs w:val="24"/>
+          <w:lang w:val="en-US" w:eastAsia="zh-CN" w:bidi="hi-IN"/>
+        </w:rPr>
+        <w:t>)</w:t>
+      </w:r>
+    </w:p>
+    <w:p>
+      <w:pPr>
+        <w:jc w:val="center"/>
+        <w:rPr>
+          <w:rFonts w:eastAsia="Times New Roman" w:cs="Times New Roman"/>
+          <w:kern w:val="3"/>
+          <w:szCs w:val="24"/>
+          <w:lang w:val="en-US" w:eastAsia="zh-CN" w:bidi="hi-IN"/>
+        </w:rPr>
+      </w:pPr>
+    </w:p>
+    <w:p>
+      <w:pPr>
+        <w:jc w:val="center"/>
+        <w:rPr>
+          <w:rFonts w:eastAsia="Times New Roman" w:cs="Times New Roman"/>
+          <w:kern w:val="3"/>
+          <w:szCs w:val="24"/>
+          <w:lang w:val="en-US" w:eastAsia="zh-CN" w:bidi="hi-IN"/>
+        </w:rPr>
+      </w:pPr>
+      <w:r>
+        <w:rPr>
+          <w:noProof/>
+        </w:rPr>
+        <w:drawing>
+          <wp:inline distT="0" distB="0" distL="0" distR="0" wp14:anchorId="18924010" wp14:editId="38E5FB49">
+            <wp:extent cx="4867275" cy="3416718"/>
+            <wp:effectExtent l="0" t="0" r="0" b="0"/>
+            <wp:docPr id="13" name="Рисунок 13"/>
+            <wp:cNvGraphicFramePr>
+              <a:graphicFrameLocks xmlns:a="http://schemas.openxmlformats.org/drawingml/2006/main" noChangeAspect="1"/>
+            </wp:cNvGraphicFramePr>
+            <a:graphic xmlns:a="http://schemas.openxmlformats.org/drawingml/2006/main">
+              <a:graphicData uri="http://schemas.openxmlformats.org/drawingml/2006/picture">
+                <pic:pic xmlns:pic="http://schemas.openxmlformats.org/drawingml/2006/picture">
+                  <pic:nvPicPr>
+                    <pic:cNvPr id="1" name=""/>
+                    <pic:cNvPicPr/>
+                  </pic:nvPicPr>
+                  <pic:blipFill>
+                    <a:blip r:embed="rId13"/>
+                    <a:stretch>
+                      <a:fillRect/>
+                    </a:stretch>
+                  </pic:blipFill>
+                  <pic:spPr>
+                    <a:xfrm>
+                      <a:off x="0" y="0"/>
+                      <a:ext cx="4874812" cy="3422009"/>
+                    </a:xfrm>
+                    <a:prstGeom prst="rect">
+                      <a:avLst/>
+                    </a:prstGeom>
+                  </pic:spPr>
+                </pic:pic>
+              </a:graphicData>
+            </a:graphic>
+          </wp:inline>
+        </w:drawing>
+      </w:r>
+    </w:p>
+    <w:p>
+      <w:pPr>
+        <w:jc w:val="center"/>
+        <w:rPr>
+          <w:rFonts w:eastAsia="Times New Roman" w:cs="Times New Roman"/>
+          <w:kern w:val="3"/>
+          <w:szCs w:val="24"/>
+          <w:lang w:val="en-US" w:eastAsia="zh-CN" w:bidi="hi-IN"/>
+        </w:rPr>
+      </w:pPr>
+      <w:r>
+        <w:rPr>
+          <w:rFonts w:eastAsia="Times New Roman" w:cs="Times New Roman"/>
+          <w:kern w:val="3"/>
+          <w:szCs w:val="24"/>
+          <w:lang w:val="en-US" w:eastAsia="zh-CN" w:bidi="hi-IN"/>
+        </w:rPr>
+        <w:t xml:space="preserve">Picture </w:t>
+      </w:r>
+      <w:r>
+        <w:rPr>
+          <w:rFonts w:eastAsia="Times New Roman" w:cs="Times New Roman"/>
+          <w:kern w:val="3"/>
+          <w:szCs w:val="24"/>
+          <w:lang w:val="en-US" w:eastAsia="zh-CN" w:bidi="hi-IN"/>
+        </w:rPr>
+        <w:t>9</w:t>
+      </w:r>
+      <w:r>
+        <w:rPr>
+          <w:rFonts w:eastAsia="Times New Roman" w:cs="Times New Roman"/>
+          <w:kern w:val="3"/>
+          <w:szCs w:val="24"/>
+          <w:lang w:val="en-US" w:eastAsia="zh-CN" w:bidi="hi-IN"/>
+        </w:rPr>
+        <w:t xml:space="preserve"> – </w:t>
+      </w:r>
+      <w:r>
+        <w:rPr>
+          <w:rFonts w:eastAsia="Times New Roman" w:cs="Times New Roman"/>
+          <w:kern w:val="3"/>
+          <w:szCs w:val="24"/>
+          <w:lang w:val="en-US" w:eastAsia="zh-CN" w:bidi="hi-IN"/>
+        </w:rPr>
+        <w:t>fo</w:t>
+      </w:r>
+      <w:r>
+        <w:rPr>
+          <w:rFonts w:eastAsia="Times New Roman" w:cs="Times New Roman"/>
+          <w:kern w:val="3"/>
+          <w:szCs w:val="24"/>
+          <w:lang w:val="en-US" w:eastAsia="zh-CN" w:bidi="hi-IN"/>
+        </w:rPr>
+        <w:t>u</w:t>
+      </w:r>
+      <w:r>
+        <w:rPr>
+          <w:rFonts w:eastAsia="Times New Roman" w:cs="Times New Roman"/>
+          <w:kern w:val="3"/>
+          <w:szCs w:val="24"/>
+          <w:lang w:val="en-US" w:eastAsia="zh-CN" w:bidi="hi-IN"/>
+        </w:rPr>
+        <w:t>rth</w:t>
+      </w:r>
+      <w:r>
+        <w:rPr>
+          <w:rFonts w:eastAsia="Times New Roman" w:cs="Times New Roman"/>
+          <w:kern w:val="3"/>
+          <w:szCs w:val="24"/>
+          <w:lang w:val="en-US" w:eastAsia="zh-CN" w:bidi="hi-IN"/>
+        </w:rPr>
+        <w:t xml:space="preserve"> experiment with path from (</w:t>
+      </w:r>
+      <w:r>
+        <w:rPr>
+          <w:rFonts w:eastAsia="Times New Roman" w:cs="Times New Roman"/>
+          <w:kern w:val="3"/>
+          <w:szCs w:val="24"/>
+          <w:lang w:val="en-US" w:eastAsia="zh-CN" w:bidi="hi-IN"/>
+        </w:rPr>
+        <w:t>9</w:t>
+      </w:r>
+      <w:r>
+        <w:rPr>
+          <w:rFonts w:eastAsia="Times New Roman" w:cs="Times New Roman"/>
+          <w:kern w:val="3"/>
+          <w:szCs w:val="24"/>
+          <w:lang w:val="en-US" w:eastAsia="zh-CN" w:bidi="hi-IN"/>
+        </w:rPr>
+        <w:t xml:space="preserve">, </w:t>
+      </w:r>
+      <w:r>
+        <w:rPr>
+          <w:rFonts w:eastAsia="Times New Roman" w:cs="Times New Roman"/>
+          <w:kern w:val="3"/>
+          <w:szCs w:val="24"/>
+          <w:lang w:val="en-US" w:eastAsia="zh-CN" w:bidi="hi-IN"/>
+        </w:rPr>
+        <w:t>19</w:t>
+      </w:r>
+      <w:r>
+        <w:rPr>
+          <w:rFonts w:eastAsia="Times New Roman" w:cs="Times New Roman"/>
+          <w:kern w:val="3"/>
+          <w:szCs w:val="24"/>
+          <w:lang w:val="en-US" w:eastAsia="zh-CN" w:bidi="hi-IN"/>
+        </w:rPr>
+        <w:t>) to (</w:t>
+      </w:r>
+      <w:r>
+        <w:rPr>
+          <w:rFonts w:eastAsia="Times New Roman" w:cs="Times New Roman"/>
+          <w:kern w:val="3"/>
+          <w:szCs w:val="24"/>
+          <w:lang w:val="en-US" w:eastAsia="zh-CN" w:bidi="hi-IN"/>
+        </w:rPr>
+        <w:t>2</w:t>
+      </w:r>
+      <w:r>
+        <w:rPr>
+          <w:rFonts w:eastAsia="Times New Roman" w:cs="Times New Roman"/>
+          <w:kern w:val="3"/>
+          <w:szCs w:val="24"/>
+          <w:lang w:val="en-US" w:eastAsia="zh-CN" w:bidi="hi-IN"/>
+        </w:rPr>
+        <w:t xml:space="preserve">, </w:t>
+      </w:r>
+      <w:r>
+        <w:rPr>
+          <w:rFonts w:eastAsia="Times New Roman" w:cs="Times New Roman"/>
+          <w:kern w:val="3"/>
+          <w:szCs w:val="24"/>
+          <w:lang w:val="en-US" w:eastAsia="zh-CN" w:bidi="hi-IN"/>
+        </w:rPr>
+        <w:t>9</w:t>
+      </w:r>
+      <w:r>
+        <w:rPr>
+          <w:rFonts w:eastAsia="Times New Roman" w:cs="Times New Roman"/>
+          <w:kern w:val="3"/>
+          <w:szCs w:val="24"/>
+          <w:lang w:val="en-US" w:eastAsia="zh-CN" w:bidi="hi-IN"/>
+        </w:rPr>
+        <w:t>)</w:t>
+      </w:r>
+    </w:p>
+    <w:p>
+      <w:pPr>
+        <w:jc w:val="center"/>
+        <w:rPr>
+          <w:rFonts w:eastAsia="Times New Roman" w:cs="Times New Roman"/>
+          <w:kern w:val="3"/>
+          <w:szCs w:val="24"/>
+          <w:lang w:val="en-US" w:eastAsia="zh-CN" w:bidi="hi-IN"/>
+        </w:rPr>
+      </w:pPr>
+    </w:p>
+    <w:p>
+      <w:pPr>
+        <w:jc w:val="center"/>
+        <w:rPr>
+          <w:rFonts w:eastAsia="Times New Roman" w:cs="Times New Roman"/>
+          <w:kern w:val="3"/>
+          <w:szCs w:val="24"/>
+          <w:lang w:val="en-US" w:eastAsia="zh-CN" w:bidi="hi-IN"/>
+        </w:rPr>
+      </w:pPr>
+      <w:r>
+        <w:rPr>
+          <w:noProof/>
+        </w:rPr>
+        <w:lastRenderedPageBreak/>
+        <w:drawing>
+          <wp:inline distT="0" distB="0" distL="0" distR="0" wp14:anchorId="1F8E2138" wp14:editId="6220A917">
+            <wp:extent cx="5495925" cy="3870941"/>
+            <wp:effectExtent l="0" t="0" r="0" b="0"/>
+            <wp:docPr id="14" name="Рисунок 14"/>
+            <wp:cNvGraphicFramePr>
+              <a:graphicFrameLocks xmlns:a="http://schemas.openxmlformats.org/drawingml/2006/main" noChangeAspect="1"/>
+            </wp:cNvGraphicFramePr>
+            <a:graphic xmlns:a="http://schemas.openxmlformats.org/drawingml/2006/main">
+              <a:graphicData uri="http://schemas.openxmlformats.org/drawingml/2006/picture">
+                <pic:pic xmlns:pic="http://schemas.openxmlformats.org/drawingml/2006/picture">
+                  <pic:nvPicPr>
+                    <pic:cNvPr id="1" name=""/>
+                    <pic:cNvPicPr/>
+                  </pic:nvPicPr>
+                  <pic:blipFill>
+                    <a:blip r:embed="rId14"/>
+                    <a:stretch>
+                      <a:fillRect/>
+                    </a:stretch>
+                  </pic:blipFill>
+                  <pic:spPr>
+                    <a:xfrm>
+                      <a:off x="0" y="0"/>
+                      <a:ext cx="5498830" cy="3872987"/>
+                    </a:xfrm>
+                    <a:prstGeom prst="rect">
+                      <a:avLst/>
+                    </a:prstGeom>
+                  </pic:spPr>
+                </pic:pic>
+              </a:graphicData>
+            </a:graphic>
+          </wp:inline>
+        </w:drawing>
+      </w:r>
+    </w:p>
+    <w:p>
+      <w:pPr>
+        <w:jc w:val="center"/>
+        <w:rPr>
+          <w:rFonts w:eastAsia="Times New Roman" w:cs="Times New Roman"/>
+          <w:kern w:val="3"/>
+          <w:szCs w:val="24"/>
+          <w:lang w:val="en-US" w:eastAsia="zh-CN" w:bidi="hi-IN"/>
+        </w:rPr>
+      </w:pPr>
+      <w:r>
+        <w:rPr>
+          <w:rFonts w:eastAsia="Times New Roman" w:cs="Times New Roman"/>
+          <w:kern w:val="3"/>
+          <w:szCs w:val="24"/>
+          <w:lang w:val="en-US" w:eastAsia="zh-CN" w:bidi="hi-IN"/>
+        </w:rPr>
+        <w:t xml:space="preserve">Picture </w:t>
+      </w:r>
+      <w:r>
+        <w:rPr>
+          <w:rFonts w:eastAsia="Times New Roman" w:cs="Times New Roman"/>
+          <w:kern w:val="3"/>
+          <w:szCs w:val="24"/>
+          <w:lang w:val="en-US" w:eastAsia="zh-CN" w:bidi="hi-IN"/>
+        </w:rPr>
+        <w:t>10</w:t>
+      </w:r>
+      <w:r>
+        <w:rPr>
+          <w:rFonts w:eastAsia="Times New Roman" w:cs="Times New Roman"/>
+          <w:kern w:val="3"/>
+          <w:szCs w:val="24"/>
+          <w:lang w:val="en-US" w:eastAsia="zh-CN" w:bidi="hi-IN"/>
+        </w:rPr>
+        <w:t xml:space="preserve"> – </w:t>
+      </w:r>
+      <w:r>
+        <w:rPr>
+          <w:rFonts w:eastAsia="Times New Roman" w:cs="Times New Roman"/>
+          <w:kern w:val="3"/>
+          <w:szCs w:val="24"/>
+          <w:lang w:val="en-US" w:eastAsia="zh-CN" w:bidi="hi-IN"/>
+        </w:rPr>
+        <w:t>fifth</w:t>
+      </w:r>
+      <w:r>
+        <w:rPr>
+          <w:rFonts w:eastAsia="Times New Roman" w:cs="Times New Roman"/>
+          <w:kern w:val="3"/>
+          <w:szCs w:val="24"/>
+          <w:lang w:val="en-US" w:eastAsia="zh-CN" w:bidi="hi-IN"/>
+        </w:rPr>
+        <w:t xml:space="preserve"> experiment with path from (2, </w:t>
+      </w:r>
+      <w:r>
+        <w:rPr>
+          <w:rFonts w:eastAsia="Times New Roman" w:cs="Times New Roman"/>
+          <w:kern w:val="3"/>
+          <w:szCs w:val="24"/>
+          <w:lang w:val="en-US" w:eastAsia="zh-CN" w:bidi="hi-IN"/>
+        </w:rPr>
+        <w:t>7</w:t>
+      </w:r>
+      <w:r>
+        <w:rPr>
+          <w:rFonts w:eastAsia="Times New Roman" w:cs="Times New Roman"/>
+          <w:kern w:val="3"/>
+          <w:szCs w:val="24"/>
+          <w:lang w:val="en-US" w:eastAsia="zh-CN" w:bidi="hi-IN"/>
+        </w:rPr>
+        <w:t>) to (</w:t>
+      </w:r>
+      <w:r>
+        <w:rPr>
+          <w:rFonts w:eastAsia="Times New Roman" w:cs="Times New Roman"/>
+          <w:kern w:val="3"/>
+          <w:szCs w:val="24"/>
+          <w:lang w:val="en-US" w:eastAsia="zh-CN" w:bidi="hi-IN"/>
+        </w:rPr>
+        <w:t>1</w:t>
+      </w:r>
+      <w:r>
+        <w:rPr>
+          <w:rFonts w:eastAsia="Times New Roman" w:cs="Times New Roman"/>
+          <w:kern w:val="3"/>
+          <w:szCs w:val="24"/>
+          <w:lang w:val="en-US" w:eastAsia="zh-CN" w:bidi="hi-IN"/>
+        </w:rPr>
+        <w:t xml:space="preserve">, </w:t>
+      </w:r>
+      <w:r>
+        <w:rPr>
+          <w:rFonts w:eastAsia="Times New Roman" w:cs="Times New Roman"/>
+          <w:kern w:val="3"/>
+          <w:szCs w:val="24"/>
+          <w:lang w:val="en-US" w:eastAsia="zh-CN" w:bidi="hi-IN"/>
+        </w:rPr>
+        <w:t>8</w:t>
+      </w:r>
+      <w:r>
+        <w:rPr>
+          <w:rFonts w:eastAsia="Times New Roman" w:cs="Times New Roman"/>
+          <w:kern w:val="3"/>
+          <w:szCs w:val="24"/>
+          <w:lang w:val="en-US" w:eastAsia="zh-CN" w:bidi="hi-IN"/>
+        </w:rPr>
+        <w:t>)</w:t>
+      </w:r>
+    </w:p>
+    <w:p>
+      <w:pPr>
+        <w:rPr>
+          <w:rFonts w:eastAsia="Times New Roman" w:cs="Times New Roman"/>
+          <w:kern w:val="3"/>
+          <w:szCs w:val="24"/>
+          <w:lang w:val="en-US" w:eastAsia="zh-CN" w:bidi="hi-IN"/>
+        </w:rPr>
+      </w:pPr>
+      <w:r>
+        <w:rPr>
+          <w:rFonts w:eastAsia="Times New Roman" w:cs="Times New Roman"/>
+          <w:kern w:val="3"/>
+          <w:szCs w:val="24"/>
+          <w:lang w:val="en-US" w:eastAsia="zh-CN" w:bidi="hi-IN"/>
+        </w:rPr>
+        <w:tab/>
+        <w:t xml:space="preserve">The average time was approximately </w:t>
+      </w:r>
+      <w:r>
+        <w:rPr>
+          <w:rFonts w:eastAsia="Times New Roman" w:cs="Times New Roman"/>
+          <w:kern w:val="3"/>
+          <w:szCs w:val="24"/>
+          <w:lang w:val="en-US" w:eastAsia="zh-CN" w:bidi="hi-IN"/>
+        </w:rPr>
+        <w:t>0.000598</w:t>
+      </w:r>
+      <w:r>
+        <w:rPr>
+          <w:rFonts w:eastAsia="Times New Roman" w:cs="Times New Roman"/>
+          <w:kern w:val="3"/>
+          <w:szCs w:val="24"/>
+          <w:lang w:val="en-US" w:eastAsia="zh-CN" w:bidi="hi-IN"/>
+        </w:rPr>
+        <w:t>.</w:t>
       </w:r>
     </w:p>
     <w:p>
@@ -2821,7 +3573,220 @@
         </w:rPr>
       </w:pPr>
       <w:r>
-        <w:t>The data structure of a graph is a set of vertices that have data and are connected to other vertices.</w:t>
+        <w:t xml:space="preserve">The data structure of a </w:t>
+      </w:r>
+      <w:r>
+        <w:rPr>
+          <w:i/>
+          <w:iCs/>
+        </w:rPr>
+        <w:t>graph</w:t>
+      </w:r>
+      <w:r>
+        <w:t xml:space="preserve"> is a set of vertices that have data and are connected to other vertices.</w:t>
+      </w:r>
+      <w:r>
+        <w:t xml:space="preserve"> In tasks above</w:t>
+      </w:r>
+      <w:r>
+        <w:t>,</w:t>
+      </w:r>
+      <w:r>
+        <w:t xml:space="preserve"> </w:t>
+      </w:r>
+      <w:r>
+        <w:t xml:space="preserve">graph is built on the basis of a randomly generated adjacency matrix, which is implemented in Python </w:t>
+      </w:r>
+      <w:r>
+        <w:t>as</w:t>
+      </w:r>
+      <w:r>
+        <w:t xml:space="preserve"> lists</w:t>
+      </w:r>
+      <w:r>
+        <w:t>.</w:t>
+      </w:r>
+    </w:p>
+    <w:p>
+      <w:pPr>
+        <w:ind w:firstLine="708"/>
+      </w:pPr>
+      <w:r>
+        <w:rPr>
+          <w:i/>
+          <w:iCs/>
+        </w:rPr>
+        <w:t>Matrices</w:t>
+      </w:r>
+      <w:r>
+        <w:t xml:space="preserve"> are also known as multidimensional arrays. The dimension of a matrix is m</w:t>
+      </w:r>
+      <w:r>
+        <w:t xml:space="preserve"> x </w:t>
+      </w:r>
+      <w:r>
+        <w:t xml:space="preserve">n, where m is the number of rows and n is the number of columns. </w:t>
+      </w:r>
+    </w:p>
+    <w:p>
+      <w:pPr>
+        <w:ind w:firstLine="708"/>
+      </w:pPr>
+      <w:r>
+        <w:rPr>
+          <w:i/>
+          <w:iCs/>
+        </w:rPr>
+        <w:t>Grid</w:t>
+      </w:r>
+      <w:r>
+        <w:t xml:space="preserve"> is used in the second task and it is</w:t>
+      </w:r>
+      <w:r>
+        <w:t xml:space="preserve"> an array</w:t>
+      </w:r>
+      <w:r>
+        <w:t>, where</w:t>
+      </w:r>
+      <w:r>
+        <w:t xml:space="preserve"> elements </w:t>
+      </w:r>
+      <w:r>
+        <w:t>are</w:t>
+      </w:r>
+      <w:r>
+        <w:t xml:space="preserve"> contiguou</w:t>
+      </w:r>
+      <w:r>
+        <w:t>s</w:t>
+      </w:r>
+    </w:p>
+    <w:p>
+      <w:pPr>
+        <w:ind w:firstLine="708"/>
+      </w:pPr>
+      <w:r>
+        <w:t xml:space="preserve">Dijkstra's Algorithm </w:t>
+      </w:r>
+      <w:r>
+        <w:t>is a</w:t>
+      </w:r>
+      <w:r>
+        <w:t xml:space="preserve"> </w:t>
+      </w:r>
+      <w:r>
+        <w:t>so-called greedy algorithm.</w:t>
+      </w:r>
+      <w:r>
+        <w:t xml:space="preserve"> </w:t>
+      </w:r>
+      <w:r>
+        <w:t>Greedy is an algorithmic paradigm that builds up a solution piece by piece, always choosing the next piece that offers the most obvious and immediate benefit.</w:t>
+      </w:r>
+    </w:p>
+    <w:p>
+      <w:pPr>
+        <w:ind w:firstLine="708"/>
+        <w:rPr>
+          <w:rFonts w:eastAsia="Times New Roman" w:cs="Times New Roman"/>
+          <w:kern w:val="3"/>
+          <w:szCs w:val="24"/>
+          <w:lang w:val="en-US" w:eastAsia="zh-CN" w:bidi="hi-IN"/>
+        </w:rPr>
+      </w:pPr>
+      <w:r>
+        <w:rPr>
+          <w:rFonts w:eastAsia="Times New Roman" w:cs="Times New Roman"/>
+          <w:kern w:val="3"/>
+          <w:szCs w:val="24"/>
+          <w:lang w:val="en-US" w:eastAsia="zh-CN" w:bidi="hi-IN"/>
+        </w:rPr>
+        <w:t>A* uses an admissible heuristic function</w:t>
+      </w:r>
+      <w:r>
+        <w:rPr>
+          <w:rFonts w:eastAsia="Times New Roman" w:cs="Times New Roman"/>
+          <w:kern w:val="3"/>
+          <w:szCs w:val="24"/>
+          <w:lang w:val="en-US" w:eastAsia="zh-CN" w:bidi="hi-IN"/>
+        </w:rPr>
+        <w:t>. The</w:t>
+      </w:r>
+      <w:r>
+        <w:rPr>
+          <w:rFonts w:eastAsia="Times New Roman" w:cs="Times New Roman"/>
+          <w:kern w:val="3"/>
+          <w:szCs w:val="24"/>
+          <w:lang w:val="en-US" w:eastAsia="zh-CN" w:bidi="hi-IN"/>
+        </w:rPr>
+        <w:t xml:space="preserve"> admissible heuristic</w:t>
+      </w:r>
+      <w:r>
+        <w:rPr>
+          <w:rFonts w:eastAsia="Times New Roman" w:cs="Times New Roman"/>
+          <w:kern w:val="3"/>
+          <w:szCs w:val="24"/>
+          <w:lang w:val="en-US" w:eastAsia="zh-CN" w:bidi="hi-IN"/>
+        </w:rPr>
+        <w:t xml:space="preserve"> function</w:t>
+      </w:r>
+      <w:r>
+        <w:rPr>
+          <w:rFonts w:eastAsia="Times New Roman" w:cs="Times New Roman"/>
+          <w:kern w:val="3"/>
+          <w:szCs w:val="24"/>
+          <w:lang w:val="en-US" w:eastAsia="zh-CN" w:bidi="hi-IN"/>
+        </w:rPr>
+        <w:t xml:space="preserve"> is used to estimate the cost of reaching the goal state in an informed search algorithm. In order for a heuristic to be admissible to the search problem, the estimated cost must always be lower than or equal to the actual cost of reaching the goal state. The algorithm uses the admissible heuristic to find an estimated optimal path to the goal state from the current node.</w:t>
+      </w:r>
+      <w:r>
+        <w:rPr>
+          <w:rFonts w:eastAsia="Times New Roman" w:cs="Times New Roman"/>
+          <w:i/>
+          <w:iCs/>
+          <w:kern w:val="3"/>
+          <w:szCs w:val="24"/>
+          <w:lang w:val="en-US" w:eastAsia="zh-CN" w:bidi="hi-IN"/>
+        </w:rPr>
+        <w:t xml:space="preserve"> </w:t>
+      </w:r>
+      <w:r>
+        <w:rPr>
+          <w:rFonts w:eastAsia="Times New Roman" w:cs="Times New Roman"/>
+          <w:i/>
+          <w:iCs/>
+          <w:kern w:val="3"/>
+          <w:szCs w:val="24"/>
+          <w:lang w:val="en-US" w:eastAsia="zh-CN" w:bidi="hi-IN"/>
+        </w:rPr>
+        <w:t>h(n)</w:t>
+      </w:r>
+      <w:r>
+        <w:rPr>
+          <w:rFonts w:eastAsia="Times New Roman" w:cs="Times New Roman"/>
+          <w:kern w:val="3"/>
+          <w:szCs w:val="24"/>
+          <w:lang w:val="en-US" w:eastAsia="zh-CN" w:bidi="hi-IN"/>
+        </w:rPr>
+        <w:t xml:space="preserve"> </w:t>
+      </w:r>
+      <w:r>
+        <w:rPr>
+          <w:rFonts w:eastAsia="Times New Roman" w:cs="Times New Roman"/>
+          <w:kern w:val="3"/>
+          <w:szCs w:val="24"/>
+          <w:lang w:val="en-US" w:eastAsia="zh-CN" w:bidi="hi-IN"/>
+        </w:rPr>
+        <w:t xml:space="preserve">in A* formula </w:t>
+      </w:r>
+      <w:r>
+        <w:rPr>
+          <w:rFonts w:eastAsia="Times New Roman" w:cs="Times New Roman"/>
+          <w:kern w:val="3"/>
+          <w:szCs w:val="24"/>
+          <w:lang w:val="en-US" w:eastAsia="zh-CN" w:bidi="hi-IN"/>
+        </w:rPr>
+        <w:t>is calculated using the heuristic function</w:t>
       </w:r>
     </w:p>
     <w:p>
@@ -2848,6 +3813,53 @@
     <w:p>
       <w:pPr>
         <w:ind w:firstLine="708"/>
+      </w:pPr>
+      <w:r>
+        <w:t>Undirected random graph was generated to fin</w:t>
+      </w:r>
+      <w:r>
+        <w:t>d</w:t>
+      </w:r>
+      <w:r>
+        <w:t xml:space="preserve"> the shortest path between a random starting vertex and target vertex was found </w:t>
+      </w:r>
+      <w:r>
+        <w:t>using</w:t>
+      </w:r>
+      <w:r>
+        <w:t xml:space="preserve"> Dijkstra's and Bellman-Ford algorithms</w:t>
+      </w:r>
+      <w:r>
+        <w:t xml:space="preserve">. </w:t>
+      </w:r>
+      <w:r>
+        <w:t xml:space="preserve">Dijkstra's algorithm </w:t>
+      </w:r>
+      <w:r>
+        <w:t>performs</w:t>
+      </w:r>
+      <w:r>
+        <w:t xml:space="preserve"> the task of finding the shortest paths faster than the Bellman-Ford algorithm, </w:t>
+      </w:r>
+      <w:r>
+        <w:t>as it has less time complexity</w:t>
+      </w:r>
+      <w:r>
+        <w:t xml:space="preserve">. However, the Bellman-Ford algorithm has its advantages, </w:t>
+      </w:r>
+      <w:r>
+        <w:t>it can be used</w:t>
+      </w:r>
+      <w:r>
+        <w:t xml:space="preserve"> with edges with negative weights</w:t>
+      </w:r>
+      <w:r>
+        <w:t>.</w:t>
+      </w:r>
+    </w:p>
+    <w:p>
+      <w:pPr>
+        <w:ind w:firstLine="708"/>
         <w:rPr>
           <w:rFonts w:cs="Times New Roman"/>
           <w:b/>
@@ -2857,24 +3869,23 @@
         </w:rPr>
       </w:pPr>
       <w:r>
-        <w:t>U</w:t>
-      </w:r>
-      <w:r>
-        <w:t>ndirected random graph was generated</w:t>
-      </w:r>
-      <w:r>
-        <w:t xml:space="preserve"> to fins the s</w:t>
-      </w:r>
-      <w:r>
-        <w:t xml:space="preserve">hortest path between a random starting vertex and target vertex was found by Dijkstra's and Bellman-Ford algorithms. Dijkstra's algorithm has less time complexity. In the second part of the task </w:t>
-      </w:r>
-      <w:proofErr w:type="spellStart"/>
-      <w:r>
-        <w:t>шt</w:t>
-      </w:r>
-      <w:proofErr w:type="spellEnd"/>
-      <w:r>
-        <w:t xml:space="preserve"> was necessary to apply the A* algorithm in the context of an obstacle grid represented as a weighted graph.</w:t>
+        <w:lastRenderedPageBreak/>
+        <w:t>T</w:t>
+      </w:r>
+      <w:r>
+        <w:t xml:space="preserve">he A* algorithm </w:t>
+      </w:r>
+      <w:r>
+        <w:t>was</w:t>
+      </w:r>
+      <w:r>
+        <w:t xml:space="preserve"> successfully tested</w:t>
+      </w:r>
+      <w:r>
+        <w:t xml:space="preserve"> and it was efficient, the average time turned out to be satisfactory</w:t>
+      </w:r>
+      <w:r>
+        <w:t>.</w:t>
       </w:r>
     </w:p>
     <w:p>
@@ -2920,7 +3931,7 @@
         </w:rPr>
         <w:t xml:space="preserve"> </w:t>
       </w:r>
-      <w:hyperlink r:id="rId10" w:history="1">
+      <w:hyperlink r:id="rId15" w:history="1">
         <w:r>
           <w:rPr>
             <w:rStyle w:val="a3"/>
@@ -4835,6 +5846,7 @@
   <w:style w:type="character" w:default="1" w:styleId="a0">
     <w:name w:val="Default Paragraph Font"/>
     <w:uiPriority w:val="1"/>
+    <w:semiHidden/>
     <w:unhideWhenUsed/>
   </w:style>
   <w:style w:type="table" w:default="1" w:styleId="a1">

</xml_diff>